<commit_message>
Final changes to the scenarios I promise.
</commit_message>
<xml_diff>
--- a/specifications/deliv1/Sect. 5 - Requirement Analysis.docx
+++ b/specifications/deliv1/Sect. 5 - Requirement Analysis.docx
@@ -170,25 +170,7 @@
           <w:sz w:val="24"/>
           <w:szCs w:val="24"/>
         </w:rPr>
-        <w:t xml:space="preserve">Requirement for joining: “Anyone with an </w:t>
-      </w:r>
-      <w:proofErr w:type="gramStart"/>
-      <w:r>
-        <w:rPr>
-          <w:rFonts w:ascii="Times New Roman" w:hAnsi="Times New Roman" w:cs="Times New Roman"/>
-          <w:sz w:val="24"/>
-          <w:szCs w:val="24"/>
-        </w:rPr>
-        <w:t>interest for</w:t>
-      </w:r>
-      <w:proofErr w:type="gramEnd"/>
-      <w:r>
-        <w:rPr>
-          <w:rFonts w:ascii="Times New Roman" w:hAnsi="Times New Roman" w:cs="Times New Roman"/>
-          <w:sz w:val="24"/>
-          <w:szCs w:val="24"/>
-        </w:rPr>
-        <w:t xml:space="preserve"> fishing can join.”</w:t>
+        <w:t>Requirement for joining: “Anyone with an interest for fishing can join.”</w:t>
       </w:r>
     </w:p>
     <w:p>
@@ -285,25 +267,7 @@
           <w:sz w:val="24"/>
           <w:szCs w:val="24"/>
         </w:rPr>
-        <w:t xml:space="preserve">A user named Patricio Clarke is logged into the system. Patricio is on the events page. Patricio is part of the organization “The Doe Crew” </w:t>
-      </w:r>
-      <w:proofErr w:type="gramStart"/>
-      <w:r>
-        <w:rPr>
-          <w:rFonts w:ascii="Times New Roman" w:hAnsi="Times New Roman" w:cs="Times New Roman"/>
-          <w:sz w:val="24"/>
-          <w:szCs w:val="24"/>
-        </w:rPr>
-        <w:t>and  the</w:t>
-      </w:r>
-      <w:proofErr w:type="gramEnd"/>
-      <w:r>
-        <w:rPr>
-          <w:rFonts w:ascii="Times New Roman" w:hAnsi="Times New Roman" w:cs="Times New Roman"/>
-          <w:sz w:val="24"/>
-          <w:szCs w:val="24"/>
-        </w:rPr>
-        <w:t xml:space="preserve"> system provides a list of events that he has signed up for. The system shows one event called “Deep sea fishing.” Patricio is currently at the event and he decides to let the system know that he is at the event by clicking “I’m here.” </w:t>
+        <w:t xml:space="preserve">A user named Patricio Clarke is logged into the system. Patricio is on the events page. Patricio is part of the organization “The Doe Crew” and  the system provides a list of events that he has signed up for. The system shows one event called “Deep sea fishing.” Patricio is currently at the event and he decides to let the system know that he is at the event by clicking “I’m here.” </w:t>
       </w:r>
       <w:r>
         <w:rPr>
@@ -325,7 +289,7 @@
         <w:t xml:space="preserve">SOS14 - </w:t>
       </w:r>
       <w:r>
-        <w:t>Create Roles</w:t>
+        <w:t>Registration</w:t>
       </w:r>
     </w:p>
     <w:p>
@@ -337,95 +301,13 @@
           <w:szCs w:val="24"/>
         </w:rPr>
       </w:pPr>
-      <w:proofErr w:type="gramStart"/>
-      <w:r>
-        <w:rPr>
-          <w:rFonts w:ascii="Times New Roman" w:hAnsi="Times New Roman" w:cs="Times New Roman"/>
-          <w:sz w:val="24"/>
-          <w:szCs w:val="24"/>
-        </w:rPr>
-        <w:t>A</w:t>
-      </w:r>
-      <w:proofErr w:type="gramEnd"/>
-      <w:r>
-        <w:rPr>
-          <w:rFonts w:ascii="Times New Roman" w:hAnsi="Times New Roman" w:cs="Times New Roman"/>
-          <w:sz w:val="24"/>
-          <w:szCs w:val="24"/>
-        </w:rPr>
-        <w:t xml:space="preserve"> organizer named John Doe with manage role privileges is logged into the system</w:t>
-      </w:r>
-      <w:r>
-        <w:rPr>
-          <w:rFonts w:ascii="Times New Roman" w:hAnsi="Times New Roman" w:cs="Times New Roman"/>
-          <w:sz w:val="24"/>
-          <w:szCs w:val="24"/>
-        </w:rPr>
-        <w:t xml:space="preserve"> and is in his page for his organization (The Doe Crew)</w:t>
-      </w:r>
-      <w:r>
-        <w:rPr>
-          <w:rFonts w:ascii="Times New Roman" w:hAnsi="Times New Roman" w:cs="Times New Roman"/>
-          <w:sz w:val="24"/>
-          <w:szCs w:val="24"/>
-        </w:rPr>
-        <w:t xml:space="preserve">. </w:t>
-      </w:r>
-      <w:r>
-        <w:rPr>
-          <w:rFonts w:ascii="Times New Roman" w:hAnsi="Times New Roman" w:cs="Times New Roman"/>
-          <w:sz w:val="24"/>
-          <w:szCs w:val="24"/>
-        </w:rPr>
-        <w:t>John Doe wants to make new roles for his club</w:t>
-      </w:r>
-      <w:r>
-        <w:rPr>
-          <w:rFonts w:ascii="Times New Roman" w:hAnsi="Times New Roman" w:cs="Times New Roman"/>
-          <w:sz w:val="24"/>
-          <w:szCs w:val="24"/>
-        </w:rPr>
-        <w:t xml:space="preserve">. John </w:t>
-      </w:r>
-      <w:r>
-        <w:rPr>
-          <w:rFonts w:ascii="Times New Roman" w:hAnsi="Times New Roman" w:cs="Times New Roman"/>
-          <w:sz w:val="24"/>
-          <w:szCs w:val="24"/>
-        </w:rPr>
-        <w:t>clicks on the “Edit Role buttons” and he receives a list of roles that he currently has established in his club</w:t>
-      </w:r>
-      <w:r>
-        <w:rPr>
-          <w:rFonts w:ascii="Times New Roman" w:hAnsi="Times New Roman" w:cs="Times New Roman"/>
-          <w:sz w:val="24"/>
-          <w:szCs w:val="24"/>
-        </w:rPr>
-        <w:t>, which is only one called “</w:t>
-      </w:r>
-      <w:r>
-        <w:rPr>
-          <w:rFonts w:ascii="Times New Roman" w:hAnsi="Times New Roman" w:cs="Times New Roman"/>
-          <w:sz w:val="24"/>
-          <w:szCs w:val="24"/>
-        </w:rPr>
-        <w:t>Organization</w:t>
-      </w:r>
-      <w:r>
-        <w:rPr>
-          <w:rFonts w:ascii="Times New Roman" w:hAnsi="Times New Roman" w:cs="Times New Roman"/>
-          <w:sz w:val="24"/>
-          <w:szCs w:val="24"/>
-        </w:rPr>
-        <w:t xml:space="preserve"> Leader” which he currently owns. John then clicks on create new role and the page opens a </w:t>
-      </w:r>
-      <w:r>
-        <w:rPr>
-          <w:rFonts w:ascii="Times New Roman" w:hAnsi="Times New Roman" w:cs="Times New Roman"/>
-          <w:sz w:val="24"/>
-          <w:szCs w:val="24"/>
-        </w:rPr>
-        <w:t>role creation form. John enters the following parameters for his new role:</w:t>
+      <w:r>
+        <w:rPr>
+          <w:rFonts w:ascii="Times New Roman" w:hAnsi="Times New Roman" w:cs="Times New Roman"/>
+          <w:sz w:val="24"/>
+          <w:szCs w:val="24"/>
+        </w:rPr>
+        <w:t>A user named John Day wants to join the SOS community. He enters the link to the log in page of the website and he clicks register and enters the following information:</w:t>
       </w:r>
     </w:p>
     <w:p>
@@ -448,7 +330,7 @@
           <w:sz w:val="24"/>
           <w:szCs w:val="24"/>
         </w:rPr>
-        <w:t>Role Name: “Recruiter”</w:t>
+        <w:t>User Name = jday005</w:t>
       </w:r>
     </w:p>
     <w:p>
@@ -471,8 +353,19 @@
           <w:sz w:val="24"/>
           <w:szCs w:val="24"/>
         </w:rPr>
-        <w:t>Privileges of the Role: Invite</w:t>
-      </w:r>
+        <w:t xml:space="preserve">Email  = </w:t>
+      </w:r>
+      <w:hyperlink r:id="rId5" w:history="1">
+        <w:r>
+          <w:rPr>
+            <w:rStyle w:val="Hyperlink"/>
+            <w:rFonts w:ascii="Times New Roman" w:hAnsi="Times New Roman" w:cs="Times New Roman"/>
+            <w:sz w:val="24"/>
+            <w:szCs w:val="24"/>
+          </w:rPr>
+          <w:t>jday005@fiu.edu</w:t>
+        </w:r>
+      </w:hyperlink>
     </w:p>
     <w:p>
       <w:pPr>
@@ -494,280 +387,7 @@
           <w:sz w:val="24"/>
           <w:szCs w:val="24"/>
         </w:rPr>
-        <w:t>Security Requirement: Organization-Defined Password</w:t>
-      </w:r>
-    </w:p>
-    <w:p>
-      <w:pPr>
-        <w:jc w:val="both"/>
-        <w:rPr>
-          <w:rFonts w:ascii="Times New Roman" w:hAnsi="Times New Roman" w:cs="Times New Roman"/>
-          <w:sz w:val="24"/>
-          <w:szCs w:val="24"/>
-        </w:rPr>
-      </w:pPr>
-      <w:r>
-        <w:rPr>
-          <w:rFonts w:ascii="Times New Roman" w:hAnsi="Times New Roman" w:cs="Times New Roman"/>
-          <w:sz w:val="24"/>
-          <w:szCs w:val="24"/>
-        </w:rPr>
-        <w:t xml:space="preserve">John submits his request and </w:t>
-      </w:r>
-      <w:r>
-        <w:rPr>
-          <w:rFonts w:ascii="Times New Roman" w:hAnsi="Times New Roman" w:cs="Times New Roman"/>
-          <w:sz w:val="24"/>
-          <w:szCs w:val="24"/>
-        </w:rPr>
-        <w:t>the page refreshes and shows him that the new role was added correctly to his club.</w:t>
-      </w:r>
-    </w:p>
-    <w:p>
-      <w:pPr>
-        <w:pStyle w:val="Heading3"/>
-      </w:pPr>
-      <w:r>
-        <w:t xml:space="preserve">Scenario: </w:t>
-      </w:r>
-      <w:r>
-        <w:t xml:space="preserve">SOS17 - </w:t>
-      </w:r>
-      <w:r>
-        <w:t>Cancel an Event</w:t>
-      </w:r>
-    </w:p>
-    <w:p>
-      <w:pPr>
-        <w:jc w:val="both"/>
-        <w:rPr>
-          <w:rFonts w:ascii="Times New Roman" w:hAnsi="Times New Roman" w:cs="Times New Roman"/>
-          <w:sz w:val="24"/>
-          <w:szCs w:val="24"/>
-        </w:rPr>
-      </w:pPr>
-      <w:r>
-        <w:rPr>
-          <w:rFonts w:ascii="Times New Roman" w:hAnsi="Times New Roman" w:cs="Times New Roman"/>
-          <w:sz w:val="24"/>
-          <w:szCs w:val="24"/>
-        </w:rPr>
-        <w:t xml:space="preserve">An organizer named Juan </w:t>
-      </w:r>
-      <w:proofErr w:type="spellStart"/>
-      <w:r>
-        <w:rPr>
-          <w:rFonts w:ascii="Times New Roman" w:hAnsi="Times New Roman" w:cs="Times New Roman"/>
-          <w:sz w:val="24"/>
-          <w:szCs w:val="24"/>
-        </w:rPr>
-        <w:t>Ciervo</w:t>
-      </w:r>
-      <w:proofErr w:type="spellEnd"/>
-      <w:r>
-        <w:rPr>
-          <w:rFonts w:ascii="Times New Roman" w:hAnsi="Times New Roman" w:cs="Times New Roman"/>
-          <w:sz w:val="24"/>
-          <w:szCs w:val="24"/>
-        </w:rPr>
-        <w:t xml:space="preserve"> with event manager privileges is logged into the system and is in the event page.</w:t>
-      </w:r>
-      <w:r>
-        <w:rPr>
-          <w:rFonts w:ascii="Times New Roman" w:hAnsi="Times New Roman" w:cs="Times New Roman"/>
-          <w:sz w:val="24"/>
-          <w:szCs w:val="24"/>
-        </w:rPr>
-        <w:t xml:space="preserve"> Juan sees all the events his organization is hosting which include “Hiking the Himalayas” and “Skydiving.”</w:t>
-      </w:r>
-      <w:r>
-        <w:rPr>
-          <w:rFonts w:ascii="Times New Roman" w:hAnsi="Times New Roman" w:cs="Times New Roman"/>
-          <w:sz w:val="24"/>
-          <w:szCs w:val="24"/>
-        </w:rPr>
-        <w:t xml:space="preserve"> </w:t>
-      </w:r>
-      <w:r>
-        <w:rPr>
-          <w:rFonts w:ascii="Times New Roman" w:hAnsi="Times New Roman" w:cs="Times New Roman"/>
-          <w:sz w:val="24"/>
-          <w:szCs w:val="24"/>
-        </w:rPr>
-        <w:t xml:space="preserve">Juan </w:t>
-      </w:r>
-      <w:proofErr w:type="spellStart"/>
-      <w:r>
-        <w:rPr>
-          <w:rFonts w:ascii="Times New Roman" w:hAnsi="Times New Roman" w:cs="Times New Roman"/>
-          <w:sz w:val="24"/>
-          <w:szCs w:val="24"/>
-        </w:rPr>
-        <w:t>Ciervo</w:t>
-      </w:r>
-      <w:proofErr w:type="spellEnd"/>
-      <w:r>
-        <w:rPr>
-          <w:rFonts w:ascii="Times New Roman" w:hAnsi="Times New Roman" w:cs="Times New Roman"/>
-          <w:sz w:val="24"/>
-          <w:szCs w:val="24"/>
-        </w:rPr>
-        <w:t xml:space="preserve"> wants to cancel an </w:t>
-      </w:r>
-      <w:r>
-        <w:rPr>
-          <w:rFonts w:ascii="Times New Roman" w:hAnsi="Times New Roman" w:cs="Times New Roman"/>
-          <w:sz w:val="24"/>
-          <w:szCs w:val="24"/>
-        </w:rPr>
-        <w:t xml:space="preserve">the “Skydiving” event </w:t>
-      </w:r>
-      <w:r>
-        <w:rPr>
-          <w:rFonts w:ascii="Times New Roman" w:hAnsi="Times New Roman" w:cs="Times New Roman"/>
-          <w:sz w:val="24"/>
-          <w:szCs w:val="24"/>
-        </w:rPr>
-        <w:t xml:space="preserve">for his </w:t>
-      </w:r>
-      <w:r>
-        <w:rPr>
-          <w:rFonts w:ascii="Times New Roman" w:hAnsi="Times New Roman" w:cs="Times New Roman"/>
-          <w:sz w:val="24"/>
-          <w:szCs w:val="24"/>
-        </w:rPr>
-        <w:t>organization</w:t>
-      </w:r>
-      <w:r>
-        <w:rPr>
-          <w:rFonts w:ascii="Times New Roman" w:hAnsi="Times New Roman" w:cs="Times New Roman"/>
-          <w:sz w:val="24"/>
-          <w:szCs w:val="24"/>
-        </w:rPr>
-        <w:t xml:space="preserve"> “The </w:t>
-      </w:r>
-      <w:proofErr w:type="spellStart"/>
-      <w:r>
-        <w:rPr>
-          <w:rFonts w:ascii="Times New Roman" w:hAnsi="Times New Roman" w:cs="Times New Roman"/>
-          <w:sz w:val="24"/>
-          <w:szCs w:val="24"/>
-        </w:rPr>
-        <w:t>Ciervo</w:t>
-      </w:r>
-      <w:proofErr w:type="spellEnd"/>
-      <w:r>
-        <w:rPr>
-          <w:rFonts w:ascii="Times New Roman" w:hAnsi="Times New Roman" w:cs="Times New Roman"/>
-          <w:sz w:val="24"/>
-          <w:szCs w:val="24"/>
-        </w:rPr>
-        <w:t xml:space="preserve"> Squad</w:t>
-      </w:r>
-      <w:r>
-        <w:rPr>
-          <w:rFonts w:ascii="Times New Roman" w:hAnsi="Times New Roman" w:cs="Times New Roman"/>
-          <w:sz w:val="24"/>
-          <w:szCs w:val="24"/>
-        </w:rPr>
-        <w:t>.</w:t>
-      </w:r>
-      <w:r>
-        <w:rPr>
-          <w:rFonts w:ascii="Times New Roman" w:hAnsi="Times New Roman" w:cs="Times New Roman"/>
-          <w:sz w:val="24"/>
-          <w:szCs w:val="24"/>
-        </w:rPr>
-        <w:t xml:space="preserve">” </w:t>
-      </w:r>
-      <w:r>
-        <w:rPr>
-          <w:rFonts w:ascii="Times New Roman" w:hAnsi="Times New Roman" w:cs="Times New Roman"/>
-          <w:sz w:val="24"/>
-          <w:szCs w:val="24"/>
-        </w:rPr>
-        <w:t xml:space="preserve">Juan clicks on view event description and then he clicks on cancel event. Juan is certain that the organization cannot host this </w:t>
-      </w:r>
-      <w:proofErr w:type="gramStart"/>
-      <w:r>
-        <w:rPr>
-          <w:rFonts w:ascii="Times New Roman" w:hAnsi="Times New Roman" w:cs="Times New Roman"/>
-          <w:sz w:val="24"/>
-          <w:szCs w:val="24"/>
-        </w:rPr>
-        <w:t>event</w:t>
-      </w:r>
-      <w:proofErr w:type="gramEnd"/>
-      <w:r>
-        <w:rPr>
-          <w:rFonts w:ascii="Times New Roman" w:hAnsi="Times New Roman" w:cs="Times New Roman"/>
-          <w:sz w:val="24"/>
-          <w:szCs w:val="24"/>
-        </w:rPr>
-        <w:t xml:space="preserve"> so he confirms the cancellation request. </w:t>
-      </w:r>
-      <w:r>
-        <w:rPr>
-          <w:rFonts w:ascii="Times New Roman" w:hAnsi="Times New Roman" w:cs="Times New Roman"/>
-          <w:sz w:val="24"/>
-          <w:szCs w:val="24"/>
-        </w:rPr>
-        <w:t>Juan then sees that the event is no longer visible therefore it has been cancelled.</w:t>
-      </w:r>
-    </w:p>
-    <w:p>
-      <w:pPr>
-        <w:pStyle w:val="Heading3"/>
-      </w:pPr>
-      <w:r>
-        <w:lastRenderedPageBreak/>
-        <w:t>Scenario</w:t>
-      </w:r>
-      <w:r>
-        <w:t>:</w:t>
-      </w:r>
-      <w:r>
-        <w:t xml:space="preserve"> SOS12</w:t>
-      </w:r>
-      <w:r>
-        <w:t xml:space="preserve"> </w:t>
-      </w:r>
-      <w:r>
-        <w:t>– Log in</w:t>
-      </w:r>
-    </w:p>
-    <w:p>
-      <w:pPr>
-        <w:jc w:val="both"/>
-        <w:rPr>
-          <w:rFonts w:ascii="Times New Roman" w:hAnsi="Times New Roman" w:cs="Times New Roman"/>
-          <w:sz w:val="24"/>
-          <w:szCs w:val="24"/>
-        </w:rPr>
-      </w:pPr>
-      <w:r>
-        <w:rPr>
-          <w:rFonts w:ascii="Times New Roman" w:hAnsi="Times New Roman" w:cs="Times New Roman"/>
-          <w:sz w:val="24"/>
-          <w:szCs w:val="24"/>
-        </w:rPr>
-        <w:t>A user named Nica Perez</w:t>
-      </w:r>
-      <w:r>
-        <w:rPr>
-          <w:rFonts w:ascii="Times New Roman" w:hAnsi="Times New Roman" w:cs="Times New Roman"/>
-          <w:sz w:val="24"/>
-          <w:szCs w:val="24"/>
-        </w:rPr>
-        <w:t xml:space="preserve"> is</w:t>
-      </w:r>
-      <w:r>
-        <w:rPr>
-          <w:rFonts w:ascii="Times New Roman" w:hAnsi="Times New Roman" w:cs="Times New Roman"/>
-          <w:sz w:val="24"/>
-          <w:szCs w:val="24"/>
-        </w:rPr>
-        <w:t xml:space="preserve"> not logged into the system but has an account with the SOS. Nica is currently on the log in screen of the website and she puts in the following information into the log in form:</w:t>
+        <w:t>Password = abc123</w:t>
       </w:r>
     </w:p>
     <w:p>
@@ -790,9 +410,227 @@
           <w:sz w:val="24"/>
           <w:szCs w:val="24"/>
         </w:rPr>
+        <w:t>Confirm Password = abc123</w:t>
+      </w:r>
+    </w:p>
+    <w:p>
+      <w:pPr>
+        <w:jc w:val="both"/>
+        <w:rPr>
+          <w:rFonts w:ascii="Times New Roman" w:hAnsi="Times New Roman" w:cs="Times New Roman"/>
+          <w:sz w:val="24"/>
+          <w:szCs w:val="24"/>
+        </w:rPr>
+      </w:pPr>
+      <w:r>
+        <w:rPr>
+          <w:rFonts w:ascii="Times New Roman" w:hAnsi="Times New Roman" w:cs="Times New Roman"/>
+          <w:sz w:val="24"/>
+          <w:szCs w:val="24"/>
+        </w:rPr>
+        <w:t>John clicks on register and the site then takes a couple of seconds to verify his registration. John is then sent to the home page.</w:t>
+      </w:r>
+      <w:bookmarkStart w:id="0" w:name="_GoBack"/>
+      <w:bookmarkEnd w:id="0"/>
+    </w:p>
+    <w:p>
+      <w:pPr>
+        <w:pStyle w:val="Heading3"/>
+      </w:pPr>
+      <w:r>
+        <w:t xml:space="preserve">Scenario: </w:t>
+      </w:r>
+      <w:r>
+        <w:t xml:space="preserve">SOS17 - </w:t>
+      </w:r>
+      <w:r>
+        <w:t>Cancel an Event</w:t>
+      </w:r>
+    </w:p>
+    <w:p>
+      <w:pPr>
+        <w:jc w:val="both"/>
+        <w:rPr>
+          <w:rFonts w:ascii="Times New Roman" w:hAnsi="Times New Roman" w:cs="Times New Roman"/>
+          <w:sz w:val="24"/>
+          <w:szCs w:val="24"/>
+        </w:rPr>
+      </w:pPr>
+      <w:r>
+        <w:rPr>
+          <w:rFonts w:ascii="Times New Roman" w:hAnsi="Times New Roman" w:cs="Times New Roman"/>
+          <w:sz w:val="24"/>
+          <w:szCs w:val="24"/>
+        </w:rPr>
+        <w:t>An organizer named Juan Ciervo with event manager privileges is logged into the system and is in the event page.</w:t>
+      </w:r>
+      <w:r>
+        <w:rPr>
+          <w:rFonts w:ascii="Times New Roman" w:hAnsi="Times New Roman" w:cs="Times New Roman"/>
+          <w:sz w:val="24"/>
+          <w:szCs w:val="24"/>
+        </w:rPr>
+        <w:t xml:space="preserve"> Juan sees all the events his organization is hosting which include “Hiking the Himalayas” and “Skydiving.”</w:t>
+      </w:r>
+      <w:r>
+        <w:rPr>
+          <w:rFonts w:ascii="Times New Roman" w:hAnsi="Times New Roman" w:cs="Times New Roman"/>
+          <w:sz w:val="24"/>
+          <w:szCs w:val="24"/>
+        </w:rPr>
+        <w:t xml:space="preserve"> </w:t>
+      </w:r>
+      <w:r>
+        <w:rPr>
+          <w:rFonts w:ascii="Times New Roman" w:hAnsi="Times New Roman" w:cs="Times New Roman"/>
+          <w:sz w:val="24"/>
+          <w:szCs w:val="24"/>
+        </w:rPr>
+        <w:t xml:space="preserve">Juan Ciervo wants to cancel an </w:t>
+      </w:r>
+      <w:r>
+        <w:rPr>
+          <w:rFonts w:ascii="Times New Roman" w:hAnsi="Times New Roman" w:cs="Times New Roman"/>
+          <w:sz w:val="24"/>
+          <w:szCs w:val="24"/>
+        </w:rPr>
+        <w:t xml:space="preserve">the “Skydiving” event </w:t>
+      </w:r>
+      <w:r>
+        <w:rPr>
+          <w:rFonts w:ascii="Times New Roman" w:hAnsi="Times New Roman" w:cs="Times New Roman"/>
+          <w:sz w:val="24"/>
+          <w:szCs w:val="24"/>
+        </w:rPr>
+        <w:t xml:space="preserve">for his </w:t>
+      </w:r>
+      <w:r>
+        <w:rPr>
+          <w:rFonts w:ascii="Times New Roman" w:hAnsi="Times New Roman" w:cs="Times New Roman"/>
+          <w:sz w:val="24"/>
+          <w:szCs w:val="24"/>
+        </w:rPr>
+        <w:t>organization</w:t>
+      </w:r>
+      <w:r>
+        <w:rPr>
+          <w:rFonts w:ascii="Times New Roman" w:hAnsi="Times New Roman" w:cs="Times New Roman"/>
+          <w:sz w:val="24"/>
+          <w:szCs w:val="24"/>
+        </w:rPr>
+        <w:t xml:space="preserve"> “The Ciervo Squad</w:t>
+      </w:r>
+      <w:r>
+        <w:rPr>
+          <w:rFonts w:ascii="Times New Roman" w:hAnsi="Times New Roman" w:cs="Times New Roman"/>
+          <w:sz w:val="24"/>
+          <w:szCs w:val="24"/>
+        </w:rPr>
+        <w:t>.</w:t>
+      </w:r>
+      <w:r>
+        <w:rPr>
+          <w:rFonts w:ascii="Times New Roman" w:hAnsi="Times New Roman" w:cs="Times New Roman"/>
+          <w:sz w:val="24"/>
+          <w:szCs w:val="24"/>
+        </w:rPr>
+        <w:t xml:space="preserve">” </w:t>
+      </w:r>
+      <w:r>
+        <w:rPr>
+          <w:rFonts w:ascii="Times New Roman" w:hAnsi="Times New Roman" w:cs="Times New Roman"/>
+          <w:sz w:val="24"/>
+          <w:szCs w:val="24"/>
+        </w:rPr>
+        <w:t xml:space="preserve">Juan clicks on view event description and then he clicks on cancel event. Juan is certain that the organization cannot host this event so he confirms the cancellation request. </w:t>
+      </w:r>
+      <w:r>
+        <w:rPr>
+          <w:rFonts w:ascii="Times New Roman" w:hAnsi="Times New Roman" w:cs="Times New Roman"/>
+          <w:sz w:val="24"/>
+          <w:szCs w:val="24"/>
+        </w:rPr>
+        <w:t>Juan then sees that the event is no longer visible therefore it has been cancelled.</w:t>
+      </w:r>
+    </w:p>
+    <w:p>
+      <w:pPr>
+        <w:pStyle w:val="Heading3"/>
+      </w:pPr>
+      <w:r>
+        <w:lastRenderedPageBreak/>
+        <w:t>Scenario</w:t>
+      </w:r>
+      <w:r>
+        <w:t>:</w:t>
+      </w:r>
+      <w:r>
+        <w:t xml:space="preserve"> SOS12</w:t>
+      </w:r>
+      <w:r>
+        <w:t xml:space="preserve"> </w:t>
+      </w:r>
+      <w:r>
+        <w:t>– Log in</w:t>
+      </w:r>
+    </w:p>
+    <w:p>
+      <w:pPr>
+        <w:jc w:val="both"/>
+        <w:rPr>
+          <w:rFonts w:ascii="Times New Roman" w:hAnsi="Times New Roman" w:cs="Times New Roman"/>
+          <w:sz w:val="24"/>
+          <w:szCs w:val="24"/>
+        </w:rPr>
+      </w:pPr>
+      <w:r>
+        <w:rPr>
+          <w:rFonts w:ascii="Times New Roman" w:hAnsi="Times New Roman" w:cs="Times New Roman"/>
+          <w:sz w:val="24"/>
+          <w:szCs w:val="24"/>
+        </w:rPr>
+        <w:t>A user named Nica Perez</w:t>
+      </w:r>
+      <w:r>
+        <w:rPr>
+          <w:rFonts w:ascii="Times New Roman" w:hAnsi="Times New Roman" w:cs="Times New Roman"/>
+          <w:sz w:val="24"/>
+          <w:szCs w:val="24"/>
+        </w:rPr>
+        <w:t xml:space="preserve"> is</w:t>
+      </w:r>
+      <w:r>
+        <w:rPr>
+          <w:rFonts w:ascii="Times New Roman" w:hAnsi="Times New Roman" w:cs="Times New Roman"/>
+          <w:sz w:val="24"/>
+          <w:szCs w:val="24"/>
+        </w:rPr>
+        <w:t xml:space="preserve"> not logged into the system but has an account with the SOS. Nica is currently on the log in screen of the website and she puts in the following information into the log in form:</w:t>
+      </w:r>
+    </w:p>
+    <w:p>
+      <w:pPr>
+        <w:pStyle w:val="ListParagraph"/>
+        <w:numPr>
+          <w:ilvl w:val="0"/>
+          <w:numId w:val="1"/>
+        </w:numPr>
+        <w:jc w:val="both"/>
+        <w:rPr>
+          <w:rFonts w:ascii="Times New Roman" w:hAnsi="Times New Roman" w:cs="Times New Roman"/>
+          <w:sz w:val="24"/>
+          <w:szCs w:val="24"/>
+        </w:rPr>
+      </w:pPr>
+      <w:r>
+        <w:rPr>
+          <w:rFonts w:ascii="Times New Roman" w:hAnsi="Times New Roman" w:cs="Times New Roman"/>
+          <w:sz w:val="24"/>
+          <w:szCs w:val="24"/>
+        </w:rPr>
         <w:t xml:space="preserve">Email: </w:t>
       </w:r>
-      <w:hyperlink r:id="rId5" w:history="1">
+      <w:hyperlink r:id="rId6" w:history="1">
         <w:r>
           <w:rPr>
             <w:rStyle w:val="Hyperlink"/>
@@ -850,25 +688,7 @@
           <w:sz w:val="24"/>
           <w:szCs w:val="24"/>
         </w:rPr>
-        <w:t xml:space="preserve">She ends the scenario at the </w:t>
-      </w:r>
-      <w:proofErr w:type="spellStart"/>
-      <w:r>
-        <w:rPr>
-          <w:rFonts w:ascii="Times New Roman" w:hAnsi="Times New Roman" w:cs="Times New Roman"/>
-          <w:sz w:val="24"/>
-          <w:szCs w:val="24"/>
-        </w:rPr>
-        <w:t>hompage</w:t>
-      </w:r>
-      <w:proofErr w:type="spellEnd"/>
-      <w:r>
-        <w:rPr>
-          <w:rFonts w:ascii="Times New Roman" w:hAnsi="Times New Roman" w:cs="Times New Roman"/>
-          <w:sz w:val="24"/>
-          <w:szCs w:val="24"/>
-        </w:rPr>
-        <w:t>.</w:t>
+        <w:t>She ends the scenario at the hompage.</w:t>
       </w:r>
     </w:p>
     <w:p>
@@ -937,25 +757,7 @@
           <w:sz w:val="24"/>
           <w:szCs w:val="24"/>
         </w:rPr>
-        <w:t xml:space="preserve">administration page of the organization he is a part of, “The Lees.” Mohammad wants to create an </w:t>
-      </w:r>
-      <w:proofErr w:type="gramStart"/>
-      <w:r>
-        <w:rPr>
-          <w:rFonts w:ascii="Times New Roman" w:hAnsi="Times New Roman" w:cs="Times New Roman"/>
-          <w:sz w:val="24"/>
-          <w:szCs w:val="24"/>
-        </w:rPr>
-        <w:t>event</w:t>
-      </w:r>
-      <w:proofErr w:type="gramEnd"/>
-      <w:r>
-        <w:rPr>
-          <w:rFonts w:ascii="Times New Roman" w:hAnsi="Times New Roman" w:cs="Times New Roman"/>
-          <w:sz w:val="24"/>
-          <w:szCs w:val="24"/>
-        </w:rPr>
-        <w:t xml:space="preserve"> so he clicks on the create event button. A form appears and Mohammad inputs the following parameters:</w:t>
+        <w:t>administration page of the organization he is a part of, “The Lees.” Mohammad wants to create an event so he clicks on the create event button. A form appears and Mohammad inputs the following parameters:</w:t>
       </w:r>
     </w:p>
     <w:p>
@@ -1070,145 +872,6 @@
     </w:p>
     <w:p>
       <w:pPr>
-        <w:rPr>
-          <w:rFonts w:ascii="Times New Roman" w:hAnsi="Times New Roman" w:cs="Times New Roman"/>
-          <w:sz w:val="24"/>
-          <w:szCs w:val="24"/>
-        </w:rPr>
-      </w:pPr>
-      <w:r>
-        <w:rPr>
-          <w:rFonts w:ascii="Times New Roman" w:hAnsi="Times New Roman" w:cs="Times New Roman"/>
-          <w:sz w:val="24"/>
-          <w:szCs w:val="24"/>
-        </w:rPr>
-        <w:t xml:space="preserve">Mohammad publishes the new event he </w:t>
-      </w:r>
-      <w:proofErr w:type="gramStart"/>
-      <w:r>
-        <w:rPr>
-          <w:rFonts w:ascii="Times New Roman" w:hAnsi="Times New Roman" w:cs="Times New Roman"/>
-          <w:sz w:val="24"/>
-          <w:szCs w:val="24"/>
-        </w:rPr>
-        <w:t>created</w:t>
-      </w:r>
-      <w:proofErr w:type="gramEnd"/>
-      <w:r>
-        <w:rPr>
-          <w:rFonts w:ascii="Times New Roman" w:hAnsi="Times New Roman" w:cs="Times New Roman"/>
-          <w:sz w:val="24"/>
-          <w:szCs w:val="24"/>
-        </w:rPr>
-        <w:t xml:space="preserve"> and the event is created successfully.</w:t>
-      </w:r>
-    </w:p>
-    <w:p>
-      <w:pPr>
-        <w:pStyle w:val="Heading3"/>
-      </w:pPr>
-      <w:r>
-        <w:t>Scenario: SOS</w:t>
-      </w:r>
-      <w:r>
-        <w:t xml:space="preserve">02 </w:t>
-      </w:r>
-      <w:r>
-        <w:t xml:space="preserve">- </w:t>
-      </w:r>
-      <w:r>
-        <w:t>Grant Organizer Role</w:t>
-      </w:r>
-    </w:p>
-    <w:p>
-      <w:pPr>
-        <w:rPr>
-          <w:rFonts w:ascii="Times New Roman" w:hAnsi="Times New Roman" w:cs="Times New Roman"/>
-          <w:sz w:val="24"/>
-          <w:szCs w:val="24"/>
-        </w:rPr>
-      </w:pPr>
-      <w:r>
-        <w:rPr>
-          <w:rFonts w:ascii="Times New Roman" w:hAnsi="Times New Roman" w:cs="Times New Roman"/>
-          <w:sz w:val="24"/>
-          <w:szCs w:val="24"/>
-        </w:rPr>
-        <w:t xml:space="preserve">An organizer </w:t>
-      </w:r>
-      <w:r>
-        <w:rPr>
-          <w:rFonts w:ascii="Times New Roman" w:hAnsi="Times New Roman" w:cs="Times New Roman"/>
-          <w:sz w:val="24"/>
-          <w:szCs w:val="24"/>
-        </w:rPr>
-        <w:t xml:space="preserve">Juana </w:t>
-      </w:r>
-      <w:proofErr w:type="spellStart"/>
-      <w:r>
-        <w:rPr>
-          <w:rFonts w:ascii="Times New Roman" w:hAnsi="Times New Roman" w:cs="Times New Roman"/>
-          <w:sz w:val="24"/>
-          <w:szCs w:val="24"/>
-        </w:rPr>
-        <w:t>Cierva</w:t>
-      </w:r>
-      <w:proofErr w:type="spellEnd"/>
-      <w:r>
-        <w:rPr>
-          <w:rFonts w:ascii="Times New Roman" w:hAnsi="Times New Roman" w:cs="Times New Roman"/>
-          <w:sz w:val="24"/>
-          <w:szCs w:val="24"/>
-        </w:rPr>
-        <w:t xml:space="preserve"> is logged into the system and she has the role manager privilege. </w:t>
-      </w:r>
-      <w:r>
-        <w:rPr>
-          <w:rFonts w:ascii="Times New Roman" w:hAnsi="Times New Roman" w:cs="Times New Roman"/>
-          <w:sz w:val="24"/>
-          <w:szCs w:val="24"/>
-        </w:rPr>
-        <w:t xml:space="preserve">Juana is part of the organization “The </w:t>
-      </w:r>
-      <w:proofErr w:type="spellStart"/>
-      <w:r>
-        <w:rPr>
-          <w:rFonts w:ascii="Times New Roman" w:hAnsi="Times New Roman" w:cs="Times New Roman"/>
-          <w:sz w:val="24"/>
-          <w:szCs w:val="24"/>
-        </w:rPr>
-        <w:t>Ciervo</w:t>
-      </w:r>
-      <w:proofErr w:type="spellEnd"/>
-      <w:r>
-        <w:rPr>
-          <w:rFonts w:ascii="Times New Roman" w:hAnsi="Times New Roman" w:cs="Times New Roman"/>
-          <w:sz w:val="24"/>
-          <w:szCs w:val="24"/>
-        </w:rPr>
-        <w:t xml:space="preserve"> Squad.” Juana is currently on the organization management view. Juana want to grant a role to another member of “The </w:t>
-      </w:r>
-      <w:proofErr w:type="spellStart"/>
-      <w:r>
-        <w:rPr>
-          <w:rFonts w:ascii="Times New Roman" w:hAnsi="Times New Roman" w:cs="Times New Roman"/>
-          <w:sz w:val="24"/>
-          <w:szCs w:val="24"/>
-        </w:rPr>
-        <w:t>Ciervo</w:t>
-      </w:r>
-      <w:proofErr w:type="spellEnd"/>
-      <w:r>
-        <w:rPr>
-          <w:rFonts w:ascii="Times New Roman" w:hAnsi="Times New Roman" w:cs="Times New Roman"/>
-          <w:sz w:val="24"/>
-          <w:szCs w:val="24"/>
-        </w:rPr>
-        <w:t xml:space="preserve"> Squad,” Bob Swanson. Using the invitation menu Juana enters the following data:</w:t>
-      </w:r>
-    </w:p>
-    <w:p>
-      <w:pPr>
         <w:pStyle w:val="ListParagraph"/>
         <w:numPr>
           <w:ilvl w:val="0"/>
@@ -1226,7 +889,82 @@
           <w:sz w:val="24"/>
           <w:szCs w:val="24"/>
         </w:rPr>
-        <w:t>Member Name: “Bob Swanson”</w:t>
+        <w:t>Event Duration: 1 hour</w:t>
+      </w:r>
+    </w:p>
+    <w:p>
+      <w:pPr>
+        <w:rPr>
+          <w:rFonts w:ascii="Times New Roman" w:hAnsi="Times New Roman" w:cs="Times New Roman"/>
+          <w:sz w:val="24"/>
+          <w:szCs w:val="24"/>
+        </w:rPr>
+      </w:pPr>
+      <w:r>
+        <w:rPr>
+          <w:rFonts w:ascii="Times New Roman" w:hAnsi="Times New Roman" w:cs="Times New Roman"/>
+          <w:sz w:val="24"/>
+          <w:szCs w:val="24"/>
+        </w:rPr>
+        <w:t>Mohammad publishes the new event he created</w:t>
+      </w:r>
+      <w:r>
+        <w:rPr>
+          <w:rFonts w:ascii="Times New Roman" w:hAnsi="Times New Roman" w:cs="Times New Roman"/>
+          <w:sz w:val="24"/>
+          <w:szCs w:val="24"/>
+        </w:rPr>
+        <w:t xml:space="preserve"> and the event is created successfully.</w:t>
+      </w:r>
+    </w:p>
+    <w:p>
+      <w:pPr>
+        <w:pStyle w:val="Heading3"/>
+      </w:pPr>
+      <w:r>
+        <w:t>Scenario: SOS</w:t>
+      </w:r>
+      <w:r>
+        <w:t xml:space="preserve">02 </w:t>
+      </w:r>
+      <w:r>
+        <w:t xml:space="preserve">- </w:t>
+      </w:r>
+      <w:r>
+        <w:t>Grant Organizer Role</w:t>
+      </w:r>
+    </w:p>
+    <w:p>
+      <w:pPr>
+        <w:rPr>
+          <w:rFonts w:ascii="Times New Roman" w:hAnsi="Times New Roman" w:cs="Times New Roman"/>
+          <w:sz w:val="24"/>
+          <w:szCs w:val="24"/>
+        </w:rPr>
+      </w:pPr>
+      <w:r>
+        <w:rPr>
+          <w:rFonts w:ascii="Times New Roman" w:hAnsi="Times New Roman" w:cs="Times New Roman"/>
+          <w:sz w:val="24"/>
+          <w:szCs w:val="24"/>
+        </w:rPr>
+        <w:t xml:space="preserve">An organizer </w:t>
+      </w:r>
+      <w:r>
+        <w:rPr>
+          <w:rFonts w:ascii="Times New Roman" w:hAnsi="Times New Roman" w:cs="Times New Roman"/>
+          <w:sz w:val="24"/>
+          <w:szCs w:val="24"/>
+        </w:rPr>
+        <w:t xml:space="preserve">Juana Cierva is logged into the system and she has the role manager privilege. </w:t>
+      </w:r>
+      <w:r>
+        <w:rPr>
+          <w:rFonts w:ascii="Times New Roman" w:hAnsi="Times New Roman" w:cs="Times New Roman"/>
+          <w:sz w:val="24"/>
+          <w:szCs w:val="24"/>
+        </w:rPr>
+        <w:t>Juana is part of the organization “The Ciervo Squad.” Juana is currently on the organization management view. Juana want to grant a role to another member of “The Ciervo Squad,” Bob Swanson. Using the invitation menu Juana enters the following data:</w:t>
       </w:r>
     </w:p>
     <w:p>
@@ -1248,7 +986,7 @@
           <w:sz w:val="24"/>
           <w:szCs w:val="24"/>
         </w:rPr>
-        <w:t>Organizer Title: “Moderator”</w:t>
+        <w:t>Member Name: “Bob Swanson”</w:t>
       </w:r>
     </w:p>
     <w:p>
@@ -1270,113 +1008,7 @@
           <w:sz w:val="24"/>
           <w:szCs w:val="24"/>
         </w:rPr>
-        <w:t>Powers and Privileges: KICK</w:t>
-      </w:r>
-    </w:p>
-    <w:p>
-      <w:pPr>
-        <w:rPr>
-          <w:rFonts w:ascii="Times New Roman" w:hAnsi="Times New Roman" w:cs="Times New Roman"/>
-          <w:sz w:val="24"/>
-          <w:szCs w:val="24"/>
-        </w:rPr>
-      </w:pPr>
-      <w:r>
-        <w:rPr>
-          <w:rFonts w:ascii="Times New Roman" w:hAnsi="Times New Roman" w:cs="Times New Roman"/>
-          <w:sz w:val="24"/>
-          <w:szCs w:val="24"/>
-        </w:rPr>
-        <w:t xml:space="preserve">Juana submits the request to </w:t>
-      </w:r>
-      <w:r>
-        <w:rPr>
-          <w:rFonts w:ascii="Times New Roman" w:hAnsi="Times New Roman" w:cs="Times New Roman"/>
-          <w:sz w:val="24"/>
-          <w:szCs w:val="24"/>
-        </w:rPr>
-        <w:t xml:space="preserve">grant the role to Bob. Bob is then </w:t>
-      </w:r>
-      <w:proofErr w:type="gramStart"/>
-      <w:r>
-        <w:rPr>
-          <w:rFonts w:ascii="Times New Roman" w:hAnsi="Times New Roman" w:cs="Times New Roman"/>
-          <w:sz w:val="24"/>
-          <w:szCs w:val="24"/>
-        </w:rPr>
-        <w:t>notified</w:t>
-      </w:r>
-      <w:proofErr w:type="gramEnd"/>
-      <w:r>
-        <w:rPr>
-          <w:rFonts w:ascii="Times New Roman" w:hAnsi="Times New Roman" w:cs="Times New Roman"/>
-          <w:sz w:val="24"/>
-          <w:szCs w:val="24"/>
-        </w:rPr>
-        <w:t xml:space="preserve"> and Juana now sees that Bob owns the role of Moderator within “The </w:t>
-      </w:r>
-      <w:proofErr w:type="spellStart"/>
-      <w:r>
-        <w:rPr>
-          <w:rFonts w:ascii="Times New Roman" w:hAnsi="Times New Roman" w:cs="Times New Roman"/>
-          <w:sz w:val="24"/>
-          <w:szCs w:val="24"/>
-        </w:rPr>
-        <w:t>Ciervo</w:t>
-      </w:r>
-      <w:proofErr w:type="spellEnd"/>
-      <w:r>
-        <w:rPr>
-          <w:rFonts w:ascii="Times New Roman" w:hAnsi="Times New Roman" w:cs="Times New Roman"/>
-          <w:sz w:val="24"/>
-          <w:szCs w:val="24"/>
-        </w:rPr>
-        <w:t xml:space="preserve"> Squad.”</w:t>
-      </w:r>
-    </w:p>
-    <w:p>
-      <w:pPr>
-        <w:pStyle w:val="Heading3"/>
-      </w:pPr>
-      <w:r>
-        <w:t>Scenario: SOS</w:t>
-      </w:r>
-      <w:r>
-        <w:t>07</w:t>
-      </w:r>
-      <w:r>
-        <w:t xml:space="preserve"> -</w:t>
-      </w:r>
-      <w:r>
-        <w:t xml:space="preserve"> </w:t>
-      </w:r>
-      <w:r>
-        <w:t>Edit Profile</w:t>
-      </w:r>
-    </w:p>
-    <w:p>
-      <w:pPr>
-        <w:rPr>
-          <w:rFonts w:ascii="Times New Roman" w:hAnsi="Times New Roman" w:cs="Times New Roman"/>
-          <w:sz w:val="24"/>
-          <w:szCs w:val="24"/>
-        </w:rPr>
-      </w:pPr>
-      <w:r>
-        <w:rPr>
-          <w:rFonts w:ascii="Times New Roman" w:hAnsi="Times New Roman" w:cs="Times New Roman"/>
-          <w:sz w:val="24"/>
-          <w:szCs w:val="24"/>
-        </w:rPr>
-        <w:t>A user Janet Lake is logged into the system and wants to change her account privacy. Janet clicks on the edit profile button and she sees the current profile settings she has on the page</w:t>
-      </w:r>
-      <w:r>
-        <w:rPr>
-          <w:rFonts w:ascii="Times New Roman" w:hAnsi="Times New Roman" w:cs="Times New Roman"/>
-          <w:sz w:val="24"/>
-          <w:szCs w:val="24"/>
-        </w:rPr>
-        <w:t xml:space="preserve"> and is able to edit the following fields:</w:t>
+        <w:t>Organizer Title: “Moderator”</w:t>
       </w:r>
     </w:p>
     <w:p>
@@ -1398,9 +1030,101 @@
           <w:sz w:val="24"/>
           <w:szCs w:val="24"/>
         </w:rPr>
+        <w:t>Powers and Privileges: KICK</w:t>
+      </w:r>
+    </w:p>
+    <w:p>
+      <w:pPr>
+        <w:rPr>
+          <w:rFonts w:ascii="Times New Roman" w:hAnsi="Times New Roman" w:cs="Times New Roman"/>
+          <w:sz w:val="24"/>
+          <w:szCs w:val="24"/>
+        </w:rPr>
+      </w:pPr>
+      <w:r>
+        <w:rPr>
+          <w:rFonts w:ascii="Times New Roman" w:hAnsi="Times New Roman" w:cs="Times New Roman"/>
+          <w:sz w:val="24"/>
+          <w:szCs w:val="24"/>
+        </w:rPr>
+        <w:t xml:space="preserve">Juana submits the request to </w:t>
+      </w:r>
+      <w:r>
+        <w:rPr>
+          <w:rFonts w:ascii="Times New Roman" w:hAnsi="Times New Roman" w:cs="Times New Roman"/>
+          <w:sz w:val="24"/>
+          <w:szCs w:val="24"/>
+        </w:rPr>
+        <w:t>grant the role to Bob. Bob is then notified and Juana now sees that Bob owns the role of Moderator within “The Ciervo Squad.”</w:t>
+      </w:r>
+    </w:p>
+    <w:p>
+      <w:pPr>
+        <w:pStyle w:val="Heading3"/>
+      </w:pPr>
+      <w:r>
+        <w:t>Scenario: SOS</w:t>
+      </w:r>
+      <w:r>
+        <w:t>07</w:t>
+      </w:r>
+      <w:r>
+        <w:t xml:space="preserve"> -</w:t>
+      </w:r>
+      <w:r>
+        <w:t xml:space="preserve"> </w:t>
+      </w:r>
+      <w:r>
+        <w:t>Edit Profile</w:t>
+      </w:r>
+    </w:p>
+    <w:p>
+      <w:pPr>
+        <w:rPr>
+          <w:rFonts w:ascii="Times New Roman" w:hAnsi="Times New Roman" w:cs="Times New Roman"/>
+          <w:sz w:val="24"/>
+          <w:szCs w:val="24"/>
+        </w:rPr>
+      </w:pPr>
+      <w:r>
+        <w:rPr>
+          <w:rFonts w:ascii="Times New Roman" w:hAnsi="Times New Roman" w:cs="Times New Roman"/>
+          <w:sz w:val="24"/>
+          <w:szCs w:val="24"/>
+        </w:rPr>
+        <w:t>A user Janet Lake is logged into the system and wants to change her account privacy. Janet clicks on the edit profile button and she sees the current profile settings she has on the page</w:t>
+      </w:r>
+      <w:r>
+        <w:rPr>
+          <w:rFonts w:ascii="Times New Roman" w:hAnsi="Times New Roman" w:cs="Times New Roman"/>
+          <w:sz w:val="24"/>
+          <w:szCs w:val="24"/>
+        </w:rPr>
+        <w:t xml:space="preserve"> and is able to edit the following fields:</w:t>
+      </w:r>
+    </w:p>
+    <w:p>
+      <w:pPr>
+        <w:pStyle w:val="ListParagraph"/>
+        <w:numPr>
+          <w:ilvl w:val="0"/>
+          <w:numId w:val="1"/>
+        </w:numPr>
+        <w:rPr>
+          <w:rFonts w:ascii="Times New Roman" w:hAnsi="Times New Roman" w:cs="Times New Roman"/>
+          <w:sz w:val="24"/>
+          <w:szCs w:val="24"/>
+        </w:rPr>
+      </w:pPr>
+      <w:r>
+        <w:rPr>
+          <w:rFonts w:ascii="Times New Roman" w:hAnsi="Times New Roman" w:cs="Times New Roman"/>
+          <w:sz w:val="24"/>
+          <w:szCs w:val="24"/>
+        </w:rPr>
         <w:t xml:space="preserve">Email: </w:t>
       </w:r>
-      <w:hyperlink r:id="rId6" w:history="1">
+      <w:hyperlink r:id="rId7" w:history="1">
         <w:r>
           <w:rPr>
             <w:rStyle w:val="Hyperlink"/>
@@ -1478,6 +1202,7 @@
           <w:sz w:val="24"/>
           <w:szCs w:val="24"/>
         </w:rPr>
+        <w:lastRenderedPageBreak/>
         <w:t xml:space="preserve">Janet changes her privacy to private and then submits the data. </w:t>
       </w:r>
       <w:r>
@@ -1569,8 +1294,6 @@
         </w:rPr>
         <w:t>Hope wants to log out of the system. He presses log out from the current page that he is in and he successfully logs out of the system.</w:t>
       </w:r>
-      <w:bookmarkStart w:id="0" w:name="_GoBack"/>
-      <w:bookmarkEnd w:id="0"/>
     </w:p>
     <w:p>
       <w:pPr>
@@ -1600,79 +1323,7 @@
           <w:sz w:val="24"/>
           <w:szCs w:val="24"/>
         </w:rPr>
-        <w:t xml:space="preserve">A user </w:t>
-      </w:r>
-      <w:proofErr w:type="spellStart"/>
-      <w:r>
-        <w:rPr>
-          <w:rFonts w:ascii="Times New Roman" w:hAnsi="Times New Roman" w:cs="Times New Roman"/>
-          <w:sz w:val="24"/>
-          <w:szCs w:val="24"/>
-        </w:rPr>
-        <w:t>Lolly</w:t>
-      </w:r>
-      <w:proofErr w:type="spellEnd"/>
-      <w:r>
-        <w:rPr>
-          <w:rFonts w:ascii="Times New Roman" w:hAnsi="Times New Roman" w:cs="Times New Roman"/>
-          <w:sz w:val="24"/>
-          <w:szCs w:val="24"/>
-        </w:rPr>
-        <w:t xml:space="preserve"> </w:t>
-      </w:r>
-      <w:proofErr w:type="spellStart"/>
-      <w:r>
-        <w:rPr>
-          <w:rFonts w:ascii="Times New Roman" w:hAnsi="Times New Roman" w:cs="Times New Roman"/>
-          <w:sz w:val="24"/>
-          <w:szCs w:val="24"/>
-        </w:rPr>
-        <w:t>Tates</w:t>
-      </w:r>
-      <w:proofErr w:type="spellEnd"/>
-      <w:r>
-        <w:rPr>
-          <w:rFonts w:ascii="Times New Roman" w:hAnsi="Times New Roman" w:cs="Times New Roman"/>
-          <w:sz w:val="24"/>
-          <w:szCs w:val="24"/>
-        </w:rPr>
-        <w:t xml:space="preserve"> is logged into the system. </w:t>
-      </w:r>
-      <w:proofErr w:type="spellStart"/>
-      <w:r>
-        <w:rPr>
-          <w:rFonts w:ascii="Times New Roman" w:hAnsi="Times New Roman" w:cs="Times New Roman"/>
-          <w:sz w:val="24"/>
-          <w:szCs w:val="24"/>
-        </w:rPr>
-        <w:t>Lolly</w:t>
-      </w:r>
-      <w:proofErr w:type="spellEnd"/>
-      <w:r>
-        <w:rPr>
-          <w:rFonts w:ascii="Times New Roman" w:hAnsi="Times New Roman" w:cs="Times New Roman"/>
-          <w:sz w:val="24"/>
-          <w:szCs w:val="24"/>
-        </w:rPr>
-        <w:t xml:space="preserve"> is in the event page. </w:t>
-      </w:r>
-      <w:proofErr w:type="spellStart"/>
-      <w:r>
-        <w:rPr>
-          <w:rFonts w:ascii="Times New Roman" w:hAnsi="Times New Roman" w:cs="Times New Roman"/>
-          <w:sz w:val="24"/>
-          <w:szCs w:val="24"/>
-        </w:rPr>
-        <w:t>Lolly</w:t>
-      </w:r>
-      <w:proofErr w:type="spellEnd"/>
-      <w:r>
-        <w:rPr>
-          <w:rFonts w:ascii="Times New Roman" w:hAnsi="Times New Roman" w:cs="Times New Roman"/>
-          <w:sz w:val="24"/>
-          <w:szCs w:val="24"/>
-        </w:rPr>
-        <w:t xml:space="preserve"> allows the webpage to access her location</w:t>
+        <w:t>A user Lolly Tates is logged into the system. Lolly is in the event page. Lolly allows the webpage to access her location</w:t>
       </w:r>
       <w:r>
         <w:rPr>
@@ -1688,25 +1339,7 @@
           <w:sz w:val="24"/>
           <w:szCs w:val="24"/>
         </w:rPr>
-        <w:t xml:space="preserve"> After confirming, </w:t>
-      </w:r>
-      <w:proofErr w:type="spellStart"/>
-      <w:r>
-        <w:rPr>
-          <w:rFonts w:ascii="Times New Roman" w:hAnsi="Times New Roman" w:cs="Times New Roman"/>
-          <w:sz w:val="24"/>
-          <w:szCs w:val="24"/>
-        </w:rPr>
-        <w:t>Lolly</w:t>
-      </w:r>
-      <w:proofErr w:type="spellEnd"/>
-      <w:r>
-        <w:rPr>
-          <w:rFonts w:ascii="Times New Roman" w:hAnsi="Times New Roman" w:cs="Times New Roman"/>
-          <w:sz w:val="24"/>
-          <w:szCs w:val="24"/>
-        </w:rPr>
-        <w:t xml:space="preserve"> sees </w:t>
+        <w:t xml:space="preserve"> After confirming, Lolly sees </w:t>
       </w:r>
       <w:r>
         <w:rPr>

</xml_diff>

<commit_message>
Pushing changes to section 5: added 5 object diagrams.
</commit_message>
<xml_diff>
--- a/specifications/deliv1/Sect. 5 - Requirement Analysis.docx
+++ b/specifications/deliv1/Sect. 5 - Requirement Analysis.docx
@@ -430,8 +430,6 @@
         </w:rPr>
         <w:t>John clicks on register and the site then takes a couple of seconds to verify his registration. John is then sent to the home page.</w:t>
       </w:r>
-      <w:bookmarkStart w:id="0" w:name="_GoBack"/>
-      <w:bookmarkEnd w:id="0"/>
     </w:p>
     <w:p>
       <w:pPr>
@@ -462,7 +460,25 @@
           <w:sz w:val="24"/>
           <w:szCs w:val="24"/>
         </w:rPr>
-        <w:t>An organizer named Juan Ciervo with event manager privileges is logged into the system and is in the event page.</w:t>
+        <w:t xml:space="preserve">An organizer named Juan </w:t>
+      </w:r>
+      <w:proofErr w:type="spellStart"/>
+      <w:r>
+        <w:rPr>
+          <w:rFonts w:ascii="Times New Roman" w:hAnsi="Times New Roman" w:cs="Times New Roman"/>
+          <w:sz w:val="24"/>
+          <w:szCs w:val="24"/>
+        </w:rPr>
+        <w:t>Ciervo</w:t>
+      </w:r>
+      <w:proofErr w:type="spellEnd"/>
+      <w:r>
+        <w:rPr>
+          <w:rFonts w:ascii="Times New Roman" w:hAnsi="Times New Roman" w:cs="Times New Roman"/>
+          <w:sz w:val="24"/>
+          <w:szCs w:val="24"/>
+        </w:rPr>
+        <w:t xml:space="preserve"> with event manager privileges is logged into the system and is in the event page.</w:t>
       </w:r>
       <w:r>
         <w:rPr>
@@ -486,7 +502,25 @@
           <w:sz w:val="24"/>
           <w:szCs w:val="24"/>
         </w:rPr>
-        <w:t xml:space="preserve">Juan Ciervo wants to cancel an </w:t>
+        <w:t xml:space="preserve">Juan </w:t>
+      </w:r>
+      <w:proofErr w:type="spellStart"/>
+      <w:r>
+        <w:rPr>
+          <w:rFonts w:ascii="Times New Roman" w:hAnsi="Times New Roman" w:cs="Times New Roman"/>
+          <w:sz w:val="24"/>
+          <w:szCs w:val="24"/>
+        </w:rPr>
+        <w:t>Ciervo</w:t>
+      </w:r>
+      <w:proofErr w:type="spellEnd"/>
+      <w:r>
+        <w:rPr>
+          <w:rFonts w:ascii="Times New Roman" w:hAnsi="Times New Roman" w:cs="Times New Roman"/>
+          <w:sz w:val="24"/>
+          <w:szCs w:val="24"/>
+        </w:rPr>
+        <w:t xml:space="preserve"> wants to cancel an </w:t>
       </w:r>
       <w:r>
         <w:rPr>
@@ -518,7 +552,25 @@
           <w:sz w:val="24"/>
           <w:szCs w:val="24"/>
         </w:rPr>
-        <w:t xml:space="preserve"> “The Ciervo Squad</w:t>
+        <w:t xml:space="preserve"> “The </w:t>
+      </w:r>
+      <w:proofErr w:type="spellStart"/>
+      <w:r>
+        <w:rPr>
+          <w:rFonts w:ascii="Times New Roman" w:hAnsi="Times New Roman" w:cs="Times New Roman"/>
+          <w:sz w:val="24"/>
+          <w:szCs w:val="24"/>
+        </w:rPr>
+        <w:t>Ciervo</w:t>
+      </w:r>
+      <w:proofErr w:type="spellEnd"/>
+      <w:r>
+        <w:rPr>
+          <w:rFonts w:ascii="Times New Roman" w:hAnsi="Times New Roman" w:cs="Times New Roman"/>
+          <w:sz w:val="24"/>
+          <w:szCs w:val="24"/>
+        </w:rPr>
+        <w:t xml:space="preserve"> Squad</w:t>
       </w:r>
       <w:r>
         <w:rPr>
@@ -688,7 +740,25 @@
           <w:sz w:val="24"/>
           <w:szCs w:val="24"/>
         </w:rPr>
-        <w:t>She ends the scenario at the hompage.</w:t>
+        <w:t xml:space="preserve">She ends the scenario at the </w:t>
+      </w:r>
+      <w:proofErr w:type="spellStart"/>
+      <w:r>
+        <w:rPr>
+          <w:rFonts w:ascii="Times New Roman" w:hAnsi="Times New Roman" w:cs="Times New Roman"/>
+          <w:sz w:val="24"/>
+          <w:szCs w:val="24"/>
+        </w:rPr>
+        <w:t>hompage</w:t>
+      </w:r>
+      <w:proofErr w:type="spellEnd"/>
+      <w:r>
+        <w:rPr>
+          <w:rFonts w:ascii="Times New Roman" w:hAnsi="Times New Roman" w:cs="Times New Roman"/>
+          <w:sz w:val="24"/>
+          <w:szCs w:val="24"/>
+        </w:rPr>
+        <w:t>.</w:t>
       </w:r>
     </w:p>
     <w:p>
@@ -956,15 +1026,69 @@
           <w:sz w:val="24"/>
           <w:szCs w:val="24"/>
         </w:rPr>
-        <w:t xml:space="preserve">Juana Cierva is logged into the system and she has the role manager privilege. </w:t>
-      </w:r>
-      <w:r>
-        <w:rPr>
-          <w:rFonts w:ascii="Times New Roman" w:hAnsi="Times New Roman" w:cs="Times New Roman"/>
-          <w:sz w:val="24"/>
-          <w:szCs w:val="24"/>
-        </w:rPr>
-        <w:t>Juana is part of the organization “The Ciervo Squad.” Juana is currently on the organization management view. Juana want to grant a role to another member of “The Ciervo Squad,” Bob Swanson. Using the invitation menu Juana enters the following data:</w:t>
+        <w:t xml:space="preserve">Juana </w:t>
+      </w:r>
+      <w:proofErr w:type="spellStart"/>
+      <w:r>
+        <w:rPr>
+          <w:rFonts w:ascii="Times New Roman" w:hAnsi="Times New Roman" w:cs="Times New Roman"/>
+          <w:sz w:val="24"/>
+          <w:szCs w:val="24"/>
+        </w:rPr>
+        <w:t>Cierva</w:t>
+      </w:r>
+      <w:proofErr w:type="spellEnd"/>
+      <w:r>
+        <w:rPr>
+          <w:rFonts w:ascii="Times New Roman" w:hAnsi="Times New Roman" w:cs="Times New Roman"/>
+          <w:sz w:val="24"/>
+          <w:szCs w:val="24"/>
+        </w:rPr>
+        <w:t xml:space="preserve"> is logged into the system and she has the role manager privilege. </w:t>
+      </w:r>
+      <w:r>
+        <w:rPr>
+          <w:rFonts w:ascii="Times New Roman" w:hAnsi="Times New Roman" w:cs="Times New Roman"/>
+          <w:sz w:val="24"/>
+          <w:szCs w:val="24"/>
+        </w:rPr>
+        <w:t xml:space="preserve">Juana is part of the organization “The </w:t>
+      </w:r>
+      <w:proofErr w:type="spellStart"/>
+      <w:r>
+        <w:rPr>
+          <w:rFonts w:ascii="Times New Roman" w:hAnsi="Times New Roman" w:cs="Times New Roman"/>
+          <w:sz w:val="24"/>
+          <w:szCs w:val="24"/>
+        </w:rPr>
+        <w:t>Ciervo</w:t>
+      </w:r>
+      <w:proofErr w:type="spellEnd"/>
+      <w:r>
+        <w:rPr>
+          <w:rFonts w:ascii="Times New Roman" w:hAnsi="Times New Roman" w:cs="Times New Roman"/>
+          <w:sz w:val="24"/>
+          <w:szCs w:val="24"/>
+        </w:rPr>
+        <w:t xml:space="preserve"> Squad.” Juana is currently on the organization management view. Juana want to grant a role to another member of “The </w:t>
+      </w:r>
+      <w:proofErr w:type="spellStart"/>
+      <w:r>
+        <w:rPr>
+          <w:rFonts w:ascii="Times New Roman" w:hAnsi="Times New Roman" w:cs="Times New Roman"/>
+          <w:sz w:val="24"/>
+          <w:szCs w:val="24"/>
+        </w:rPr>
+        <w:t>Ciervo</w:t>
+      </w:r>
+      <w:proofErr w:type="spellEnd"/>
+      <w:r>
+        <w:rPr>
+          <w:rFonts w:ascii="Times New Roman" w:hAnsi="Times New Roman" w:cs="Times New Roman"/>
+          <w:sz w:val="24"/>
+          <w:szCs w:val="24"/>
+        </w:rPr>
+        <w:t xml:space="preserve"> Squad,” Bob Swanson. Using the invitation menu Juana enters the following data:</w:t>
       </w:r>
     </w:p>
     <w:p>
@@ -1055,7 +1179,25 @@
           <w:sz w:val="24"/>
           <w:szCs w:val="24"/>
         </w:rPr>
-        <w:t>grant the role to Bob. Bob is then notified and Juana now sees that Bob owns the role of Moderator within “The Ciervo Squad.”</w:t>
+        <w:t xml:space="preserve">grant the role to Bob. Bob is then notified and Juana now sees that Bob owns the role of Moderator within “The </w:t>
+      </w:r>
+      <w:proofErr w:type="spellStart"/>
+      <w:r>
+        <w:rPr>
+          <w:rFonts w:ascii="Times New Roman" w:hAnsi="Times New Roman" w:cs="Times New Roman"/>
+          <w:sz w:val="24"/>
+          <w:szCs w:val="24"/>
+        </w:rPr>
+        <w:t>Ciervo</w:t>
+      </w:r>
+      <w:proofErr w:type="spellEnd"/>
+      <w:r>
+        <w:rPr>
+          <w:rFonts w:ascii="Times New Roman" w:hAnsi="Times New Roman" w:cs="Times New Roman"/>
+          <w:sz w:val="24"/>
+          <w:szCs w:val="24"/>
+        </w:rPr>
+        <w:t xml:space="preserve"> Squad.”</w:t>
       </w:r>
     </w:p>
     <w:p>
@@ -1323,7 +1465,79 @@
           <w:sz w:val="24"/>
           <w:szCs w:val="24"/>
         </w:rPr>
-        <w:t>A user Lolly Tates is logged into the system. Lolly is in the event page. Lolly allows the webpage to access her location</w:t>
+        <w:t xml:space="preserve">A user </w:t>
+      </w:r>
+      <w:proofErr w:type="spellStart"/>
+      <w:r>
+        <w:rPr>
+          <w:rFonts w:ascii="Times New Roman" w:hAnsi="Times New Roman" w:cs="Times New Roman"/>
+          <w:sz w:val="24"/>
+          <w:szCs w:val="24"/>
+        </w:rPr>
+        <w:t>Lolly</w:t>
+      </w:r>
+      <w:proofErr w:type="spellEnd"/>
+      <w:r>
+        <w:rPr>
+          <w:rFonts w:ascii="Times New Roman" w:hAnsi="Times New Roman" w:cs="Times New Roman"/>
+          <w:sz w:val="24"/>
+          <w:szCs w:val="24"/>
+        </w:rPr>
+        <w:t xml:space="preserve"> </w:t>
+      </w:r>
+      <w:proofErr w:type="spellStart"/>
+      <w:r>
+        <w:rPr>
+          <w:rFonts w:ascii="Times New Roman" w:hAnsi="Times New Roman" w:cs="Times New Roman"/>
+          <w:sz w:val="24"/>
+          <w:szCs w:val="24"/>
+        </w:rPr>
+        <w:t>Tates</w:t>
+      </w:r>
+      <w:proofErr w:type="spellEnd"/>
+      <w:r>
+        <w:rPr>
+          <w:rFonts w:ascii="Times New Roman" w:hAnsi="Times New Roman" w:cs="Times New Roman"/>
+          <w:sz w:val="24"/>
+          <w:szCs w:val="24"/>
+        </w:rPr>
+        <w:t xml:space="preserve"> is logged into the system. </w:t>
+      </w:r>
+      <w:proofErr w:type="spellStart"/>
+      <w:r>
+        <w:rPr>
+          <w:rFonts w:ascii="Times New Roman" w:hAnsi="Times New Roman" w:cs="Times New Roman"/>
+          <w:sz w:val="24"/>
+          <w:szCs w:val="24"/>
+        </w:rPr>
+        <w:t>Lolly</w:t>
+      </w:r>
+      <w:proofErr w:type="spellEnd"/>
+      <w:r>
+        <w:rPr>
+          <w:rFonts w:ascii="Times New Roman" w:hAnsi="Times New Roman" w:cs="Times New Roman"/>
+          <w:sz w:val="24"/>
+          <w:szCs w:val="24"/>
+        </w:rPr>
+        <w:t xml:space="preserve"> is in the event page. </w:t>
+      </w:r>
+      <w:proofErr w:type="spellStart"/>
+      <w:r>
+        <w:rPr>
+          <w:rFonts w:ascii="Times New Roman" w:hAnsi="Times New Roman" w:cs="Times New Roman"/>
+          <w:sz w:val="24"/>
+          <w:szCs w:val="24"/>
+        </w:rPr>
+        <w:t>Lolly</w:t>
+      </w:r>
+      <w:proofErr w:type="spellEnd"/>
+      <w:r>
+        <w:rPr>
+          <w:rFonts w:ascii="Times New Roman" w:hAnsi="Times New Roman" w:cs="Times New Roman"/>
+          <w:sz w:val="24"/>
+          <w:szCs w:val="24"/>
+        </w:rPr>
+        <w:t xml:space="preserve"> allows the webpage to access her location</w:t>
       </w:r>
       <w:r>
         <w:rPr>
@@ -1339,7 +1553,25 @@
           <w:sz w:val="24"/>
           <w:szCs w:val="24"/>
         </w:rPr>
-        <w:t xml:space="preserve"> After confirming, Lolly sees </w:t>
+        <w:t xml:space="preserve"> After confirming, </w:t>
+      </w:r>
+      <w:proofErr w:type="spellStart"/>
+      <w:r>
+        <w:rPr>
+          <w:rFonts w:ascii="Times New Roman" w:hAnsi="Times New Roman" w:cs="Times New Roman"/>
+          <w:sz w:val="24"/>
+          <w:szCs w:val="24"/>
+        </w:rPr>
+        <w:t>Lolly</w:t>
+      </w:r>
+      <w:proofErr w:type="spellEnd"/>
+      <w:r>
+        <w:rPr>
+          <w:rFonts w:ascii="Times New Roman" w:hAnsi="Times New Roman" w:cs="Times New Roman"/>
+          <w:sz w:val="24"/>
+          <w:szCs w:val="24"/>
+        </w:rPr>
+        <w:t xml:space="preserve"> sees </w:t>
       </w:r>
       <w:r>
         <w:rPr>
@@ -1373,6 +1605,403 @@
         </w:rPr>
         <w:t xml:space="preserve"> occurring near her location.</w:t>
       </w:r>
+    </w:p>
+    <w:p>
+      <w:pPr>
+        <w:pStyle w:val="Heading2"/>
+      </w:pPr>
+      <w:r>
+        <w:t>Static Model</w:t>
+      </w:r>
+    </w:p>
+    <w:p/>
+    <w:p>
+      <w:pPr>
+        <w:pStyle w:val="Heading3"/>
+      </w:pPr>
+      <w:r>
+        <w:t>Object Diagram for Scenario 5.1.1</w:t>
+      </w:r>
+    </w:p>
+    <w:p>
+      <w:r>
+        <w:rPr>
+          <w:noProof/>
+        </w:rPr>
+        <w:drawing>
+          <wp:inline distT="0" distB="0" distL="0" distR="0" wp14:anchorId="18956BD9" wp14:editId="0D0959A9">
+            <wp:extent cx="5943600" cy="2567940"/>
+            <wp:effectExtent l="0" t="0" r="0" b="3810"/>
+            <wp:docPr id="1" name="Picture 1"/>
+            <wp:cNvGraphicFramePr>
+              <a:graphicFrameLocks xmlns:a="http://schemas.openxmlformats.org/drawingml/2006/main" noChangeAspect="1"/>
+            </wp:cNvGraphicFramePr>
+            <a:graphic xmlns:a="http://schemas.openxmlformats.org/drawingml/2006/main">
+              <a:graphicData uri="http://schemas.openxmlformats.org/drawingml/2006/picture">
+                <pic:pic xmlns:pic="http://schemas.openxmlformats.org/drawingml/2006/picture">
+                  <pic:nvPicPr>
+                    <pic:cNvPr id="1" name=""/>
+                    <pic:cNvPicPr/>
+                  </pic:nvPicPr>
+                  <pic:blipFill>
+                    <a:blip r:embed="rId8"/>
+                    <a:stretch>
+                      <a:fillRect/>
+                    </a:stretch>
+                  </pic:blipFill>
+                  <pic:spPr>
+                    <a:xfrm>
+                      <a:off x="0" y="0"/>
+                      <a:ext cx="5943600" cy="2567940"/>
+                    </a:xfrm>
+                    <a:prstGeom prst="rect">
+                      <a:avLst/>
+                    </a:prstGeom>
+                  </pic:spPr>
+                </pic:pic>
+              </a:graphicData>
+            </a:graphic>
+          </wp:inline>
+        </w:drawing>
+      </w:r>
+    </w:p>
+    <w:p>
+      <w:pPr>
+        <w:pStyle w:val="Heading3"/>
+      </w:pPr>
+      <w:r>
+        <w:lastRenderedPageBreak/>
+        <w:t>Object Diagram for Scenario 5.1.2</w:t>
+      </w:r>
+    </w:p>
+    <w:p>
+      <w:r>
+        <w:rPr>
+          <w:noProof/>
+        </w:rPr>
+        <w:drawing>
+          <wp:inline distT="0" distB="0" distL="0" distR="0" wp14:anchorId="0DC5CE35" wp14:editId="3660AA2D">
+            <wp:extent cx="5943600" cy="2853055"/>
+            <wp:effectExtent l="0" t="0" r="0" b="4445"/>
+            <wp:docPr id="2" name="Picture 2"/>
+            <wp:cNvGraphicFramePr>
+              <a:graphicFrameLocks xmlns:a="http://schemas.openxmlformats.org/drawingml/2006/main" noChangeAspect="1"/>
+            </wp:cNvGraphicFramePr>
+            <a:graphic xmlns:a="http://schemas.openxmlformats.org/drawingml/2006/main">
+              <a:graphicData uri="http://schemas.openxmlformats.org/drawingml/2006/picture">
+                <pic:pic xmlns:pic="http://schemas.openxmlformats.org/drawingml/2006/picture">
+                  <pic:nvPicPr>
+                    <pic:cNvPr id="1" name=""/>
+                    <pic:cNvPicPr/>
+                  </pic:nvPicPr>
+                  <pic:blipFill>
+                    <a:blip r:embed="rId9"/>
+                    <a:stretch>
+                      <a:fillRect/>
+                    </a:stretch>
+                  </pic:blipFill>
+                  <pic:spPr>
+                    <a:xfrm>
+                      <a:off x="0" y="0"/>
+                      <a:ext cx="5943600" cy="2853055"/>
+                    </a:xfrm>
+                    <a:prstGeom prst="rect">
+                      <a:avLst/>
+                    </a:prstGeom>
+                  </pic:spPr>
+                </pic:pic>
+              </a:graphicData>
+            </a:graphic>
+          </wp:inline>
+        </w:drawing>
+      </w:r>
+    </w:p>
+    <w:p>
+      <w:pPr>
+        <w:pStyle w:val="Heading3"/>
+      </w:pPr>
+      <w:r>
+        <w:t>Object Diagram for Scenario 5.1.3</w:t>
+      </w:r>
+    </w:p>
+    <w:p>
+      <w:r>
+        <w:rPr>
+          <w:noProof/>
+        </w:rPr>
+        <w:drawing>
+          <wp:inline distT="0" distB="0" distL="0" distR="0" wp14:anchorId="6D726C0E" wp14:editId="59A85164">
+            <wp:extent cx="5114925" cy="3657600"/>
+            <wp:effectExtent l="0" t="0" r="9525" b="0"/>
+            <wp:docPr id="3" name="Picture 3"/>
+            <wp:cNvGraphicFramePr>
+              <a:graphicFrameLocks xmlns:a="http://schemas.openxmlformats.org/drawingml/2006/main" noChangeAspect="1"/>
+            </wp:cNvGraphicFramePr>
+            <a:graphic xmlns:a="http://schemas.openxmlformats.org/drawingml/2006/main">
+              <a:graphicData uri="http://schemas.openxmlformats.org/drawingml/2006/picture">
+                <pic:pic xmlns:pic="http://schemas.openxmlformats.org/drawingml/2006/picture">
+                  <pic:nvPicPr>
+                    <pic:cNvPr id="1" name=""/>
+                    <pic:cNvPicPr/>
+                  </pic:nvPicPr>
+                  <pic:blipFill>
+                    <a:blip r:embed="rId10"/>
+                    <a:stretch>
+                      <a:fillRect/>
+                    </a:stretch>
+                  </pic:blipFill>
+                  <pic:spPr>
+                    <a:xfrm>
+                      <a:off x="0" y="0"/>
+                      <a:ext cx="5114925" cy="3657600"/>
+                    </a:xfrm>
+                    <a:prstGeom prst="rect">
+                      <a:avLst/>
+                    </a:prstGeom>
+                  </pic:spPr>
+                </pic:pic>
+              </a:graphicData>
+            </a:graphic>
+          </wp:inline>
+        </w:drawing>
+      </w:r>
+    </w:p>
+    <w:p>
+      <w:pPr>
+        <w:pStyle w:val="Heading3"/>
+      </w:pPr>
+      <w:r>
+        <w:lastRenderedPageBreak/>
+        <w:t>Object Diagram for Scenario 5.1.4</w:t>
+      </w:r>
+    </w:p>
+    <w:p>
+      <w:r>
+        <w:rPr>
+          <w:noProof/>
+        </w:rPr>
+        <w:drawing>
+          <wp:inline distT="0" distB="0" distL="0" distR="0" wp14:anchorId="71092214" wp14:editId="557B725B">
+            <wp:extent cx="5943600" cy="4764405"/>
+            <wp:effectExtent l="0" t="0" r="0" b="0"/>
+            <wp:docPr id="4" name="Picture 4"/>
+            <wp:cNvGraphicFramePr>
+              <a:graphicFrameLocks xmlns:a="http://schemas.openxmlformats.org/drawingml/2006/main" noChangeAspect="1"/>
+            </wp:cNvGraphicFramePr>
+            <a:graphic xmlns:a="http://schemas.openxmlformats.org/drawingml/2006/main">
+              <a:graphicData uri="http://schemas.openxmlformats.org/drawingml/2006/picture">
+                <pic:pic xmlns:pic="http://schemas.openxmlformats.org/drawingml/2006/picture">
+                  <pic:nvPicPr>
+                    <pic:cNvPr id="1" name=""/>
+                    <pic:cNvPicPr/>
+                  </pic:nvPicPr>
+                  <pic:blipFill>
+                    <a:blip r:embed="rId11"/>
+                    <a:stretch>
+                      <a:fillRect/>
+                    </a:stretch>
+                  </pic:blipFill>
+                  <pic:spPr>
+                    <a:xfrm>
+                      <a:off x="0" y="0"/>
+                      <a:ext cx="5943600" cy="4764405"/>
+                    </a:xfrm>
+                    <a:prstGeom prst="rect">
+                      <a:avLst/>
+                    </a:prstGeom>
+                  </pic:spPr>
+                </pic:pic>
+              </a:graphicData>
+            </a:graphic>
+          </wp:inline>
+        </w:drawing>
+      </w:r>
+    </w:p>
+    <w:p>
+      <w:pPr>
+        <w:pStyle w:val="Heading3"/>
+      </w:pPr>
+      <w:r>
+        <w:t>Object Diagram for Scenario 5.1.5</w:t>
+      </w:r>
+    </w:p>
+    <w:p>
+      <w:pPr>
+        <w:rPr>
+          <w:rFonts w:ascii="Times" w:hAnsi="Times" w:cs="Times"/>
+          <w:sz w:val="24"/>
+          <w:szCs w:val="24"/>
+        </w:rPr>
+      </w:pPr>
+      <w:r>
+        <w:rPr>
+          <w:rFonts w:ascii="Times" w:hAnsi="Times" w:cs="Times"/>
+          <w:sz w:val="24"/>
+          <w:szCs w:val="24"/>
+        </w:rPr>
+        <w:t>PLACEHOLDER</w:t>
+      </w:r>
+    </w:p>
+    <w:p>
+      <w:pPr>
+        <w:pStyle w:val="Heading3"/>
+      </w:pPr>
+      <w:r>
+        <w:lastRenderedPageBreak/>
+        <w:t>Object Diagram for Scenario 5.1.6</w:t>
+      </w:r>
+    </w:p>
+    <w:p>
+      <w:r>
+        <w:rPr>
+          <w:noProof/>
+        </w:rPr>
+        <w:drawing>
+          <wp:inline distT="0" distB="0" distL="0" distR="0" wp14:anchorId="6197A092" wp14:editId="10F7E06D">
+            <wp:extent cx="5943600" cy="5164455"/>
+            <wp:effectExtent l="0" t="0" r="0" b="0"/>
+            <wp:docPr id="6" name="Picture 6"/>
+            <wp:cNvGraphicFramePr>
+              <a:graphicFrameLocks xmlns:a="http://schemas.openxmlformats.org/drawingml/2006/main" noChangeAspect="1"/>
+            </wp:cNvGraphicFramePr>
+            <a:graphic xmlns:a="http://schemas.openxmlformats.org/drawingml/2006/main">
+              <a:graphicData uri="http://schemas.openxmlformats.org/drawingml/2006/picture">
+                <pic:pic xmlns:pic="http://schemas.openxmlformats.org/drawingml/2006/picture">
+                  <pic:nvPicPr>
+                    <pic:cNvPr id="1" name=""/>
+                    <pic:cNvPicPr/>
+                  </pic:nvPicPr>
+                  <pic:blipFill>
+                    <a:blip r:embed="rId12"/>
+                    <a:stretch>
+                      <a:fillRect/>
+                    </a:stretch>
+                  </pic:blipFill>
+                  <pic:spPr>
+                    <a:xfrm>
+                      <a:off x="0" y="0"/>
+                      <a:ext cx="5943600" cy="5164455"/>
+                    </a:xfrm>
+                    <a:prstGeom prst="rect">
+                      <a:avLst/>
+                    </a:prstGeom>
+                  </pic:spPr>
+                </pic:pic>
+              </a:graphicData>
+            </a:graphic>
+          </wp:inline>
+        </w:drawing>
+      </w:r>
+      <w:r>
+        <w:rPr>
+          <w:noProof/>
+        </w:rPr>
+        <w:t xml:space="preserve"> </w:t>
+      </w:r>
+    </w:p>
+    <w:p>
+      <w:pPr>
+        <w:pStyle w:val="Heading3"/>
+      </w:pPr>
+      <w:r>
+        <w:t>Object Diagram for Scenario 5.1.7</w:t>
+      </w:r>
+    </w:p>
+    <w:p>
+      <w:pPr>
+        <w:rPr>
+          <w:rFonts w:ascii="Times New Roman" w:hAnsi="Times New Roman" w:cs="Times New Roman"/>
+          <w:sz w:val="24"/>
+          <w:szCs w:val="24"/>
+        </w:rPr>
+      </w:pPr>
+      <w:r>
+        <w:rPr>
+          <w:rFonts w:ascii="Times New Roman" w:hAnsi="Times New Roman" w:cs="Times New Roman"/>
+          <w:sz w:val="24"/>
+          <w:szCs w:val="24"/>
+        </w:rPr>
+        <w:t>PLACEHOLDER</w:t>
+      </w:r>
+    </w:p>
+    <w:p>
+      <w:pPr>
+        <w:pStyle w:val="Heading3"/>
+      </w:pPr>
+      <w:r>
+        <w:t>Object Diagram for Scenario 5.1.8</w:t>
+      </w:r>
+    </w:p>
+    <w:p>
+      <w:pPr>
+        <w:rPr>
+          <w:rFonts w:ascii="Times New Roman" w:hAnsi="Times New Roman" w:cs="Times New Roman"/>
+          <w:sz w:val="24"/>
+          <w:szCs w:val="24"/>
+        </w:rPr>
+      </w:pPr>
+      <w:r>
+        <w:rPr>
+          <w:rFonts w:ascii="Times New Roman" w:hAnsi="Times New Roman" w:cs="Times New Roman"/>
+          <w:sz w:val="24"/>
+          <w:szCs w:val="24"/>
+        </w:rPr>
+        <w:t>PLACEHOLDER</w:t>
+      </w:r>
+    </w:p>
+    <w:p>
+      <w:pPr>
+        <w:pStyle w:val="Heading3"/>
+      </w:pPr>
+      <w:r>
+        <w:t>Object Diagram for Scenario 5.1.9</w:t>
+      </w:r>
+    </w:p>
+    <w:p>
+      <w:pPr>
+        <w:rPr>
+          <w:rFonts w:ascii="Times New Roman" w:hAnsi="Times New Roman" w:cs="Times New Roman"/>
+          <w:sz w:val="24"/>
+          <w:szCs w:val="24"/>
+        </w:rPr>
+      </w:pPr>
+      <w:r>
+        <w:rPr>
+          <w:rFonts w:ascii="Times New Roman" w:hAnsi="Times New Roman" w:cs="Times New Roman"/>
+          <w:sz w:val="24"/>
+          <w:szCs w:val="24"/>
+        </w:rPr>
+        <w:t>PLACEHOLDER</w:t>
+      </w:r>
+    </w:p>
+    <w:p>
+      <w:pPr>
+        <w:pStyle w:val="Heading3"/>
+      </w:pPr>
+      <w:r>
+        <w:t>Object Diagram for Scenario 5.1.10</w:t>
+      </w:r>
+    </w:p>
+    <w:p>
+      <w:pPr>
+        <w:rPr>
+          <w:rFonts w:ascii="Times New Roman" w:hAnsi="Times New Roman" w:cs="Times New Roman"/>
+          <w:sz w:val="24"/>
+          <w:szCs w:val="24"/>
+        </w:rPr>
+      </w:pPr>
+      <w:r>
+        <w:rPr>
+          <w:rFonts w:ascii="Times New Roman" w:hAnsi="Times New Roman" w:cs="Times New Roman"/>
+          <w:sz w:val="24"/>
+          <w:szCs w:val="24"/>
+        </w:rPr>
+        <w:t>PLACEHOLDER</w:t>
+      </w:r>
+    </w:p>
+    <w:p>
+      <w:bookmarkStart w:id="0" w:name="_GoBack"/>
+      <w:bookmarkEnd w:id="0"/>
     </w:p>
     <w:p>
       <w:pPr>

</xml_diff>

<commit_message>
Added introduction for section 5.
</commit_message>
<xml_diff>
--- a/specifications/deliv1/Sect. 5 - Requirement Analysis.docx
+++ b/specifications/deliv1/Sect. 5 - Requirement Analysis.docx
@@ -11,6 +11,75 @@
       </w:r>
       <w:r>
         <w:t>Analysis</w:t>
+      </w:r>
+    </w:p>
+    <w:p>
+      <w:pPr>
+        <w:rPr>
+          <w:rFonts w:ascii="Times New Roman" w:hAnsi="Times New Roman" w:cs="Times New Roman"/>
+          <w:sz w:val="24"/>
+          <w:szCs w:val="24"/>
+        </w:rPr>
+      </w:pPr>
+      <w:r>
+        <w:t xml:space="preserve">     </w:t>
+      </w:r>
+      <w:r>
+        <w:rPr>
+          <w:rFonts w:ascii="Times New Roman" w:hAnsi="Times New Roman" w:cs="Times New Roman"/>
+          <w:sz w:val="24"/>
+          <w:szCs w:val="24"/>
+        </w:rPr>
+        <w:t xml:space="preserve">Requirement analysis is the process of defining the expectations of the users for the application that is being built, which in this case is the Student Organization System. When developing the requirement analysis section of this document our team had to brainstorm ideas then solidify those ideas and finally mature those ideas. We achieved this by first identifying the boundaries, controls and entities present in the system we plan to design. Afterwards, we translated use cases into scenarios to </w:t>
+      </w:r>
+      <w:r>
+        <w:rPr>
+          <w:rFonts w:ascii="Times New Roman" w:hAnsi="Times New Roman" w:cs="Times New Roman"/>
+          <w:sz w:val="24"/>
+          <w:szCs w:val="24"/>
+        </w:rPr>
+        <w:t xml:space="preserve">put ourselves in place of the future user of the system. This strategy aided us in seeing the system from </w:t>
+      </w:r>
+      <w:r>
+        <w:rPr>
+          <w:rFonts w:ascii="Times New Roman" w:hAnsi="Times New Roman" w:cs="Times New Roman"/>
+          <w:sz w:val="24"/>
+          <w:szCs w:val="24"/>
+        </w:rPr>
+        <w:t>a</w:t>
+      </w:r>
+      <w:r>
+        <w:rPr>
+          <w:rFonts w:ascii="Times New Roman" w:hAnsi="Times New Roman" w:cs="Times New Roman"/>
+          <w:sz w:val="24"/>
+          <w:szCs w:val="24"/>
+        </w:rPr>
+        <w:t xml:space="preserve"> user’s perspective and allowed us to strengthen the overall model that we have created for our system. Although we brainstormed many scenarios, some of them are presented below to show how our system was developed.</w:t>
+      </w:r>
+    </w:p>
+    <w:p>
+      <w:pPr>
+        <w:rPr>
+          <w:rFonts w:ascii="Times New Roman" w:hAnsi="Times New Roman" w:cs="Times New Roman"/>
+          <w:sz w:val="24"/>
+          <w:szCs w:val="24"/>
+        </w:rPr>
+      </w:pPr>
+      <w:r>
+        <w:rPr>
+          <w:rFonts w:ascii="Times New Roman" w:hAnsi="Times New Roman" w:cs="Times New Roman"/>
+          <w:sz w:val="24"/>
+          <w:szCs w:val="24"/>
+        </w:rPr>
+        <w:t xml:space="preserve">     Furthermore, after developing these scenarios we then created both static and dynamic UML diagrams. UML diagrams allow us to shape our model and display to the customer the basis in which our system was established upon. In fact, we have object, class and sequential diagrams below presenting the instantiation, abstraction and flow that our system will follow once developed. Our team truly believe that our requirement analysis will allow </w:t>
+      </w:r>
+      <w:r>
+        <w:rPr>
+          <w:rFonts w:ascii="Times New Roman" w:hAnsi="Times New Roman" w:cs="Times New Roman"/>
+          <w:sz w:val="24"/>
+          <w:szCs w:val="24"/>
+        </w:rPr>
+        <w:t>for smooth transition into the development of the SOS system.</w:t>
       </w:r>
     </w:p>
     <w:p>
@@ -170,7 +239,23 @@
           <w:sz w:val="24"/>
           <w:szCs w:val="24"/>
         </w:rPr>
-        <w:t>Requirement for joining: “Anyone with an interest for fishing can join.”</w:t>
+        <w:t xml:space="preserve">Requirement for joining: “Anyone with an </w:t>
+      </w:r>
+      <w:r>
+        <w:rPr>
+          <w:rFonts w:ascii="Times New Roman" w:hAnsi="Times New Roman" w:cs="Times New Roman"/>
+          <w:sz w:val="24"/>
+          <w:szCs w:val="24"/>
+        </w:rPr>
+        <w:t>interest in</w:t>
+      </w:r>
+      <w:r>
+        <w:rPr>
+          <w:rFonts w:ascii="Times New Roman" w:hAnsi="Times New Roman" w:cs="Times New Roman"/>
+          <w:sz w:val="24"/>
+          <w:szCs w:val="24"/>
+        </w:rPr>
+        <w:t xml:space="preserve"> fishing can join.”</w:t>
       </w:r>
     </w:p>
     <w:p>
@@ -267,7 +352,23 @@
           <w:sz w:val="24"/>
           <w:szCs w:val="24"/>
         </w:rPr>
-        <w:t xml:space="preserve">A user named Patricio Clarke is logged into the system. Patricio is on the events page. Patricio is part of the organization “The Doe Crew” and  the system provides a list of events that he has signed up for. The system shows one event called “Deep sea fishing.” Patricio is currently at the event and he decides to let the system know that he is at the event by clicking “I’m here.” </w:t>
+        <w:t xml:space="preserve">A user named Patricio Clarke is logged into the system. Patricio is on the events page. Patricio is part of the organization “The Doe Crew” </w:t>
+      </w:r>
+      <w:r>
+        <w:rPr>
+          <w:rFonts w:ascii="Times New Roman" w:hAnsi="Times New Roman" w:cs="Times New Roman"/>
+          <w:sz w:val="24"/>
+          <w:szCs w:val="24"/>
+        </w:rPr>
+        <w:t>and the</w:t>
+      </w:r>
+      <w:r>
+        <w:rPr>
+          <w:rFonts w:ascii="Times New Roman" w:hAnsi="Times New Roman" w:cs="Times New Roman"/>
+          <w:sz w:val="24"/>
+          <w:szCs w:val="24"/>
+        </w:rPr>
+        <w:t xml:space="preserve"> system provides a list of events that he has signed up for. The system shows one event called “Deep sea fishing.” Patricio is currently at the event and he decides to let the system know that he is at the event by clicking “I’m here.” </w:t>
       </w:r>
       <w:r>
         <w:rPr>
@@ -324,13 +425,23 @@
           <w:szCs w:val="24"/>
         </w:rPr>
       </w:pPr>
-      <w:r>
-        <w:rPr>
-          <w:rFonts w:ascii="Times New Roman" w:hAnsi="Times New Roman" w:cs="Times New Roman"/>
-          <w:sz w:val="24"/>
-          <w:szCs w:val="24"/>
-        </w:rPr>
-        <w:t>User Name = jday005</w:t>
+      <w:proofErr w:type="gramStart"/>
+      <w:r>
+        <w:rPr>
+          <w:rFonts w:ascii="Times New Roman" w:hAnsi="Times New Roman" w:cs="Times New Roman"/>
+          <w:sz w:val="24"/>
+          <w:szCs w:val="24"/>
+        </w:rPr>
+        <w:t>User Name</w:t>
+      </w:r>
+      <w:proofErr w:type="gramEnd"/>
+      <w:r>
+        <w:rPr>
+          <w:rFonts w:ascii="Times New Roman" w:hAnsi="Times New Roman" w:cs="Times New Roman"/>
+          <w:sz w:val="24"/>
+          <w:szCs w:val="24"/>
+        </w:rPr>
+        <w:t xml:space="preserve"> = jday005</w:t>
       </w:r>
     </w:p>
     <w:p>
@@ -347,13 +458,23 @@
           <w:szCs w:val="24"/>
         </w:rPr>
       </w:pPr>
-      <w:r>
-        <w:rPr>
-          <w:rFonts w:ascii="Times New Roman" w:hAnsi="Times New Roman" w:cs="Times New Roman"/>
-          <w:sz w:val="24"/>
-          <w:szCs w:val="24"/>
-        </w:rPr>
-        <w:t xml:space="preserve">Email  = </w:t>
+      <w:proofErr w:type="gramStart"/>
+      <w:r>
+        <w:rPr>
+          <w:rFonts w:ascii="Times New Roman" w:hAnsi="Times New Roman" w:cs="Times New Roman"/>
+          <w:sz w:val="24"/>
+          <w:szCs w:val="24"/>
+        </w:rPr>
+        <w:t>Email  =</w:t>
+      </w:r>
+      <w:proofErr w:type="gramEnd"/>
+      <w:r>
+        <w:rPr>
+          <w:rFonts w:ascii="Times New Roman" w:hAnsi="Times New Roman" w:cs="Times New Roman"/>
+          <w:sz w:val="24"/>
+          <w:szCs w:val="24"/>
+        </w:rPr>
+        <w:t xml:space="preserve"> </w:t>
       </w:r>
       <w:hyperlink r:id="rId5" w:history="1">
         <w:r>
@@ -387,6 +508,7 @@
           <w:sz w:val="24"/>
           <w:szCs w:val="24"/>
         </w:rPr>
+        <w:lastRenderedPageBreak/>
         <w:t>Password = abc123</w:t>
       </w:r>
     </w:p>
@@ -594,7 +716,23 @@
           <w:sz w:val="24"/>
           <w:szCs w:val="24"/>
         </w:rPr>
-        <w:t xml:space="preserve">Juan clicks on view event description and then he clicks on cancel event. Juan is certain that the organization cannot host this event so he confirms the cancellation request. </w:t>
+        <w:t xml:space="preserve">Juan clicks on view event description and then he clicks on cancel event. Juan is certain that the organization cannot host this </w:t>
+      </w:r>
+      <w:r>
+        <w:rPr>
+          <w:rFonts w:ascii="Times New Roman" w:hAnsi="Times New Roman" w:cs="Times New Roman"/>
+          <w:sz w:val="24"/>
+          <w:szCs w:val="24"/>
+        </w:rPr>
+        <w:t>event,</w:t>
+      </w:r>
+      <w:r>
+        <w:rPr>
+          <w:rFonts w:ascii="Times New Roman" w:hAnsi="Times New Roman" w:cs="Times New Roman"/>
+          <w:sz w:val="24"/>
+          <w:szCs w:val="24"/>
+        </w:rPr>
+        <w:t xml:space="preserve"> so he confirms the cancellation request. </w:t>
       </w:r>
       <w:r>
         <w:rPr>
@@ -610,7 +748,6 @@
         <w:pStyle w:val="Heading3"/>
       </w:pPr>
       <w:r>
-        <w:lastRenderedPageBreak/>
         <w:t>Scenario</w:t>
       </w:r>
       <w:r>
@@ -740,25 +877,23 @@
           <w:sz w:val="24"/>
           <w:szCs w:val="24"/>
         </w:rPr>
-        <w:t xml:space="preserve">She ends the scenario at the </w:t>
-      </w:r>
-      <w:proofErr w:type="spellStart"/>
-      <w:r>
-        <w:rPr>
-          <w:rFonts w:ascii="Times New Roman" w:hAnsi="Times New Roman" w:cs="Times New Roman"/>
-          <w:sz w:val="24"/>
-          <w:szCs w:val="24"/>
-        </w:rPr>
-        <w:t>hompage</w:t>
-      </w:r>
-      <w:proofErr w:type="spellEnd"/>
-      <w:r>
-        <w:rPr>
-          <w:rFonts w:ascii="Times New Roman" w:hAnsi="Times New Roman" w:cs="Times New Roman"/>
-          <w:sz w:val="24"/>
-          <w:szCs w:val="24"/>
-        </w:rPr>
-        <w:t>.</w:t>
+        <w:t>She ends the scenario at the hom</w:t>
+      </w:r>
+      <w:r>
+        <w:rPr>
+          <w:rFonts w:ascii="Times New Roman" w:hAnsi="Times New Roman" w:cs="Times New Roman"/>
+          <w:sz w:val="24"/>
+          <w:szCs w:val="24"/>
+        </w:rPr>
+        <w:t>e</w:t>
+      </w:r>
+      <w:r>
+        <w:rPr>
+          <w:rFonts w:ascii="Times New Roman" w:hAnsi="Times New Roman" w:cs="Times New Roman"/>
+          <w:sz w:val="24"/>
+          <w:szCs w:val="24"/>
+        </w:rPr>
+        <w:t>page.</w:t>
       </w:r>
     </w:p>
     <w:p>
@@ -827,7 +962,23 @@
           <w:sz w:val="24"/>
           <w:szCs w:val="24"/>
         </w:rPr>
-        <w:t>administration page of the organization he is a part of, “The Lees.” Mohammad wants to create an event so he clicks on the create event button. A form appears and Mohammad inputs the following parameters:</w:t>
+        <w:t xml:space="preserve">administration page of the organization he is a part of, “The Lees.” Mohammad wants to create an </w:t>
+      </w:r>
+      <w:r>
+        <w:rPr>
+          <w:rFonts w:ascii="Times New Roman" w:hAnsi="Times New Roman" w:cs="Times New Roman"/>
+          <w:sz w:val="24"/>
+          <w:szCs w:val="24"/>
+        </w:rPr>
+        <w:t>event,</w:t>
+      </w:r>
+      <w:r>
+        <w:rPr>
+          <w:rFonts w:ascii="Times New Roman" w:hAnsi="Times New Roman" w:cs="Times New Roman"/>
+          <w:sz w:val="24"/>
+          <w:szCs w:val="24"/>
+        </w:rPr>
+        <w:t xml:space="preserve"> so he clicks on the create event button. A form appears and Mohammad inputs the following parameters:</w:t>
       </w:r>
     </w:p>
     <w:p>
@@ -976,7 +1127,15 @@
           <w:sz w:val="24"/>
           <w:szCs w:val="24"/>
         </w:rPr>
-        <w:t>Mohammad publishes the new event he created</w:t>
+        <w:t xml:space="preserve">Mohammad publishes the new event he </w:t>
+      </w:r>
+      <w:r>
+        <w:rPr>
+          <w:rFonts w:ascii="Times New Roman" w:hAnsi="Times New Roman" w:cs="Times New Roman"/>
+          <w:sz w:val="24"/>
+          <w:szCs w:val="24"/>
+        </w:rPr>
+        <w:t>created,</w:t>
       </w:r>
       <w:r>
         <w:rPr>
@@ -1132,6 +1291,7 @@
           <w:sz w:val="24"/>
           <w:szCs w:val="24"/>
         </w:rPr>
+        <w:lastRenderedPageBreak/>
         <w:t>Organizer Title: “Moderator”</w:t>
       </w:r>
     </w:p>
@@ -1179,7 +1339,25 @@
           <w:sz w:val="24"/>
           <w:szCs w:val="24"/>
         </w:rPr>
-        <w:t xml:space="preserve">grant the role to Bob. Bob is then notified and Juana now sees that Bob owns the role of Moderator within “The </w:t>
+        <w:t xml:space="preserve">grant the role to Bob. Bob is then </w:t>
+      </w:r>
+      <w:proofErr w:type="gramStart"/>
+      <w:r>
+        <w:rPr>
+          <w:rFonts w:ascii="Times New Roman" w:hAnsi="Times New Roman" w:cs="Times New Roman"/>
+          <w:sz w:val="24"/>
+          <w:szCs w:val="24"/>
+        </w:rPr>
+        <w:t>notified</w:t>
+      </w:r>
+      <w:proofErr w:type="gramEnd"/>
+      <w:r>
+        <w:rPr>
+          <w:rFonts w:ascii="Times New Roman" w:hAnsi="Times New Roman" w:cs="Times New Roman"/>
+          <w:sz w:val="24"/>
+          <w:szCs w:val="24"/>
+        </w:rPr>
+        <w:t xml:space="preserve"> and Juana now sees that Bob owns the role of Moderator within “The </w:t>
       </w:r>
       <w:proofErr w:type="spellStart"/>
       <w:r>
@@ -1344,282 +1522,293 @@
           <w:sz w:val="24"/>
           <w:szCs w:val="24"/>
         </w:rPr>
+        <w:t xml:space="preserve">Janet changes her privacy to private and then submits the data. </w:t>
+      </w:r>
+      <w:r>
+        <w:rPr>
+          <w:rFonts w:ascii="Times New Roman" w:hAnsi="Times New Roman" w:cs="Times New Roman"/>
+          <w:sz w:val="24"/>
+          <w:szCs w:val="24"/>
+        </w:rPr>
+        <w:t>The page refreshes and shows a confirmation message displaying that her account is now private.</w:t>
+      </w:r>
+    </w:p>
+    <w:p>
+      <w:pPr>
+        <w:rPr>
+          <w:rFonts w:ascii="Times New Roman" w:hAnsi="Times New Roman" w:cs="Times New Roman"/>
+          <w:sz w:val="24"/>
+          <w:szCs w:val="24"/>
+        </w:rPr>
+      </w:pPr>
+    </w:p>
+    <w:p>
+      <w:pPr>
+        <w:pStyle w:val="Heading3"/>
+      </w:pPr>
+      <w:r>
+        <w:t>Scenario:</w:t>
+      </w:r>
+      <w:r>
+        <w:t xml:space="preserve"> SOS18 </w:t>
+      </w:r>
+      <w:r>
+        <w:t>–</w:t>
+      </w:r>
+      <w:r>
+        <w:t xml:space="preserve"> </w:t>
+      </w:r>
+      <w:r>
+        <w:t xml:space="preserve">Log </w:t>
+      </w:r>
+      <w:r>
+        <w:t>out</w:t>
+      </w:r>
+    </w:p>
+    <w:p>
+      <w:pPr>
+        <w:rPr>
+          <w:rFonts w:ascii="Times New Roman" w:hAnsi="Times New Roman" w:cs="Times New Roman"/>
+          <w:sz w:val="24"/>
+          <w:szCs w:val="24"/>
+        </w:rPr>
+      </w:pPr>
+      <w:r>
+        <w:rPr>
+          <w:rFonts w:ascii="Times New Roman" w:hAnsi="Times New Roman" w:cs="Times New Roman"/>
+          <w:sz w:val="24"/>
+          <w:szCs w:val="24"/>
+        </w:rPr>
+        <w:t>A</w:t>
+      </w:r>
+      <w:r>
+        <w:rPr>
+          <w:rFonts w:ascii="Times New Roman" w:hAnsi="Times New Roman" w:cs="Times New Roman"/>
+          <w:sz w:val="24"/>
+          <w:szCs w:val="24"/>
+        </w:rPr>
+        <w:t xml:space="preserve"> </w:t>
+      </w:r>
+      <w:r>
+        <w:rPr>
+          <w:rFonts w:ascii="Times New Roman" w:hAnsi="Times New Roman" w:cs="Times New Roman"/>
+          <w:sz w:val="24"/>
+          <w:szCs w:val="24"/>
+        </w:rPr>
+        <w:t>user</w:t>
+      </w:r>
+      <w:r>
+        <w:rPr>
+          <w:rFonts w:ascii="Times New Roman" w:hAnsi="Times New Roman" w:cs="Times New Roman"/>
+          <w:sz w:val="24"/>
+          <w:szCs w:val="24"/>
+        </w:rPr>
+        <w:t xml:space="preserve"> Bob </w:t>
+      </w:r>
+      <w:r>
+        <w:rPr>
+          <w:rFonts w:ascii="Times New Roman" w:hAnsi="Times New Roman" w:cs="Times New Roman"/>
+          <w:sz w:val="24"/>
+          <w:szCs w:val="24"/>
+        </w:rPr>
+        <w:t>Hope wants to log out of the system. He presses log out from the current page that he is in and he successfully logs out of the system.</w:t>
+      </w:r>
+    </w:p>
+    <w:p>
+      <w:pPr>
+        <w:pStyle w:val="Heading3"/>
+      </w:pPr>
+      <w:r>
+        <w:t>Scenario:</w:t>
+      </w:r>
+      <w:r>
+        <w:t xml:space="preserve"> SOS10 -</w:t>
+      </w:r>
+      <w:r>
+        <w:t xml:space="preserve"> Access Events by Location</w:t>
+      </w:r>
+    </w:p>
+    <w:p>
+      <w:pPr>
+        <w:rPr>
+          <w:rFonts w:ascii="Times New Roman" w:hAnsi="Times New Roman" w:cs="Times New Roman"/>
+          <w:sz w:val="24"/>
+          <w:szCs w:val="24"/>
+        </w:rPr>
+      </w:pPr>
+      <w:r>
+        <w:rPr>
+          <w:rFonts w:ascii="Times New Roman" w:hAnsi="Times New Roman" w:cs="Times New Roman"/>
+          <w:sz w:val="24"/>
+          <w:szCs w:val="24"/>
+        </w:rPr>
+        <w:t xml:space="preserve">A user </w:t>
+      </w:r>
+      <w:proofErr w:type="spellStart"/>
+      <w:r>
+        <w:rPr>
+          <w:rFonts w:ascii="Times New Roman" w:hAnsi="Times New Roman" w:cs="Times New Roman"/>
+          <w:sz w:val="24"/>
+          <w:szCs w:val="24"/>
+        </w:rPr>
+        <w:t>Lolly</w:t>
+      </w:r>
+      <w:proofErr w:type="spellEnd"/>
+      <w:r>
+        <w:rPr>
+          <w:rFonts w:ascii="Times New Roman" w:hAnsi="Times New Roman" w:cs="Times New Roman"/>
+          <w:sz w:val="24"/>
+          <w:szCs w:val="24"/>
+        </w:rPr>
+        <w:t xml:space="preserve"> </w:t>
+      </w:r>
+      <w:proofErr w:type="spellStart"/>
+      <w:r>
+        <w:rPr>
+          <w:rFonts w:ascii="Times New Roman" w:hAnsi="Times New Roman" w:cs="Times New Roman"/>
+          <w:sz w:val="24"/>
+          <w:szCs w:val="24"/>
+        </w:rPr>
+        <w:t>Tates</w:t>
+      </w:r>
+      <w:proofErr w:type="spellEnd"/>
+      <w:r>
+        <w:rPr>
+          <w:rFonts w:ascii="Times New Roman" w:hAnsi="Times New Roman" w:cs="Times New Roman"/>
+          <w:sz w:val="24"/>
+          <w:szCs w:val="24"/>
+        </w:rPr>
+        <w:t xml:space="preserve"> is logged into the system. </w:t>
+      </w:r>
+      <w:proofErr w:type="spellStart"/>
+      <w:r>
+        <w:rPr>
+          <w:rFonts w:ascii="Times New Roman" w:hAnsi="Times New Roman" w:cs="Times New Roman"/>
+          <w:sz w:val="24"/>
+          <w:szCs w:val="24"/>
+        </w:rPr>
+        <w:t>Lolly</w:t>
+      </w:r>
+      <w:proofErr w:type="spellEnd"/>
+      <w:r>
+        <w:rPr>
+          <w:rFonts w:ascii="Times New Roman" w:hAnsi="Times New Roman" w:cs="Times New Roman"/>
+          <w:sz w:val="24"/>
+          <w:szCs w:val="24"/>
+        </w:rPr>
+        <w:t xml:space="preserve"> is in the event page. </w:t>
+      </w:r>
+      <w:proofErr w:type="spellStart"/>
+      <w:r>
+        <w:rPr>
+          <w:rFonts w:ascii="Times New Roman" w:hAnsi="Times New Roman" w:cs="Times New Roman"/>
+          <w:sz w:val="24"/>
+          <w:szCs w:val="24"/>
+        </w:rPr>
+        <w:t>Lolly</w:t>
+      </w:r>
+      <w:proofErr w:type="spellEnd"/>
+      <w:r>
+        <w:rPr>
+          <w:rFonts w:ascii="Times New Roman" w:hAnsi="Times New Roman" w:cs="Times New Roman"/>
+          <w:sz w:val="24"/>
+          <w:szCs w:val="24"/>
+        </w:rPr>
+        <w:t xml:space="preserve"> allows the webpage to access her location</w:t>
+      </w:r>
+      <w:r>
+        <w:rPr>
+          <w:rFonts w:ascii="Times New Roman" w:hAnsi="Times New Roman" w:cs="Times New Roman"/>
+          <w:sz w:val="24"/>
+          <w:szCs w:val="24"/>
+        </w:rPr>
+        <w:t xml:space="preserve"> (12345 SE 342 Ter 33029).</w:t>
+      </w:r>
+      <w:r>
+        <w:rPr>
+          <w:rFonts w:ascii="Times New Roman" w:hAnsi="Times New Roman" w:cs="Times New Roman"/>
+          <w:sz w:val="24"/>
+          <w:szCs w:val="24"/>
+        </w:rPr>
+        <w:t xml:space="preserve"> After confirming, </w:t>
+      </w:r>
+      <w:proofErr w:type="spellStart"/>
+      <w:r>
+        <w:rPr>
+          <w:rFonts w:ascii="Times New Roman" w:hAnsi="Times New Roman" w:cs="Times New Roman"/>
+          <w:sz w:val="24"/>
+          <w:szCs w:val="24"/>
+        </w:rPr>
+        <w:t>Lolly</w:t>
+      </w:r>
+      <w:proofErr w:type="spellEnd"/>
+      <w:r>
+        <w:rPr>
+          <w:rFonts w:ascii="Times New Roman" w:hAnsi="Times New Roman" w:cs="Times New Roman"/>
+          <w:sz w:val="24"/>
+          <w:szCs w:val="24"/>
+        </w:rPr>
+        <w:t xml:space="preserve"> sees </w:t>
+      </w:r>
+      <w:r>
+        <w:rPr>
+          <w:rFonts w:ascii="Times New Roman" w:hAnsi="Times New Roman" w:cs="Times New Roman"/>
+          <w:sz w:val="24"/>
+          <w:szCs w:val="24"/>
+        </w:rPr>
+        <w:t>an</w:t>
+      </w:r>
+      <w:r>
+        <w:rPr>
+          <w:rFonts w:ascii="Times New Roman" w:hAnsi="Times New Roman" w:cs="Times New Roman"/>
+          <w:sz w:val="24"/>
+          <w:szCs w:val="24"/>
+        </w:rPr>
+        <w:t xml:space="preserve"> event</w:t>
+      </w:r>
+      <w:r>
+        <w:rPr>
+          <w:rFonts w:ascii="Times New Roman" w:hAnsi="Times New Roman" w:cs="Times New Roman"/>
+          <w:sz w:val="24"/>
+          <w:szCs w:val="24"/>
+        </w:rPr>
+        <w:t>, “Volleyball tournament”</w:t>
+      </w:r>
+      <w:r>
+        <w:rPr>
+          <w:rFonts w:ascii="Times New Roman" w:hAnsi="Times New Roman" w:cs="Times New Roman"/>
+          <w:sz w:val="24"/>
+          <w:szCs w:val="24"/>
+        </w:rPr>
+        <w:t xml:space="preserve"> occurring near her location.</w:t>
+      </w:r>
+    </w:p>
+    <w:p>
+      <w:pPr>
+        <w:pStyle w:val="Heading2"/>
+      </w:pPr>
+      <w:r>
+        <w:t>Static Model</w:t>
+      </w:r>
+    </w:p>
+    <w:p>
+      <w:pPr>
+        <w:rPr>
+          <w:rFonts w:ascii="Times New Roman" w:hAnsi="Times New Roman" w:cs="Times New Roman"/>
+          <w:sz w:val="24"/>
+          <w:szCs w:val="24"/>
+        </w:rPr>
+      </w:pPr>
+      <w:bookmarkStart w:id="0" w:name="_GoBack"/>
+      <w:bookmarkEnd w:id="0"/>
+    </w:p>
+    <w:p/>
+    <w:p>
+      <w:pPr>
+        <w:pStyle w:val="Heading3"/>
+      </w:pPr>
+      <w:r>
         <w:lastRenderedPageBreak/>
-        <w:t xml:space="preserve">Janet changes her privacy to private and then submits the data. </w:t>
-      </w:r>
-      <w:r>
-        <w:rPr>
-          <w:rFonts w:ascii="Times New Roman" w:hAnsi="Times New Roman" w:cs="Times New Roman"/>
-          <w:sz w:val="24"/>
-          <w:szCs w:val="24"/>
-        </w:rPr>
-        <w:t>The page refreshes and shows a confirmation message displaying that her account is now private.</w:t>
-      </w:r>
-    </w:p>
-    <w:p>
-      <w:pPr>
-        <w:rPr>
-          <w:rFonts w:ascii="Times New Roman" w:hAnsi="Times New Roman" w:cs="Times New Roman"/>
-          <w:sz w:val="24"/>
-          <w:szCs w:val="24"/>
-        </w:rPr>
-      </w:pPr>
-    </w:p>
-    <w:p>
-      <w:pPr>
-        <w:pStyle w:val="Heading3"/>
-      </w:pPr>
-      <w:r>
-        <w:t>Scenario:</w:t>
-      </w:r>
-      <w:r>
-        <w:t xml:space="preserve"> SOS18 </w:t>
-      </w:r>
-      <w:r>
-        <w:t>–</w:t>
-      </w:r>
-      <w:r>
-        <w:t xml:space="preserve"> </w:t>
-      </w:r>
-      <w:r>
-        <w:t xml:space="preserve">Log </w:t>
-      </w:r>
-      <w:r>
-        <w:t>out</w:t>
-      </w:r>
-    </w:p>
-    <w:p>
-      <w:pPr>
-        <w:rPr>
-          <w:rFonts w:ascii="Times New Roman" w:hAnsi="Times New Roman" w:cs="Times New Roman"/>
-          <w:sz w:val="24"/>
-          <w:szCs w:val="24"/>
-        </w:rPr>
-      </w:pPr>
-      <w:r>
-        <w:rPr>
-          <w:rFonts w:ascii="Times New Roman" w:hAnsi="Times New Roman" w:cs="Times New Roman"/>
-          <w:sz w:val="24"/>
-          <w:szCs w:val="24"/>
-        </w:rPr>
-        <w:t>A</w:t>
-      </w:r>
-      <w:r>
-        <w:rPr>
-          <w:rFonts w:ascii="Times New Roman" w:hAnsi="Times New Roman" w:cs="Times New Roman"/>
-          <w:sz w:val="24"/>
-          <w:szCs w:val="24"/>
-        </w:rPr>
-        <w:t xml:space="preserve"> </w:t>
-      </w:r>
-      <w:r>
-        <w:rPr>
-          <w:rFonts w:ascii="Times New Roman" w:hAnsi="Times New Roman" w:cs="Times New Roman"/>
-          <w:sz w:val="24"/>
-          <w:szCs w:val="24"/>
-        </w:rPr>
-        <w:t>user</w:t>
-      </w:r>
-      <w:r>
-        <w:rPr>
-          <w:rFonts w:ascii="Times New Roman" w:hAnsi="Times New Roman" w:cs="Times New Roman"/>
-          <w:sz w:val="24"/>
-          <w:szCs w:val="24"/>
-        </w:rPr>
-        <w:t xml:space="preserve"> Bob </w:t>
-      </w:r>
-      <w:r>
-        <w:rPr>
-          <w:rFonts w:ascii="Times New Roman" w:hAnsi="Times New Roman" w:cs="Times New Roman"/>
-          <w:sz w:val="24"/>
-          <w:szCs w:val="24"/>
-        </w:rPr>
-        <w:t>Hope wants to log out of the system. He presses log out from the current page that he is in and he successfully logs out of the system.</w:t>
-      </w:r>
-    </w:p>
-    <w:p>
-      <w:pPr>
-        <w:pStyle w:val="Heading3"/>
-      </w:pPr>
-      <w:r>
-        <w:t>Scenario:</w:t>
-      </w:r>
-      <w:r>
-        <w:t xml:space="preserve"> SOS10 -</w:t>
-      </w:r>
-      <w:r>
-        <w:t xml:space="preserve"> Access Events by Location</w:t>
-      </w:r>
-    </w:p>
-    <w:p>
-      <w:pPr>
-        <w:rPr>
-          <w:rFonts w:ascii="Times New Roman" w:hAnsi="Times New Roman" w:cs="Times New Roman"/>
-          <w:sz w:val="24"/>
-          <w:szCs w:val="24"/>
-        </w:rPr>
-      </w:pPr>
-      <w:r>
-        <w:rPr>
-          <w:rFonts w:ascii="Times New Roman" w:hAnsi="Times New Roman" w:cs="Times New Roman"/>
-          <w:sz w:val="24"/>
-          <w:szCs w:val="24"/>
-        </w:rPr>
-        <w:t xml:space="preserve">A user </w:t>
-      </w:r>
-      <w:proofErr w:type="spellStart"/>
-      <w:r>
-        <w:rPr>
-          <w:rFonts w:ascii="Times New Roman" w:hAnsi="Times New Roman" w:cs="Times New Roman"/>
-          <w:sz w:val="24"/>
-          <w:szCs w:val="24"/>
-        </w:rPr>
-        <w:t>Lolly</w:t>
-      </w:r>
-      <w:proofErr w:type="spellEnd"/>
-      <w:r>
-        <w:rPr>
-          <w:rFonts w:ascii="Times New Roman" w:hAnsi="Times New Roman" w:cs="Times New Roman"/>
-          <w:sz w:val="24"/>
-          <w:szCs w:val="24"/>
-        </w:rPr>
-        <w:t xml:space="preserve"> </w:t>
-      </w:r>
-      <w:proofErr w:type="spellStart"/>
-      <w:r>
-        <w:rPr>
-          <w:rFonts w:ascii="Times New Roman" w:hAnsi="Times New Roman" w:cs="Times New Roman"/>
-          <w:sz w:val="24"/>
-          <w:szCs w:val="24"/>
-        </w:rPr>
-        <w:t>Tates</w:t>
-      </w:r>
-      <w:proofErr w:type="spellEnd"/>
-      <w:r>
-        <w:rPr>
-          <w:rFonts w:ascii="Times New Roman" w:hAnsi="Times New Roman" w:cs="Times New Roman"/>
-          <w:sz w:val="24"/>
-          <w:szCs w:val="24"/>
-        </w:rPr>
-        <w:t xml:space="preserve"> is logged into the system. </w:t>
-      </w:r>
-      <w:proofErr w:type="spellStart"/>
-      <w:r>
-        <w:rPr>
-          <w:rFonts w:ascii="Times New Roman" w:hAnsi="Times New Roman" w:cs="Times New Roman"/>
-          <w:sz w:val="24"/>
-          <w:szCs w:val="24"/>
-        </w:rPr>
-        <w:t>Lolly</w:t>
-      </w:r>
-      <w:proofErr w:type="spellEnd"/>
-      <w:r>
-        <w:rPr>
-          <w:rFonts w:ascii="Times New Roman" w:hAnsi="Times New Roman" w:cs="Times New Roman"/>
-          <w:sz w:val="24"/>
-          <w:szCs w:val="24"/>
-        </w:rPr>
-        <w:t xml:space="preserve"> is in the event page. </w:t>
-      </w:r>
-      <w:proofErr w:type="spellStart"/>
-      <w:r>
-        <w:rPr>
-          <w:rFonts w:ascii="Times New Roman" w:hAnsi="Times New Roman" w:cs="Times New Roman"/>
-          <w:sz w:val="24"/>
-          <w:szCs w:val="24"/>
-        </w:rPr>
-        <w:t>Lolly</w:t>
-      </w:r>
-      <w:proofErr w:type="spellEnd"/>
-      <w:r>
-        <w:rPr>
-          <w:rFonts w:ascii="Times New Roman" w:hAnsi="Times New Roman" w:cs="Times New Roman"/>
-          <w:sz w:val="24"/>
-          <w:szCs w:val="24"/>
-        </w:rPr>
-        <w:t xml:space="preserve"> allows the webpage to access her location</w:t>
-      </w:r>
-      <w:r>
-        <w:rPr>
-          <w:rFonts w:ascii="Times New Roman" w:hAnsi="Times New Roman" w:cs="Times New Roman"/>
-          <w:sz w:val="24"/>
-          <w:szCs w:val="24"/>
-        </w:rPr>
-        <w:t xml:space="preserve"> (12345 SE 342 Ter 33029).</w:t>
-      </w:r>
-      <w:r>
-        <w:rPr>
-          <w:rFonts w:ascii="Times New Roman" w:hAnsi="Times New Roman" w:cs="Times New Roman"/>
-          <w:sz w:val="24"/>
-          <w:szCs w:val="24"/>
-        </w:rPr>
-        <w:t xml:space="preserve"> After confirming, </w:t>
-      </w:r>
-      <w:proofErr w:type="spellStart"/>
-      <w:r>
-        <w:rPr>
-          <w:rFonts w:ascii="Times New Roman" w:hAnsi="Times New Roman" w:cs="Times New Roman"/>
-          <w:sz w:val="24"/>
-          <w:szCs w:val="24"/>
-        </w:rPr>
-        <w:t>Lolly</w:t>
-      </w:r>
-      <w:proofErr w:type="spellEnd"/>
-      <w:r>
-        <w:rPr>
-          <w:rFonts w:ascii="Times New Roman" w:hAnsi="Times New Roman" w:cs="Times New Roman"/>
-          <w:sz w:val="24"/>
-          <w:szCs w:val="24"/>
-        </w:rPr>
-        <w:t xml:space="preserve"> sees </w:t>
-      </w:r>
-      <w:r>
-        <w:rPr>
-          <w:rFonts w:ascii="Times New Roman" w:hAnsi="Times New Roman" w:cs="Times New Roman"/>
-          <w:sz w:val="24"/>
-          <w:szCs w:val="24"/>
-        </w:rPr>
-        <w:t>an</w:t>
-      </w:r>
-      <w:r>
-        <w:rPr>
-          <w:rFonts w:ascii="Times New Roman" w:hAnsi="Times New Roman" w:cs="Times New Roman"/>
-          <w:sz w:val="24"/>
-          <w:szCs w:val="24"/>
-        </w:rPr>
-        <w:t xml:space="preserve"> event</w:t>
-      </w:r>
-      <w:r>
-        <w:rPr>
-          <w:rFonts w:ascii="Times New Roman" w:hAnsi="Times New Roman" w:cs="Times New Roman"/>
-          <w:sz w:val="24"/>
-          <w:szCs w:val="24"/>
-        </w:rPr>
-        <w:t>, “Volleyball tournament”</w:t>
-      </w:r>
-      <w:r>
-        <w:rPr>
-          <w:rFonts w:ascii="Times New Roman" w:hAnsi="Times New Roman" w:cs="Times New Roman"/>
-          <w:sz w:val="24"/>
-          <w:szCs w:val="24"/>
-        </w:rPr>
-        <w:t xml:space="preserve"> occurring near her location.</w:t>
-      </w:r>
-    </w:p>
-    <w:p>
-      <w:pPr>
-        <w:pStyle w:val="Heading2"/>
-      </w:pPr>
-      <w:r>
-        <w:t>Static Model</w:t>
-      </w:r>
-    </w:p>
-    <w:p/>
-    <w:p>
-      <w:pPr>
-        <w:pStyle w:val="Heading3"/>
-      </w:pPr>
-      <w:r>
         <w:t>Object Diagram for Scenario 5.1.1</w:t>
       </w:r>
     </w:p>
@@ -1670,7 +1859,6 @@
         <w:pStyle w:val="Heading3"/>
       </w:pPr>
       <w:r>
-        <w:lastRenderedPageBreak/>
         <w:t>Object Diagram for Scenario 5.1.2</w:t>
       </w:r>
     </w:p>
@@ -1721,6 +1909,7 @@
         <w:pStyle w:val="Heading3"/>
       </w:pPr>
       <w:r>
+        <w:lastRenderedPageBreak/>
         <w:t>Object Diagram for Scenario 5.1.3</w:t>
       </w:r>
     </w:p>
@@ -1999,10 +2188,7 @@
         <w:t>PLACEHOLDER</w:t>
       </w:r>
     </w:p>
-    <w:p>
-      <w:bookmarkStart w:id="0" w:name="_GoBack"/>
-      <w:bookmarkEnd w:id="0"/>
-    </w:p>
+    <w:p/>
     <w:p>
       <w:pPr>
         <w:jc w:val="both"/>

</xml_diff>

<commit_message>
Added description for scenarios/object/class diagrams. Added Sequence diagram as best as I could.
</commit_message>
<xml_diff>
--- a/specifications/deliv1/Sect. 5 - Requirement Analysis.docx
+++ b/specifications/deliv1/Sect. 5 - Requirement Analysis.docx
@@ -5,6 +5,7 @@
     <w:p>
       <w:pPr>
         <w:pStyle w:val="Heading1"/>
+        <w:jc w:val="both"/>
       </w:pPr>
       <w:r>
         <w:t xml:space="preserve">Requirements </w:t>
@@ -15,6 +16,7 @@
     </w:p>
     <w:p>
       <w:pPr>
+        <w:jc w:val="both"/>
         <w:rPr>
           <w:rFonts w:ascii="Times New Roman" w:hAnsi="Times New Roman" w:cs="Times New Roman"/>
           <w:sz w:val="24"/>
@@ -59,6 +61,7 @@
     </w:p>
     <w:p>
       <w:pPr>
+        <w:jc w:val="both"/>
         <w:rPr>
           <w:rFonts w:ascii="Times New Roman" w:hAnsi="Times New Roman" w:cs="Times New Roman"/>
           <w:sz w:val="24"/>
@@ -85,6 +88,7 @@
     <w:p>
       <w:pPr>
         <w:pStyle w:val="Heading2"/>
+        <w:jc w:val="both"/>
       </w:pPr>
       <w:r>
         <w:t>Scenarios</w:t>
@@ -93,6 +97,7 @@
     <w:p>
       <w:pPr>
         <w:pStyle w:val="Heading3"/>
+        <w:jc w:val="both"/>
       </w:pPr>
       <w:r>
         <w:t xml:space="preserve">Scenario: </w:t>
@@ -326,6 +331,7 @@
     <w:p>
       <w:pPr>
         <w:pStyle w:val="Heading3"/>
+        <w:jc w:val="both"/>
       </w:pPr>
       <w:r>
         <w:t xml:space="preserve">Scenario: </w:t>
@@ -382,6 +388,7 @@
     <w:p>
       <w:pPr>
         <w:pStyle w:val="Heading3"/>
+        <w:jc w:val="both"/>
       </w:pPr>
       <w:r>
         <w:t xml:space="preserve">Scenario: </w:t>
@@ -425,23 +432,13 @@
           <w:szCs w:val="24"/>
         </w:rPr>
       </w:pPr>
-      <w:proofErr w:type="gramStart"/>
-      <w:r>
-        <w:rPr>
-          <w:rFonts w:ascii="Times New Roman" w:hAnsi="Times New Roman" w:cs="Times New Roman"/>
-          <w:sz w:val="24"/>
-          <w:szCs w:val="24"/>
-        </w:rPr>
-        <w:t>User Name</w:t>
-      </w:r>
-      <w:proofErr w:type="gramEnd"/>
-      <w:r>
-        <w:rPr>
-          <w:rFonts w:ascii="Times New Roman" w:hAnsi="Times New Roman" w:cs="Times New Roman"/>
-          <w:sz w:val="24"/>
-          <w:szCs w:val="24"/>
-        </w:rPr>
-        <w:t xml:space="preserve"> = jday005</w:t>
+      <w:r>
+        <w:rPr>
+          <w:rFonts w:ascii="Times New Roman" w:hAnsi="Times New Roman" w:cs="Times New Roman"/>
+          <w:sz w:val="24"/>
+          <w:szCs w:val="24"/>
+        </w:rPr>
+        <w:t>User Name = jday005</w:t>
       </w:r>
     </w:p>
     <w:p>
@@ -458,23 +455,13 @@
           <w:szCs w:val="24"/>
         </w:rPr>
       </w:pPr>
-      <w:proofErr w:type="gramStart"/>
-      <w:r>
-        <w:rPr>
-          <w:rFonts w:ascii="Times New Roman" w:hAnsi="Times New Roman" w:cs="Times New Roman"/>
-          <w:sz w:val="24"/>
-          <w:szCs w:val="24"/>
-        </w:rPr>
-        <w:t>Email  =</w:t>
-      </w:r>
-      <w:proofErr w:type="gramEnd"/>
-      <w:r>
-        <w:rPr>
-          <w:rFonts w:ascii="Times New Roman" w:hAnsi="Times New Roman" w:cs="Times New Roman"/>
-          <w:sz w:val="24"/>
-          <w:szCs w:val="24"/>
-        </w:rPr>
-        <w:t xml:space="preserve"> </w:t>
+      <w:r>
+        <w:rPr>
+          <w:rFonts w:ascii="Times New Roman" w:hAnsi="Times New Roman" w:cs="Times New Roman"/>
+          <w:sz w:val="24"/>
+          <w:szCs w:val="24"/>
+        </w:rPr>
+        <w:t xml:space="preserve">Email  = </w:t>
       </w:r>
       <w:hyperlink r:id="rId5" w:history="1">
         <w:r>
@@ -556,6 +543,7 @@
     <w:p>
       <w:pPr>
         <w:pStyle w:val="Heading3"/>
+        <w:jc w:val="both"/>
       </w:pPr>
       <w:r>
         <w:t xml:space="preserve">Scenario: </w:t>
@@ -582,25 +570,7 @@
           <w:sz w:val="24"/>
           <w:szCs w:val="24"/>
         </w:rPr>
-        <w:t xml:space="preserve">An organizer named Juan </w:t>
-      </w:r>
-      <w:proofErr w:type="spellStart"/>
-      <w:r>
-        <w:rPr>
-          <w:rFonts w:ascii="Times New Roman" w:hAnsi="Times New Roman" w:cs="Times New Roman"/>
-          <w:sz w:val="24"/>
-          <w:szCs w:val="24"/>
-        </w:rPr>
-        <w:t>Ciervo</w:t>
-      </w:r>
-      <w:proofErr w:type="spellEnd"/>
-      <w:r>
-        <w:rPr>
-          <w:rFonts w:ascii="Times New Roman" w:hAnsi="Times New Roman" w:cs="Times New Roman"/>
-          <w:sz w:val="24"/>
-          <w:szCs w:val="24"/>
-        </w:rPr>
-        <w:t xml:space="preserve"> with event manager privileges is logged into the system and is in the event page.</w:t>
+        <w:t>An organizer named Juan Ciervo with event manager privileges is logged into the system and is in the event page.</w:t>
       </w:r>
       <w:r>
         <w:rPr>
@@ -624,25 +594,7 @@
           <w:sz w:val="24"/>
           <w:szCs w:val="24"/>
         </w:rPr>
-        <w:t xml:space="preserve">Juan </w:t>
-      </w:r>
-      <w:proofErr w:type="spellStart"/>
-      <w:r>
-        <w:rPr>
-          <w:rFonts w:ascii="Times New Roman" w:hAnsi="Times New Roman" w:cs="Times New Roman"/>
-          <w:sz w:val="24"/>
-          <w:szCs w:val="24"/>
-        </w:rPr>
-        <w:t>Ciervo</w:t>
-      </w:r>
-      <w:proofErr w:type="spellEnd"/>
-      <w:r>
-        <w:rPr>
-          <w:rFonts w:ascii="Times New Roman" w:hAnsi="Times New Roman" w:cs="Times New Roman"/>
-          <w:sz w:val="24"/>
-          <w:szCs w:val="24"/>
-        </w:rPr>
-        <w:t xml:space="preserve"> wants to cancel an </w:t>
+        <w:t xml:space="preserve">Juan Ciervo wants to cancel an </w:t>
       </w:r>
       <w:r>
         <w:rPr>
@@ -674,25 +626,7 @@
           <w:sz w:val="24"/>
           <w:szCs w:val="24"/>
         </w:rPr>
-        <w:t xml:space="preserve"> “The </w:t>
-      </w:r>
-      <w:proofErr w:type="spellStart"/>
-      <w:r>
-        <w:rPr>
-          <w:rFonts w:ascii="Times New Roman" w:hAnsi="Times New Roman" w:cs="Times New Roman"/>
-          <w:sz w:val="24"/>
-          <w:szCs w:val="24"/>
-        </w:rPr>
-        <w:t>Ciervo</w:t>
-      </w:r>
-      <w:proofErr w:type="spellEnd"/>
-      <w:r>
-        <w:rPr>
-          <w:rFonts w:ascii="Times New Roman" w:hAnsi="Times New Roman" w:cs="Times New Roman"/>
-          <w:sz w:val="24"/>
-          <w:szCs w:val="24"/>
-        </w:rPr>
-        <w:t xml:space="preserve"> Squad</w:t>
+        <w:t xml:space="preserve"> “The Ciervo Squad</w:t>
       </w:r>
       <w:r>
         <w:rPr>
@@ -746,6 +680,7 @@
     <w:p>
       <w:pPr>
         <w:pStyle w:val="Heading3"/>
+        <w:jc w:val="both"/>
       </w:pPr>
       <w:r>
         <w:t>Scenario</w:t>
@@ -899,6 +834,7 @@
     <w:p>
       <w:pPr>
         <w:pStyle w:val="Heading3"/>
+        <w:jc w:val="both"/>
       </w:pPr>
       <w:r>
         <w:t>Scenario</w:t>
@@ -918,6 +854,7 @@
     </w:p>
     <w:p>
       <w:pPr>
+        <w:jc w:val="both"/>
         <w:rPr>
           <w:rFonts w:ascii="Times New Roman" w:hAnsi="Times New Roman" w:cs="Times New Roman"/>
           <w:sz w:val="24"/>
@@ -988,6 +925,7 @@
           <w:ilvl w:val="0"/>
           <w:numId w:val="1"/>
         </w:numPr>
+        <w:jc w:val="both"/>
         <w:rPr>
           <w:rFonts w:ascii="Times New Roman" w:hAnsi="Times New Roman" w:cs="Times New Roman"/>
           <w:sz w:val="24"/>
@@ -1010,6 +948,7 @@
           <w:ilvl w:val="0"/>
           <w:numId w:val="1"/>
         </w:numPr>
+        <w:jc w:val="both"/>
         <w:rPr>
           <w:rFonts w:ascii="Times New Roman" w:hAnsi="Times New Roman" w:cs="Times New Roman"/>
           <w:sz w:val="24"/>
@@ -1032,6 +971,7 @@
           <w:ilvl w:val="0"/>
           <w:numId w:val="1"/>
         </w:numPr>
+        <w:jc w:val="both"/>
         <w:rPr>
           <w:rFonts w:ascii="Times New Roman" w:hAnsi="Times New Roman" w:cs="Times New Roman"/>
           <w:sz w:val="24"/>
@@ -1054,6 +994,7 @@
           <w:ilvl w:val="0"/>
           <w:numId w:val="1"/>
         </w:numPr>
+        <w:jc w:val="both"/>
         <w:rPr>
           <w:rFonts w:ascii="Times New Roman" w:hAnsi="Times New Roman" w:cs="Times New Roman"/>
           <w:sz w:val="24"/>
@@ -1076,6 +1017,7 @@
           <w:ilvl w:val="0"/>
           <w:numId w:val="1"/>
         </w:numPr>
+        <w:jc w:val="both"/>
         <w:rPr>
           <w:rFonts w:ascii="Times New Roman" w:hAnsi="Times New Roman" w:cs="Times New Roman"/>
           <w:sz w:val="24"/>
@@ -1098,6 +1040,7 @@
           <w:ilvl w:val="0"/>
           <w:numId w:val="1"/>
         </w:numPr>
+        <w:jc w:val="both"/>
         <w:rPr>
           <w:rFonts w:ascii="Times New Roman" w:hAnsi="Times New Roman" w:cs="Times New Roman"/>
           <w:sz w:val="24"/>
@@ -1115,6 +1058,7 @@
     </w:p>
     <w:p>
       <w:pPr>
+        <w:jc w:val="both"/>
         <w:rPr>
           <w:rFonts w:ascii="Times New Roman" w:hAnsi="Times New Roman" w:cs="Times New Roman"/>
           <w:sz w:val="24"/>
@@ -1149,6 +1093,7 @@
     <w:p>
       <w:pPr>
         <w:pStyle w:val="Heading3"/>
+        <w:jc w:val="both"/>
       </w:pPr>
       <w:r>
         <w:t>Scenario: SOS</w:t>
@@ -1165,6 +1110,7 @@
     </w:p>
     <w:p>
       <w:pPr>
+        <w:jc w:val="both"/>
         <w:rPr>
           <w:rFonts w:ascii="Times New Roman" w:hAnsi="Times New Roman" w:cs="Times New Roman"/>
           <w:sz w:val="24"/>
@@ -1185,69 +1131,15 @@
           <w:sz w:val="24"/>
           <w:szCs w:val="24"/>
         </w:rPr>
-        <w:t xml:space="preserve">Juana </w:t>
-      </w:r>
-      <w:proofErr w:type="spellStart"/>
-      <w:r>
-        <w:rPr>
-          <w:rFonts w:ascii="Times New Roman" w:hAnsi="Times New Roman" w:cs="Times New Roman"/>
-          <w:sz w:val="24"/>
-          <w:szCs w:val="24"/>
-        </w:rPr>
-        <w:t>Cierva</w:t>
-      </w:r>
-      <w:proofErr w:type="spellEnd"/>
-      <w:r>
-        <w:rPr>
-          <w:rFonts w:ascii="Times New Roman" w:hAnsi="Times New Roman" w:cs="Times New Roman"/>
-          <w:sz w:val="24"/>
-          <w:szCs w:val="24"/>
-        </w:rPr>
-        <w:t xml:space="preserve"> is logged into the system and she has the role manager privilege. </w:t>
-      </w:r>
-      <w:r>
-        <w:rPr>
-          <w:rFonts w:ascii="Times New Roman" w:hAnsi="Times New Roman" w:cs="Times New Roman"/>
-          <w:sz w:val="24"/>
-          <w:szCs w:val="24"/>
-        </w:rPr>
-        <w:t xml:space="preserve">Juana is part of the organization “The </w:t>
-      </w:r>
-      <w:proofErr w:type="spellStart"/>
-      <w:r>
-        <w:rPr>
-          <w:rFonts w:ascii="Times New Roman" w:hAnsi="Times New Roman" w:cs="Times New Roman"/>
-          <w:sz w:val="24"/>
-          <w:szCs w:val="24"/>
-        </w:rPr>
-        <w:t>Ciervo</w:t>
-      </w:r>
-      <w:proofErr w:type="spellEnd"/>
-      <w:r>
-        <w:rPr>
-          <w:rFonts w:ascii="Times New Roman" w:hAnsi="Times New Roman" w:cs="Times New Roman"/>
-          <w:sz w:val="24"/>
-          <w:szCs w:val="24"/>
-        </w:rPr>
-        <w:t xml:space="preserve"> Squad.” Juana is currently on the organization management view. Juana want to grant a role to another member of “The </w:t>
-      </w:r>
-      <w:proofErr w:type="spellStart"/>
-      <w:r>
-        <w:rPr>
-          <w:rFonts w:ascii="Times New Roman" w:hAnsi="Times New Roman" w:cs="Times New Roman"/>
-          <w:sz w:val="24"/>
-          <w:szCs w:val="24"/>
-        </w:rPr>
-        <w:t>Ciervo</w:t>
-      </w:r>
-      <w:proofErr w:type="spellEnd"/>
-      <w:r>
-        <w:rPr>
-          <w:rFonts w:ascii="Times New Roman" w:hAnsi="Times New Roman" w:cs="Times New Roman"/>
-          <w:sz w:val="24"/>
-          <w:szCs w:val="24"/>
-        </w:rPr>
-        <w:t xml:space="preserve"> Squad,” Bob Swanson. Using the invitation menu Juana enters the following data:</w:t>
+        <w:t xml:space="preserve">Juana Cierva is logged into the system and she has the role manager privilege. </w:t>
+      </w:r>
+      <w:r>
+        <w:rPr>
+          <w:rFonts w:ascii="Times New Roman" w:hAnsi="Times New Roman" w:cs="Times New Roman"/>
+          <w:sz w:val="24"/>
+          <w:szCs w:val="24"/>
+        </w:rPr>
+        <w:t>Juana is part of the organization “The Ciervo Squad.” Juana is currently on the organization management view. Juana want to grant a role to another member of “The Ciervo Squad,” Bob Swanson. Using the invitation menu Juana enters the following data:</w:t>
       </w:r>
     </w:p>
     <w:p>
@@ -1257,6 +1149,7 @@
           <w:ilvl w:val="0"/>
           <w:numId w:val="1"/>
         </w:numPr>
+        <w:jc w:val="both"/>
         <w:rPr>
           <w:rFonts w:ascii="Times New Roman" w:hAnsi="Times New Roman" w:cs="Times New Roman"/>
           <w:sz w:val="24"/>
@@ -1279,6 +1172,7 @@
           <w:ilvl w:val="0"/>
           <w:numId w:val="1"/>
         </w:numPr>
+        <w:jc w:val="both"/>
         <w:rPr>
           <w:rFonts w:ascii="Times New Roman" w:hAnsi="Times New Roman" w:cs="Times New Roman"/>
           <w:sz w:val="24"/>
@@ -1302,6 +1196,7 @@
           <w:ilvl w:val="0"/>
           <w:numId w:val="1"/>
         </w:numPr>
+        <w:jc w:val="both"/>
         <w:rPr>
           <w:rFonts w:ascii="Times New Roman" w:hAnsi="Times New Roman" w:cs="Times New Roman"/>
           <w:sz w:val="24"/>
@@ -1319,6 +1214,7 @@
     </w:p>
     <w:p>
       <w:pPr>
+        <w:jc w:val="both"/>
         <w:rPr>
           <w:rFonts w:ascii="Times New Roman" w:hAnsi="Times New Roman" w:cs="Times New Roman"/>
           <w:sz w:val="24"/>
@@ -1339,48 +1235,13 @@
           <w:sz w:val="24"/>
           <w:szCs w:val="24"/>
         </w:rPr>
-        <w:t xml:space="preserve">grant the role to Bob. Bob is then </w:t>
-      </w:r>
-      <w:proofErr w:type="gramStart"/>
-      <w:r>
-        <w:rPr>
-          <w:rFonts w:ascii="Times New Roman" w:hAnsi="Times New Roman" w:cs="Times New Roman"/>
-          <w:sz w:val="24"/>
-          <w:szCs w:val="24"/>
-        </w:rPr>
-        <w:t>notified</w:t>
-      </w:r>
-      <w:proofErr w:type="gramEnd"/>
-      <w:r>
-        <w:rPr>
-          <w:rFonts w:ascii="Times New Roman" w:hAnsi="Times New Roman" w:cs="Times New Roman"/>
-          <w:sz w:val="24"/>
-          <w:szCs w:val="24"/>
-        </w:rPr>
-        <w:t xml:space="preserve"> and Juana now sees that Bob owns the role of Moderator within “The </w:t>
-      </w:r>
-      <w:proofErr w:type="spellStart"/>
-      <w:r>
-        <w:rPr>
-          <w:rFonts w:ascii="Times New Roman" w:hAnsi="Times New Roman" w:cs="Times New Roman"/>
-          <w:sz w:val="24"/>
-          <w:szCs w:val="24"/>
-        </w:rPr>
-        <w:t>Ciervo</w:t>
-      </w:r>
-      <w:proofErr w:type="spellEnd"/>
-      <w:r>
-        <w:rPr>
-          <w:rFonts w:ascii="Times New Roman" w:hAnsi="Times New Roman" w:cs="Times New Roman"/>
-          <w:sz w:val="24"/>
-          <w:szCs w:val="24"/>
-        </w:rPr>
-        <w:t xml:space="preserve"> Squad.”</w:t>
+        <w:t>grant the role to Bob. Bob is then notified and Juana now sees that Bob owns the role of Moderator within “The Ciervo Squad.”</w:t>
       </w:r>
     </w:p>
     <w:p>
       <w:pPr>
         <w:pStyle w:val="Heading3"/>
+        <w:jc w:val="both"/>
       </w:pPr>
       <w:r>
         <w:t>Scenario: SOS</w:t>
@@ -1400,6 +1261,7 @@
     </w:p>
     <w:p>
       <w:pPr>
+        <w:jc w:val="both"/>
         <w:rPr>
           <w:rFonts w:ascii="Times New Roman" w:hAnsi="Times New Roman" w:cs="Times New Roman"/>
           <w:sz w:val="24"/>
@@ -1430,6 +1292,7 @@
           <w:ilvl w:val="0"/>
           <w:numId w:val="1"/>
         </w:numPr>
+        <w:jc w:val="both"/>
         <w:rPr>
           <w:rFonts w:ascii="Times New Roman" w:hAnsi="Times New Roman" w:cs="Times New Roman"/>
           <w:sz w:val="24"/>
@@ -1463,6 +1326,7 @@
           <w:ilvl w:val="0"/>
           <w:numId w:val="1"/>
         </w:numPr>
+        <w:jc w:val="both"/>
         <w:rPr>
           <w:rFonts w:ascii="Times New Roman" w:hAnsi="Times New Roman" w:cs="Times New Roman"/>
           <w:sz w:val="24"/>
@@ -1485,6 +1349,7 @@
           <w:ilvl w:val="0"/>
           <w:numId w:val="1"/>
         </w:numPr>
+        <w:jc w:val="both"/>
         <w:rPr>
           <w:rFonts w:ascii="Times New Roman" w:hAnsi="Times New Roman" w:cs="Times New Roman"/>
           <w:sz w:val="24"/>
@@ -1510,6 +1375,7 @@
     </w:p>
     <w:p>
       <w:pPr>
+        <w:jc w:val="both"/>
         <w:rPr>
           <w:rFonts w:ascii="Times New Roman" w:hAnsi="Times New Roman" w:cs="Times New Roman"/>
           <w:sz w:val="24"/>
@@ -1535,6 +1401,7 @@
     </w:p>
     <w:p>
       <w:pPr>
+        <w:jc w:val="both"/>
         <w:rPr>
           <w:rFonts w:ascii="Times New Roman" w:hAnsi="Times New Roman" w:cs="Times New Roman"/>
           <w:sz w:val="24"/>
@@ -1545,6 +1412,7 @@
     <w:p>
       <w:pPr>
         <w:pStyle w:val="Heading3"/>
+        <w:jc w:val="both"/>
       </w:pPr>
       <w:r>
         <w:t>Scenario:</w:t>
@@ -1567,6 +1435,7 @@
     </w:p>
     <w:p>
       <w:pPr>
+        <w:jc w:val="both"/>
         <w:rPr>
           <w:rFonts w:ascii="Times New Roman" w:hAnsi="Times New Roman" w:cs="Times New Roman"/>
           <w:sz w:val="24"/>
@@ -1617,6 +1486,7 @@
     <w:p>
       <w:pPr>
         <w:pStyle w:val="Heading3"/>
+        <w:jc w:val="both"/>
       </w:pPr>
       <w:r>
         <w:t>Scenario:</w:t>
@@ -1630,91 +1500,20 @@
     </w:p>
     <w:p>
       <w:pPr>
-        <w:rPr>
-          <w:rFonts w:ascii="Times New Roman" w:hAnsi="Times New Roman" w:cs="Times New Roman"/>
-          <w:sz w:val="24"/>
-          <w:szCs w:val="24"/>
-        </w:rPr>
-      </w:pPr>
-      <w:r>
-        <w:rPr>
-          <w:rFonts w:ascii="Times New Roman" w:hAnsi="Times New Roman" w:cs="Times New Roman"/>
-          <w:sz w:val="24"/>
-          <w:szCs w:val="24"/>
-        </w:rPr>
-        <w:t xml:space="preserve">A user </w:t>
-      </w:r>
-      <w:proofErr w:type="spellStart"/>
-      <w:r>
-        <w:rPr>
-          <w:rFonts w:ascii="Times New Roman" w:hAnsi="Times New Roman" w:cs="Times New Roman"/>
-          <w:sz w:val="24"/>
-          <w:szCs w:val="24"/>
-        </w:rPr>
-        <w:t>Lolly</w:t>
-      </w:r>
-      <w:proofErr w:type="spellEnd"/>
-      <w:r>
-        <w:rPr>
-          <w:rFonts w:ascii="Times New Roman" w:hAnsi="Times New Roman" w:cs="Times New Roman"/>
-          <w:sz w:val="24"/>
-          <w:szCs w:val="24"/>
-        </w:rPr>
-        <w:t xml:space="preserve"> </w:t>
-      </w:r>
-      <w:proofErr w:type="spellStart"/>
-      <w:r>
-        <w:rPr>
-          <w:rFonts w:ascii="Times New Roman" w:hAnsi="Times New Roman" w:cs="Times New Roman"/>
-          <w:sz w:val="24"/>
-          <w:szCs w:val="24"/>
-        </w:rPr>
-        <w:t>Tates</w:t>
-      </w:r>
-      <w:proofErr w:type="spellEnd"/>
-      <w:r>
-        <w:rPr>
-          <w:rFonts w:ascii="Times New Roman" w:hAnsi="Times New Roman" w:cs="Times New Roman"/>
-          <w:sz w:val="24"/>
-          <w:szCs w:val="24"/>
-        </w:rPr>
-        <w:t xml:space="preserve"> is logged into the system. </w:t>
-      </w:r>
-      <w:proofErr w:type="spellStart"/>
-      <w:r>
-        <w:rPr>
-          <w:rFonts w:ascii="Times New Roman" w:hAnsi="Times New Roman" w:cs="Times New Roman"/>
-          <w:sz w:val="24"/>
-          <w:szCs w:val="24"/>
-        </w:rPr>
-        <w:t>Lolly</w:t>
-      </w:r>
-      <w:proofErr w:type="spellEnd"/>
-      <w:r>
-        <w:rPr>
-          <w:rFonts w:ascii="Times New Roman" w:hAnsi="Times New Roman" w:cs="Times New Roman"/>
-          <w:sz w:val="24"/>
-          <w:szCs w:val="24"/>
-        </w:rPr>
-        <w:t xml:space="preserve"> is in the event page. </w:t>
-      </w:r>
-      <w:proofErr w:type="spellStart"/>
-      <w:r>
-        <w:rPr>
-          <w:rFonts w:ascii="Times New Roman" w:hAnsi="Times New Roman" w:cs="Times New Roman"/>
-          <w:sz w:val="24"/>
-          <w:szCs w:val="24"/>
-        </w:rPr>
-        <w:t>Lolly</w:t>
-      </w:r>
-      <w:proofErr w:type="spellEnd"/>
-      <w:r>
-        <w:rPr>
-          <w:rFonts w:ascii="Times New Roman" w:hAnsi="Times New Roman" w:cs="Times New Roman"/>
-          <w:sz w:val="24"/>
-          <w:szCs w:val="24"/>
-        </w:rPr>
-        <w:t xml:space="preserve"> allows the webpage to access her location</w:t>
+        <w:jc w:val="both"/>
+        <w:rPr>
+          <w:rFonts w:ascii="Times New Roman" w:hAnsi="Times New Roman" w:cs="Times New Roman"/>
+          <w:sz w:val="24"/>
+          <w:szCs w:val="24"/>
+        </w:rPr>
+      </w:pPr>
+      <w:r>
+        <w:rPr>
+          <w:rFonts w:ascii="Times New Roman" w:hAnsi="Times New Roman" w:cs="Times New Roman"/>
+          <w:sz w:val="24"/>
+          <w:szCs w:val="24"/>
+        </w:rPr>
+        <w:t>A user Lolly Tates is logged into the system. Lolly is in the event page. Lolly allows the webpage to access her location</w:t>
       </w:r>
       <w:r>
         <w:rPr>
@@ -1730,25 +1529,7 @@
           <w:sz w:val="24"/>
           <w:szCs w:val="24"/>
         </w:rPr>
-        <w:t xml:space="preserve"> After confirming, </w:t>
-      </w:r>
-      <w:proofErr w:type="spellStart"/>
-      <w:r>
-        <w:rPr>
-          <w:rFonts w:ascii="Times New Roman" w:hAnsi="Times New Roman" w:cs="Times New Roman"/>
-          <w:sz w:val="24"/>
-          <w:szCs w:val="24"/>
-        </w:rPr>
-        <w:t>Lolly</w:t>
-      </w:r>
-      <w:proofErr w:type="spellEnd"/>
-      <w:r>
-        <w:rPr>
-          <w:rFonts w:ascii="Times New Roman" w:hAnsi="Times New Roman" w:cs="Times New Roman"/>
-          <w:sz w:val="24"/>
-          <w:szCs w:val="24"/>
-        </w:rPr>
-        <w:t xml:space="preserve"> sees </w:t>
+        <w:t xml:space="preserve"> After confirming, Lolly sees </w:t>
       </w:r>
       <w:r>
         <w:rPr>
@@ -1786,6 +1567,7 @@
     <w:p>
       <w:pPr>
         <w:pStyle w:val="Heading2"/>
+        <w:jc w:val="both"/>
       </w:pPr>
       <w:r>
         <w:t>Static Model</w:t>
@@ -1793,19 +1575,138 @@
     </w:p>
     <w:p>
       <w:pPr>
-        <w:rPr>
-          <w:rFonts w:ascii="Times New Roman" w:hAnsi="Times New Roman" w:cs="Times New Roman"/>
-          <w:sz w:val="24"/>
-          <w:szCs w:val="24"/>
-        </w:rPr>
-      </w:pPr>
-      <w:bookmarkStart w:id="0" w:name="_GoBack"/>
-      <w:bookmarkEnd w:id="0"/>
-    </w:p>
-    <w:p/>
+        <w:jc w:val="both"/>
+        <w:rPr>
+          <w:rFonts w:ascii="Times New Roman" w:hAnsi="Times New Roman" w:cs="Times New Roman"/>
+          <w:sz w:val="24"/>
+          <w:szCs w:val="24"/>
+        </w:rPr>
+      </w:pPr>
+      <w:r>
+        <w:rPr>
+          <w:rFonts w:ascii="Times New Roman" w:hAnsi="Times New Roman" w:cs="Times New Roman"/>
+          <w:sz w:val="24"/>
+          <w:szCs w:val="24"/>
+        </w:rPr>
+        <w:t xml:space="preserve">    </w:t>
+      </w:r>
+      <w:r>
+        <w:rPr>
+          <w:rFonts w:ascii="Times New Roman" w:hAnsi="Times New Roman" w:cs="Times New Roman"/>
+          <w:sz w:val="24"/>
+          <w:szCs w:val="24"/>
+        </w:rPr>
+        <w:t>A scenario is defined as a “scene that illustrates some interac</w:t>
+      </w:r>
+      <w:r>
+        <w:rPr>
+          <w:rFonts w:ascii="Times New Roman" w:hAnsi="Times New Roman" w:cs="Times New Roman"/>
+          <w:sz w:val="24"/>
+          <w:szCs w:val="24"/>
+        </w:rPr>
+        <w:t>tion</w:t>
+      </w:r>
+      <w:r>
+        <w:rPr>
+          <w:rFonts w:ascii="Times New Roman" w:hAnsi="Times New Roman" w:cs="Times New Roman"/>
+          <w:sz w:val="24"/>
+          <w:szCs w:val="24"/>
+        </w:rPr>
+        <w:t xml:space="preserve"> with a proposed system.” Scenarios are essential for </w:t>
+      </w:r>
+      <w:r>
+        <w:rPr>
+          <w:rFonts w:ascii="Times New Roman" w:hAnsi="Times New Roman" w:cs="Times New Roman"/>
+          <w:sz w:val="24"/>
+          <w:szCs w:val="24"/>
+        </w:rPr>
+        <w:t xml:space="preserve">capturing the system, as viewed from the outside, by a user, using specific examples. As a result, our team developed 10 scenarios for the 10 use cases that we will be implementing throughout the semester to understand the purpose and limitations of our system. These scenarios allowed us to create instances of a particular use of our system and consequently they were depicted as object diagrams which excel in displaying instances of classes in a system. </w:t>
+      </w:r>
+      <w:r>
+        <w:rPr>
+          <w:rFonts w:ascii="Times New Roman" w:hAnsi="Times New Roman" w:cs="Times New Roman"/>
+          <w:sz w:val="24"/>
+          <w:szCs w:val="24"/>
+        </w:rPr>
+        <w:t xml:space="preserve">The scenarios inspired the creation of the class diagram displayed </w:t>
+      </w:r>
+      <w:r>
+        <w:rPr>
+          <w:rFonts w:ascii="Times New Roman" w:hAnsi="Times New Roman" w:cs="Times New Roman"/>
+          <w:sz w:val="24"/>
+          <w:szCs w:val="24"/>
+        </w:rPr>
+        <w:t>after the object diagrams</w:t>
+      </w:r>
+      <w:r>
+        <w:rPr>
+          <w:rFonts w:ascii="Times New Roman" w:hAnsi="Times New Roman" w:cs="Times New Roman"/>
+          <w:sz w:val="24"/>
+          <w:szCs w:val="24"/>
+        </w:rPr>
+        <w:t>. These class diagrams reflect the scenarios and ensure that there are enough functional classes</w:t>
+      </w:r>
+      <w:r>
+        <w:rPr>
+          <w:rFonts w:ascii="Times New Roman" w:hAnsi="Times New Roman" w:cs="Times New Roman"/>
+          <w:sz w:val="24"/>
+          <w:szCs w:val="24"/>
+        </w:rPr>
+        <w:t xml:space="preserve"> in the SOS</w:t>
+      </w:r>
+      <w:r>
+        <w:rPr>
+          <w:rFonts w:ascii="Times New Roman" w:hAnsi="Times New Roman" w:cs="Times New Roman"/>
+          <w:sz w:val="24"/>
+          <w:szCs w:val="24"/>
+        </w:rPr>
+        <w:t xml:space="preserve"> to meet the needs of </w:t>
+      </w:r>
+      <w:r>
+        <w:rPr>
+          <w:rFonts w:ascii="Times New Roman" w:hAnsi="Times New Roman" w:cs="Times New Roman"/>
+          <w:sz w:val="24"/>
+          <w:szCs w:val="24"/>
+        </w:rPr>
+        <w:t xml:space="preserve">any </w:t>
+      </w:r>
+      <w:r>
+        <w:rPr>
+          <w:rFonts w:ascii="Times New Roman" w:hAnsi="Times New Roman" w:cs="Times New Roman"/>
+          <w:sz w:val="24"/>
+          <w:szCs w:val="24"/>
+        </w:rPr>
+        <w:t>user</w:t>
+      </w:r>
+      <w:r>
+        <w:rPr>
+          <w:rFonts w:ascii="Times New Roman" w:hAnsi="Times New Roman" w:cs="Times New Roman"/>
+          <w:sz w:val="24"/>
+          <w:szCs w:val="24"/>
+        </w:rPr>
+        <w:t xml:space="preserve">. </w:t>
+      </w:r>
+      <w:r>
+        <w:rPr>
+          <w:rFonts w:ascii="Times New Roman" w:hAnsi="Times New Roman" w:cs="Times New Roman"/>
+          <w:sz w:val="24"/>
+          <w:szCs w:val="24"/>
+        </w:rPr>
+        <w:t xml:space="preserve">It is safe to say that the </w:t>
+      </w:r>
+      <w:r>
+        <w:rPr>
+          <w:rFonts w:ascii="Times New Roman" w:hAnsi="Times New Roman" w:cs="Times New Roman"/>
+          <w:sz w:val="24"/>
+          <w:szCs w:val="24"/>
+        </w:rPr>
+        <w:t xml:space="preserve">scenarios allowed us to mature our understanding of the functionality of certain pieces of the system. </w:t>
+      </w:r>
+    </w:p>
     <w:p>
       <w:pPr>
         <w:pStyle w:val="Heading3"/>
+        <w:jc w:val="both"/>
       </w:pPr>
       <w:r>
         <w:lastRenderedPageBreak/>
@@ -1813,6 +1714,9 @@
       </w:r>
     </w:p>
     <w:p>
+      <w:pPr>
+        <w:jc w:val="both"/>
+      </w:pPr>
       <w:r>
         <w:rPr>
           <w:noProof/>
@@ -1857,12 +1761,21 @@
     <w:p>
       <w:pPr>
         <w:pStyle w:val="Heading3"/>
+        <w:numPr>
+          <w:ilvl w:val="0"/>
+          <w:numId w:val="0"/>
+        </w:numPr>
+        <w:ind w:left="720" w:hanging="720"/>
+        <w:jc w:val="both"/>
       </w:pPr>
       <w:r>
         <w:t>Object Diagram for Scenario 5.1.2</w:t>
       </w:r>
     </w:p>
     <w:p>
+      <w:pPr>
+        <w:jc w:val="both"/>
+      </w:pPr>
       <w:r>
         <w:rPr>
           <w:noProof/>
@@ -1907,6 +1820,12 @@
     <w:p>
       <w:pPr>
         <w:pStyle w:val="Heading3"/>
+        <w:numPr>
+          <w:ilvl w:val="0"/>
+          <w:numId w:val="0"/>
+        </w:numPr>
+        <w:ind w:left="720" w:hanging="720"/>
+        <w:jc w:val="both"/>
       </w:pPr>
       <w:r>
         <w:lastRenderedPageBreak/>
@@ -1914,6 +1833,9 @@
       </w:r>
     </w:p>
     <w:p>
+      <w:pPr>
+        <w:jc w:val="both"/>
+      </w:pPr>
       <w:r>
         <w:rPr>
           <w:noProof/>
@@ -1958,6 +1880,12 @@
     <w:p>
       <w:pPr>
         <w:pStyle w:val="Heading3"/>
+        <w:numPr>
+          <w:ilvl w:val="0"/>
+          <w:numId w:val="0"/>
+        </w:numPr>
+        <w:ind w:left="720" w:hanging="720"/>
+        <w:jc w:val="both"/>
       </w:pPr>
       <w:r>
         <w:lastRenderedPageBreak/>
@@ -1965,6 +1893,9 @@
       </w:r>
     </w:p>
     <w:p>
+      <w:pPr>
+        <w:jc w:val="both"/>
+      </w:pPr>
       <w:r>
         <w:rPr>
           <w:noProof/>
@@ -2009,6 +1940,12 @@
     <w:p>
       <w:pPr>
         <w:pStyle w:val="Heading3"/>
+        <w:numPr>
+          <w:ilvl w:val="0"/>
+          <w:numId w:val="0"/>
+        </w:numPr>
+        <w:ind w:left="720" w:hanging="720"/>
+        <w:jc w:val="both"/>
       </w:pPr>
       <w:r>
         <w:t>Object Diagram for Scenario 5.1.5</w:t>
@@ -2016,6 +1953,7 @@
     </w:p>
     <w:p>
       <w:pPr>
+        <w:jc w:val="both"/>
         <w:rPr>
           <w:rFonts w:ascii="Times" w:hAnsi="Times" w:cs="Times"/>
           <w:sz w:val="24"/>
@@ -2034,6 +1972,12 @@
     <w:p>
       <w:pPr>
         <w:pStyle w:val="Heading3"/>
+        <w:numPr>
+          <w:ilvl w:val="0"/>
+          <w:numId w:val="0"/>
+        </w:numPr>
+        <w:ind w:left="720" w:hanging="720"/>
+        <w:jc w:val="both"/>
       </w:pPr>
       <w:r>
         <w:lastRenderedPageBreak/>
@@ -2041,6 +1985,9 @@
       </w:r>
     </w:p>
     <w:p>
+      <w:pPr>
+        <w:jc w:val="both"/>
+      </w:pPr>
       <w:r>
         <w:rPr>
           <w:noProof/>
@@ -2091,6 +2038,11 @@
     <w:p>
       <w:pPr>
         <w:pStyle w:val="Heading3"/>
+        <w:numPr>
+          <w:ilvl w:val="0"/>
+          <w:numId w:val="0"/>
+        </w:numPr>
+        <w:jc w:val="both"/>
       </w:pPr>
       <w:r>
         <w:t>Object Diagram for Scenario 5.1.7</w:t>
@@ -2098,6 +2050,7 @@
     </w:p>
     <w:p>
       <w:pPr>
+        <w:jc w:val="both"/>
         <w:rPr>
           <w:rFonts w:ascii="Times New Roman" w:hAnsi="Times New Roman" w:cs="Times New Roman"/>
           <w:sz w:val="24"/>
@@ -2116,6 +2069,12 @@
     <w:p>
       <w:pPr>
         <w:pStyle w:val="Heading3"/>
+        <w:numPr>
+          <w:ilvl w:val="0"/>
+          <w:numId w:val="0"/>
+        </w:numPr>
+        <w:ind w:left="720" w:hanging="720"/>
+        <w:jc w:val="both"/>
       </w:pPr>
       <w:r>
         <w:t>Object Diagram for Scenario 5.1.8</w:t>
@@ -2123,6 +2082,7 @@
     </w:p>
     <w:p>
       <w:pPr>
+        <w:jc w:val="both"/>
         <w:rPr>
           <w:rFonts w:ascii="Times New Roman" w:hAnsi="Times New Roman" w:cs="Times New Roman"/>
           <w:sz w:val="24"/>
@@ -2141,6 +2101,12 @@
     <w:p>
       <w:pPr>
         <w:pStyle w:val="Heading3"/>
+        <w:numPr>
+          <w:ilvl w:val="0"/>
+          <w:numId w:val="0"/>
+        </w:numPr>
+        <w:ind w:left="720" w:hanging="720"/>
+        <w:jc w:val="both"/>
       </w:pPr>
       <w:r>
         <w:t>Object Diagram for Scenario 5.1.9</w:t>
@@ -2148,6 +2114,7 @@
     </w:p>
     <w:p>
       <w:pPr>
+        <w:jc w:val="both"/>
         <w:rPr>
           <w:rFonts w:ascii="Times New Roman" w:hAnsi="Times New Roman" w:cs="Times New Roman"/>
           <w:sz w:val="24"/>
@@ -2166,6 +2133,12 @@
     <w:p>
       <w:pPr>
         <w:pStyle w:val="Heading3"/>
+        <w:numPr>
+          <w:ilvl w:val="0"/>
+          <w:numId w:val="0"/>
+        </w:numPr>
+        <w:ind w:left="720" w:hanging="720"/>
+        <w:jc w:val="both"/>
       </w:pPr>
       <w:r>
         <w:t>Object Diagram for Scenario 5.1.10</w:t>
@@ -2173,6 +2146,7 @@
     </w:p>
     <w:p>
       <w:pPr>
+        <w:jc w:val="both"/>
         <w:rPr>
           <w:rFonts w:ascii="Times New Roman" w:hAnsi="Times New Roman" w:cs="Times New Roman"/>
           <w:sz w:val="24"/>
@@ -2188,36 +2162,537 @@
         <w:t>PLACEHOLDER</w:t>
       </w:r>
     </w:p>
+    <w:p>
+      <w:pPr>
+        <w:jc w:val="both"/>
+      </w:pPr>
+    </w:p>
+    <w:p>
+      <w:pPr>
+        <w:jc w:val="both"/>
+        <w:rPr>
+          <w:rFonts w:ascii="Times New Roman" w:hAnsi="Times New Roman" w:cs="Times New Roman"/>
+          <w:sz w:val="24"/>
+          <w:szCs w:val="24"/>
+        </w:rPr>
+      </w:pPr>
+    </w:p>
+    <w:p>
+      <w:pPr>
+        <w:jc w:val="both"/>
+        <w:rPr>
+          <w:rFonts w:ascii="Times New Roman" w:hAnsi="Times New Roman" w:cs="Times New Roman"/>
+          <w:sz w:val="24"/>
+          <w:szCs w:val="24"/>
+        </w:rPr>
+      </w:pPr>
+    </w:p>
+    <w:p>
+      <w:pPr>
+        <w:pStyle w:val="Heading3"/>
+      </w:pPr>
+      <w:r>
+        <w:lastRenderedPageBreak/>
+        <w:t>Class Diagram</w:t>
+      </w:r>
+    </w:p>
+    <w:p>
+      <w:r>
+        <w:rPr>
+          <w:noProof/>
+        </w:rPr>
+        <w:lastRenderedPageBreak/>
+        <w:drawing>
+          <wp:inline distT="0" distB="0" distL="0" distR="0" wp14:anchorId="3CADDFB3" wp14:editId="3D855691">
+            <wp:extent cx="8774014" cy="4752592"/>
+            <wp:effectExtent l="0" t="8572" r="0" b="0"/>
+            <wp:docPr id="9" name="Picture 9"/>
+            <wp:cNvGraphicFramePr>
+              <a:graphicFrameLocks xmlns:a="http://schemas.openxmlformats.org/drawingml/2006/main" noChangeAspect="1"/>
+            </wp:cNvGraphicFramePr>
+            <a:graphic xmlns:a="http://schemas.openxmlformats.org/drawingml/2006/main">
+              <a:graphicData uri="http://schemas.openxmlformats.org/drawingml/2006/picture">
+                <pic:pic xmlns:pic="http://schemas.openxmlformats.org/drawingml/2006/picture">
+                  <pic:nvPicPr>
+                    <pic:cNvPr id="1" name=""/>
+                    <pic:cNvPicPr/>
+                  </pic:nvPicPr>
+                  <pic:blipFill>
+                    <a:blip r:embed="rId13"/>
+                    <a:stretch>
+                      <a:fillRect/>
+                    </a:stretch>
+                  </pic:blipFill>
+                  <pic:spPr>
+                    <a:xfrm rot="5400000">
+                      <a:off x="0" y="0"/>
+                      <a:ext cx="8830932" cy="4783423"/>
+                    </a:xfrm>
+                    <a:prstGeom prst="rect">
+                      <a:avLst/>
+                    </a:prstGeom>
+                  </pic:spPr>
+                </pic:pic>
+              </a:graphicData>
+            </a:graphic>
+          </wp:inline>
+        </w:drawing>
+      </w:r>
+    </w:p>
+    <w:p>
+      <w:pPr>
+        <w:pStyle w:val="Heading3"/>
+      </w:pPr>
+      <w:r>
+        <w:lastRenderedPageBreak/>
+        <w:t>Sequence Diagrams</w:t>
+      </w:r>
+    </w:p>
+    <w:p>
+      <w:pPr>
+        <w:rPr>
+          <w:rFonts w:ascii="Times New Roman" w:hAnsi="Times New Roman" w:cs="Times New Roman"/>
+          <w:sz w:val="24"/>
+          <w:szCs w:val="24"/>
+        </w:rPr>
+      </w:pPr>
+    </w:p>
     <w:p/>
     <w:p>
-      <w:pPr>
-        <w:jc w:val="both"/>
-        <w:rPr>
-          <w:rFonts w:ascii="Times New Roman" w:hAnsi="Times New Roman" w:cs="Times New Roman"/>
-          <w:sz w:val="24"/>
-          <w:szCs w:val="24"/>
-        </w:rPr>
-      </w:pPr>
-    </w:p>
-    <w:p>
-      <w:pPr>
-        <w:jc w:val="both"/>
-        <w:rPr>
-          <w:rFonts w:ascii="Times New Roman" w:hAnsi="Times New Roman" w:cs="Times New Roman"/>
-          <w:sz w:val="24"/>
-          <w:szCs w:val="24"/>
-        </w:rPr>
-      </w:pPr>
-    </w:p>
-    <w:p>
-      <w:pPr>
-        <w:jc w:val="both"/>
-        <w:rPr>
-          <w:rFonts w:ascii="Times New Roman" w:hAnsi="Times New Roman" w:cs="Times New Roman"/>
-          <w:sz w:val="24"/>
-          <w:szCs w:val="24"/>
-        </w:rPr>
-      </w:pPr>
+      <w:r>
+        <w:rPr>
+          <w:noProof/>
+        </w:rPr>
+        <w:lastRenderedPageBreak/>
+        <w:drawing>
+          <wp:inline distT="0" distB="0" distL="0" distR="0" wp14:anchorId="4DE026A6" wp14:editId="5BC32B38">
+            <wp:extent cx="8712766" cy="4061303"/>
+            <wp:effectExtent l="1587" t="0" r="0" b="0"/>
+            <wp:docPr id="20" name="Picture 20"/>
+            <wp:cNvGraphicFramePr>
+              <a:graphicFrameLocks xmlns:a="http://schemas.openxmlformats.org/drawingml/2006/main" noChangeAspect="1"/>
+            </wp:cNvGraphicFramePr>
+            <a:graphic xmlns:a="http://schemas.openxmlformats.org/drawingml/2006/main">
+              <a:graphicData uri="http://schemas.openxmlformats.org/drawingml/2006/picture">
+                <pic:pic xmlns:pic="http://schemas.openxmlformats.org/drawingml/2006/picture">
+                  <pic:nvPicPr>
+                    <pic:cNvPr id="1" name=""/>
+                    <pic:cNvPicPr/>
+                  </pic:nvPicPr>
+                  <pic:blipFill>
+                    <a:blip r:embed="rId14"/>
+                    <a:stretch>
+                      <a:fillRect/>
+                    </a:stretch>
+                  </pic:blipFill>
+                  <pic:spPr>
+                    <a:xfrm rot="5400000">
+                      <a:off x="0" y="0"/>
+                      <a:ext cx="8728281" cy="4068535"/>
+                    </a:xfrm>
+                    <a:prstGeom prst="rect">
+                      <a:avLst/>
+                    </a:prstGeom>
+                  </pic:spPr>
+                </pic:pic>
+              </a:graphicData>
+            </a:graphic>
+          </wp:inline>
+        </w:drawing>
+      </w:r>
+      <w:bookmarkStart w:id="0" w:name="_GoBack"/>
+      <w:bookmarkEnd w:id="0"/>
+    </w:p>
+    <w:p>
+      <w:r>
+        <w:rPr>
+          <w:noProof/>
+        </w:rPr>
+        <w:lastRenderedPageBreak/>
+        <w:drawing>
+          <wp:inline distT="0" distB="0" distL="0" distR="0" wp14:anchorId="1536358C" wp14:editId="4B9775E8">
+            <wp:extent cx="8809377" cy="3131282"/>
+            <wp:effectExtent l="635" t="0" r="0" b="0"/>
+            <wp:docPr id="11" name="Picture 11"/>
+            <wp:cNvGraphicFramePr>
+              <a:graphicFrameLocks xmlns:a="http://schemas.openxmlformats.org/drawingml/2006/main" noChangeAspect="1"/>
+            </wp:cNvGraphicFramePr>
+            <a:graphic xmlns:a="http://schemas.openxmlformats.org/drawingml/2006/main">
+              <a:graphicData uri="http://schemas.openxmlformats.org/drawingml/2006/picture">
+                <pic:pic xmlns:pic="http://schemas.openxmlformats.org/drawingml/2006/picture">
+                  <pic:nvPicPr>
+                    <pic:cNvPr id="1" name=""/>
+                    <pic:cNvPicPr/>
+                  </pic:nvPicPr>
+                  <pic:blipFill>
+                    <a:blip r:embed="rId15"/>
+                    <a:stretch>
+                      <a:fillRect/>
+                    </a:stretch>
+                  </pic:blipFill>
+                  <pic:spPr>
+                    <a:xfrm rot="5400000">
+                      <a:off x="0" y="0"/>
+                      <a:ext cx="8873670" cy="3154135"/>
+                    </a:xfrm>
+                    <a:prstGeom prst="rect">
+                      <a:avLst/>
+                    </a:prstGeom>
+                  </pic:spPr>
+                </pic:pic>
+              </a:graphicData>
+            </a:graphic>
+          </wp:inline>
+        </w:drawing>
+      </w:r>
+    </w:p>
+    <w:p>
+      <w:r>
+        <w:rPr>
+          <w:noProof/>
+        </w:rPr>
+        <w:lastRenderedPageBreak/>
+        <w:drawing>
+          <wp:inline distT="0" distB="0" distL="0" distR="0" wp14:anchorId="74C65191" wp14:editId="4C400E66">
+            <wp:extent cx="7798071" cy="3835718"/>
+            <wp:effectExtent l="0" t="0" r="0" b="0"/>
+            <wp:docPr id="12" name="Picture 12"/>
+            <wp:cNvGraphicFramePr>
+              <a:graphicFrameLocks xmlns:a="http://schemas.openxmlformats.org/drawingml/2006/main" noChangeAspect="1"/>
+            </wp:cNvGraphicFramePr>
+            <a:graphic xmlns:a="http://schemas.openxmlformats.org/drawingml/2006/main">
+              <a:graphicData uri="http://schemas.openxmlformats.org/drawingml/2006/picture">
+                <pic:pic xmlns:pic="http://schemas.openxmlformats.org/drawingml/2006/picture">
+                  <pic:nvPicPr>
+                    <pic:cNvPr id="1" name=""/>
+                    <pic:cNvPicPr/>
+                  </pic:nvPicPr>
+                  <pic:blipFill>
+                    <a:blip r:embed="rId16"/>
+                    <a:stretch>
+                      <a:fillRect/>
+                    </a:stretch>
+                  </pic:blipFill>
+                  <pic:spPr>
+                    <a:xfrm rot="5400000">
+                      <a:off x="0" y="0"/>
+                      <a:ext cx="7806393" cy="3839811"/>
+                    </a:xfrm>
+                    <a:prstGeom prst="rect">
+                      <a:avLst/>
+                    </a:prstGeom>
+                  </pic:spPr>
+                </pic:pic>
+              </a:graphicData>
+            </a:graphic>
+          </wp:inline>
+        </w:drawing>
+      </w:r>
+    </w:p>
+    <w:p/>
+    <w:p>
+      <w:r>
+        <w:rPr>
+          <w:noProof/>
+        </w:rPr>
+        <w:lastRenderedPageBreak/>
+        <w:drawing>
+          <wp:inline distT="0" distB="0" distL="0" distR="0" wp14:anchorId="67DC71E1" wp14:editId="15B0A8FD">
+            <wp:extent cx="7768095" cy="3084830"/>
+            <wp:effectExtent l="0" t="1587" r="2857" b="2858"/>
+            <wp:docPr id="13" name="Picture 13"/>
+            <wp:cNvGraphicFramePr>
+              <a:graphicFrameLocks xmlns:a="http://schemas.openxmlformats.org/drawingml/2006/main" noChangeAspect="1"/>
+            </wp:cNvGraphicFramePr>
+            <a:graphic xmlns:a="http://schemas.openxmlformats.org/drawingml/2006/main">
+              <a:graphicData uri="http://schemas.openxmlformats.org/drawingml/2006/picture">
+                <pic:pic xmlns:pic="http://schemas.openxmlformats.org/drawingml/2006/picture">
+                  <pic:nvPicPr>
+                    <pic:cNvPr id="1" name=""/>
+                    <pic:cNvPicPr/>
+                  </pic:nvPicPr>
+                  <pic:blipFill>
+                    <a:blip r:embed="rId17"/>
+                    <a:stretch>
+                      <a:fillRect/>
+                    </a:stretch>
+                  </pic:blipFill>
+                  <pic:spPr>
+                    <a:xfrm rot="5400000">
+                      <a:off x="0" y="0"/>
+                      <a:ext cx="7771209" cy="3086067"/>
+                    </a:xfrm>
+                    <a:prstGeom prst="rect">
+                      <a:avLst/>
+                    </a:prstGeom>
+                  </pic:spPr>
+                </pic:pic>
+              </a:graphicData>
+            </a:graphic>
+          </wp:inline>
+        </w:drawing>
+      </w:r>
+    </w:p>
+    <w:p/>
+    <w:p>
+      <w:r>
+        <w:rPr>
+          <w:noProof/>
+        </w:rPr>
+        <w:lastRenderedPageBreak/>
+        <w:drawing>
+          <wp:inline distT="0" distB="0" distL="0" distR="0" wp14:anchorId="5501455B" wp14:editId="26DED5C6">
+            <wp:extent cx="8238803" cy="5589358"/>
+            <wp:effectExtent l="0" t="8890" r="1270" b="1270"/>
+            <wp:docPr id="14" name="Picture 14"/>
+            <wp:cNvGraphicFramePr>
+              <a:graphicFrameLocks xmlns:a="http://schemas.openxmlformats.org/drawingml/2006/main" noChangeAspect="1"/>
+            </wp:cNvGraphicFramePr>
+            <a:graphic xmlns:a="http://schemas.openxmlformats.org/drawingml/2006/main">
+              <a:graphicData uri="http://schemas.openxmlformats.org/drawingml/2006/picture">
+                <pic:pic xmlns:pic="http://schemas.openxmlformats.org/drawingml/2006/picture">
+                  <pic:nvPicPr>
+                    <pic:cNvPr id="1" name=""/>
+                    <pic:cNvPicPr/>
+                  </pic:nvPicPr>
+                  <pic:blipFill>
+                    <a:blip r:embed="rId18"/>
+                    <a:stretch>
+                      <a:fillRect/>
+                    </a:stretch>
+                  </pic:blipFill>
+                  <pic:spPr>
+                    <a:xfrm rot="5400000">
+                      <a:off x="0" y="0"/>
+                      <a:ext cx="8250382" cy="5597214"/>
+                    </a:xfrm>
+                    <a:prstGeom prst="rect">
+                      <a:avLst/>
+                    </a:prstGeom>
+                  </pic:spPr>
+                </pic:pic>
+              </a:graphicData>
+            </a:graphic>
+          </wp:inline>
+        </w:drawing>
+      </w:r>
+    </w:p>
+    <w:p>
+      <w:r>
+        <w:rPr>
+          <w:noProof/>
+        </w:rPr>
+        <w:lastRenderedPageBreak/>
+        <w:drawing>
+          <wp:inline distT="0" distB="0" distL="0" distR="0" wp14:anchorId="0D75FEB0" wp14:editId="6EA8058A">
+            <wp:extent cx="8299668" cy="5863857"/>
+            <wp:effectExtent l="0" t="1270" r="5080" b="5080"/>
+            <wp:docPr id="15" name="Picture 15"/>
+            <wp:cNvGraphicFramePr>
+              <a:graphicFrameLocks xmlns:a="http://schemas.openxmlformats.org/drawingml/2006/main" noChangeAspect="1"/>
+            </wp:cNvGraphicFramePr>
+            <a:graphic xmlns:a="http://schemas.openxmlformats.org/drawingml/2006/main">
+              <a:graphicData uri="http://schemas.openxmlformats.org/drawingml/2006/picture">
+                <pic:pic xmlns:pic="http://schemas.openxmlformats.org/drawingml/2006/picture">
+                  <pic:nvPicPr>
+                    <pic:cNvPr id="1" name=""/>
+                    <pic:cNvPicPr/>
+                  </pic:nvPicPr>
+                  <pic:blipFill>
+                    <a:blip r:embed="rId19"/>
+                    <a:stretch>
+                      <a:fillRect/>
+                    </a:stretch>
+                  </pic:blipFill>
+                  <pic:spPr>
+                    <a:xfrm rot="5400000">
+                      <a:off x="0" y="0"/>
+                      <a:ext cx="8317329" cy="5876335"/>
+                    </a:xfrm>
+                    <a:prstGeom prst="rect">
+                      <a:avLst/>
+                    </a:prstGeom>
+                  </pic:spPr>
+                </pic:pic>
+              </a:graphicData>
+            </a:graphic>
+          </wp:inline>
+        </w:drawing>
+      </w:r>
+    </w:p>
+    <w:p>
+      <w:r>
+        <w:rPr>
+          <w:noProof/>
+        </w:rPr>
+        <w:lastRenderedPageBreak/>
+        <w:drawing>
+          <wp:inline distT="0" distB="0" distL="0" distR="0" wp14:anchorId="54BC8C48" wp14:editId="1309753C">
+            <wp:extent cx="7815322" cy="3263899"/>
+            <wp:effectExtent l="8890" t="0" r="4445" b="4445"/>
+            <wp:docPr id="16" name="Picture 16"/>
+            <wp:cNvGraphicFramePr>
+              <a:graphicFrameLocks xmlns:a="http://schemas.openxmlformats.org/drawingml/2006/main" noChangeAspect="1"/>
+            </wp:cNvGraphicFramePr>
+            <a:graphic xmlns:a="http://schemas.openxmlformats.org/drawingml/2006/main">
+              <a:graphicData uri="http://schemas.openxmlformats.org/drawingml/2006/picture">
+                <pic:pic xmlns:pic="http://schemas.openxmlformats.org/drawingml/2006/picture">
+                  <pic:nvPicPr>
+                    <pic:cNvPr id="1" name=""/>
+                    <pic:cNvPicPr/>
+                  </pic:nvPicPr>
+                  <pic:blipFill>
+                    <a:blip r:embed="rId20"/>
+                    <a:stretch>
+                      <a:fillRect/>
+                    </a:stretch>
+                  </pic:blipFill>
+                  <pic:spPr>
+                    <a:xfrm rot="5400000">
+                      <a:off x="0" y="0"/>
+                      <a:ext cx="7836036" cy="3272550"/>
+                    </a:xfrm>
+                    <a:prstGeom prst="rect">
+                      <a:avLst/>
+                    </a:prstGeom>
+                  </pic:spPr>
+                </pic:pic>
+              </a:graphicData>
+            </a:graphic>
+          </wp:inline>
+        </w:drawing>
+      </w:r>
+    </w:p>
+    <w:p/>
+    <w:p>
+      <w:r>
+        <w:rPr>
+          <w:noProof/>
+        </w:rPr>
+        <w:lastRenderedPageBreak/>
+        <w:drawing>
+          <wp:inline distT="0" distB="0" distL="0" distR="0" wp14:anchorId="7AF6085C" wp14:editId="3A0182EA">
+            <wp:extent cx="8599744" cy="4004945"/>
+            <wp:effectExtent l="0" t="7938" r="3493" b="3492"/>
+            <wp:docPr id="17" name="Picture 17"/>
+            <wp:cNvGraphicFramePr>
+              <a:graphicFrameLocks xmlns:a="http://schemas.openxmlformats.org/drawingml/2006/main" noChangeAspect="1"/>
+            </wp:cNvGraphicFramePr>
+            <a:graphic xmlns:a="http://schemas.openxmlformats.org/drawingml/2006/main">
+              <a:graphicData uri="http://schemas.openxmlformats.org/drawingml/2006/picture">
+                <pic:pic xmlns:pic="http://schemas.openxmlformats.org/drawingml/2006/picture">
+                  <pic:nvPicPr>
+                    <pic:cNvPr id="1" name=""/>
+                    <pic:cNvPicPr/>
+                  </pic:nvPicPr>
+                  <pic:blipFill>
+                    <a:blip r:embed="rId21"/>
+                    <a:stretch>
+                      <a:fillRect/>
+                    </a:stretch>
+                  </pic:blipFill>
+                  <pic:spPr>
+                    <a:xfrm rot="5400000">
+                      <a:off x="0" y="0"/>
+                      <a:ext cx="8601785" cy="4005896"/>
+                    </a:xfrm>
+                    <a:prstGeom prst="rect">
+                      <a:avLst/>
+                    </a:prstGeom>
+                  </pic:spPr>
+                </pic:pic>
+              </a:graphicData>
+            </a:graphic>
+          </wp:inline>
+        </w:drawing>
+      </w:r>
+    </w:p>
+    <w:p>
+      <w:r>
+        <w:rPr>
+          <w:noProof/>
+        </w:rPr>
+        <w:lastRenderedPageBreak/>
+        <w:drawing>
+          <wp:inline distT="0" distB="0" distL="0" distR="0" wp14:anchorId="7BF380E8" wp14:editId="2D2C7524">
+            <wp:extent cx="7914677" cy="6181725"/>
+            <wp:effectExtent l="9207" t="0" r="318" b="317"/>
+            <wp:docPr id="18" name="Picture 18"/>
+            <wp:cNvGraphicFramePr>
+              <a:graphicFrameLocks xmlns:a="http://schemas.openxmlformats.org/drawingml/2006/main" noChangeAspect="1"/>
+            </wp:cNvGraphicFramePr>
+            <a:graphic xmlns:a="http://schemas.openxmlformats.org/drawingml/2006/main">
+              <a:graphicData uri="http://schemas.openxmlformats.org/drawingml/2006/picture">
+                <pic:pic xmlns:pic="http://schemas.openxmlformats.org/drawingml/2006/picture">
+                  <pic:nvPicPr>
+                    <pic:cNvPr id="1" name=""/>
+                    <pic:cNvPicPr/>
+                  </pic:nvPicPr>
+                  <pic:blipFill>
+                    <a:blip r:embed="rId22"/>
+                    <a:stretch>
+                      <a:fillRect/>
+                    </a:stretch>
+                  </pic:blipFill>
+                  <pic:spPr>
+                    <a:xfrm rot="5400000">
+                      <a:off x="0" y="0"/>
+                      <a:ext cx="7929604" cy="6193384"/>
+                    </a:xfrm>
+                    <a:prstGeom prst="rect">
+                      <a:avLst/>
+                    </a:prstGeom>
+                  </pic:spPr>
+                </pic:pic>
+              </a:graphicData>
+            </a:graphic>
+          </wp:inline>
+        </w:drawing>
+      </w:r>
+    </w:p>
+    <w:p/>
+    <w:p>
+      <w:r>
+        <w:rPr>
+          <w:noProof/>
+        </w:rPr>
+        <w:lastRenderedPageBreak/>
+        <w:drawing>
+          <wp:inline distT="0" distB="0" distL="0" distR="0" wp14:anchorId="749CBA85" wp14:editId="78B67E05">
+            <wp:extent cx="8515415" cy="4765357"/>
+            <wp:effectExtent l="8255" t="0" r="8255" b="8255"/>
+            <wp:docPr id="19" name="Picture 19"/>
+            <wp:cNvGraphicFramePr>
+              <a:graphicFrameLocks xmlns:a="http://schemas.openxmlformats.org/drawingml/2006/main" noChangeAspect="1"/>
+            </wp:cNvGraphicFramePr>
+            <a:graphic xmlns:a="http://schemas.openxmlformats.org/drawingml/2006/main">
+              <a:graphicData uri="http://schemas.openxmlformats.org/drawingml/2006/picture">
+                <pic:pic xmlns:pic="http://schemas.openxmlformats.org/drawingml/2006/picture">
+                  <pic:nvPicPr>
+                    <pic:cNvPr id="1" name=""/>
+                    <pic:cNvPicPr/>
+                  </pic:nvPicPr>
+                  <pic:blipFill>
+                    <a:blip r:embed="rId23"/>
+                    <a:stretch>
+                      <a:fillRect/>
+                    </a:stretch>
+                  </pic:blipFill>
+                  <pic:spPr>
+                    <a:xfrm rot="5400000">
+                      <a:off x="0" y="0"/>
+                      <a:ext cx="8526318" cy="4771458"/>
+                    </a:xfrm>
+                    <a:prstGeom prst="rect">
+                      <a:avLst/>
+                    </a:prstGeom>
+                  </pic:spPr>
+                </pic:pic>
+              </a:graphicData>
+            </a:graphic>
+          </wp:inline>
+        </w:drawing>
+      </w:r>
     </w:p>
     <w:sectPr>
       <w:pgSz w:w="12240" w:h="15840"/>

</xml_diff>

<commit_message>
Added final changes to Section 5, missing last 5 object diagrams. READY FOR REVISION.
</commit_message>
<xml_diff>
--- a/specifications/deliv1/Sect. 5 - Requirement Analysis.docx
+++ b/specifications/deliv1/Sect. 5 - Requirement Analysis.docx
@@ -432,13 +432,23 @@
           <w:szCs w:val="24"/>
         </w:rPr>
       </w:pPr>
-      <w:r>
-        <w:rPr>
-          <w:rFonts w:ascii="Times New Roman" w:hAnsi="Times New Roman" w:cs="Times New Roman"/>
-          <w:sz w:val="24"/>
-          <w:szCs w:val="24"/>
-        </w:rPr>
-        <w:t>User Name = jday005</w:t>
+      <w:proofErr w:type="gramStart"/>
+      <w:r>
+        <w:rPr>
+          <w:rFonts w:ascii="Times New Roman" w:hAnsi="Times New Roman" w:cs="Times New Roman"/>
+          <w:sz w:val="24"/>
+          <w:szCs w:val="24"/>
+        </w:rPr>
+        <w:t>User Name</w:t>
+      </w:r>
+      <w:proofErr w:type="gramEnd"/>
+      <w:r>
+        <w:rPr>
+          <w:rFonts w:ascii="Times New Roman" w:hAnsi="Times New Roman" w:cs="Times New Roman"/>
+          <w:sz w:val="24"/>
+          <w:szCs w:val="24"/>
+        </w:rPr>
+        <w:t xml:space="preserve"> = jday005</w:t>
       </w:r>
     </w:p>
     <w:p>
@@ -455,13 +465,23 @@
           <w:szCs w:val="24"/>
         </w:rPr>
       </w:pPr>
-      <w:r>
-        <w:rPr>
-          <w:rFonts w:ascii="Times New Roman" w:hAnsi="Times New Roman" w:cs="Times New Roman"/>
-          <w:sz w:val="24"/>
-          <w:szCs w:val="24"/>
-        </w:rPr>
-        <w:t xml:space="preserve">Email  = </w:t>
+      <w:proofErr w:type="gramStart"/>
+      <w:r>
+        <w:rPr>
+          <w:rFonts w:ascii="Times New Roman" w:hAnsi="Times New Roman" w:cs="Times New Roman"/>
+          <w:sz w:val="24"/>
+          <w:szCs w:val="24"/>
+        </w:rPr>
+        <w:t>Email  =</w:t>
+      </w:r>
+      <w:proofErr w:type="gramEnd"/>
+      <w:r>
+        <w:rPr>
+          <w:rFonts w:ascii="Times New Roman" w:hAnsi="Times New Roman" w:cs="Times New Roman"/>
+          <w:sz w:val="24"/>
+          <w:szCs w:val="24"/>
+        </w:rPr>
+        <w:t xml:space="preserve"> </w:t>
       </w:r>
       <w:hyperlink r:id="rId5" w:history="1">
         <w:r>
@@ -570,7 +590,25 @@
           <w:sz w:val="24"/>
           <w:szCs w:val="24"/>
         </w:rPr>
-        <w:t>An organizer named Juan Ciervo with event manager privileges is logged into the system and is in the event page.</w:t>
+        <w:t xml:space="preserve">An organizer named Juan </w:t>
+      </w:r>
+      <w:proofErr w:type="spellStart"/>
+      <w:r>
+        <w:rPr>
+          <w:rFonts w:ascii="Times New Roman" w:hAnsi="Times New Roman" w:cs="Times New Roman"/>
+          <w:sz w:val="24"/>
+          <w:szCs w:val="24"/>
+        </w:rPr>
+        <w:t>Ciervo</w:t>
+      </w:r>
+      <w:proofErr w:type="spellEnd"/>
+      <w:r>
+        <w:rPr>
+          <w:rFonts w:ascii="Times New Roman" w:hAnsi="Times New Roman" w:cs="Times New Roman"/>
+          <w:sz w:val="24"/>
+          <w:szCs w:val="24"/>
+        </w:rPr>
+        <w:t xml:space="preserve"> with event manager privileges is logged into the system and is in the event page.</w:t>
       </w:r>
       <w:r>
         <w:rPr>
@@ -594,7 +632,25 @@
           <w:sz w:val="24"/>
           <w:szCs w:val="24"/>
         </w:rPr>
-        <w:t xml:space="preserve">Juan Ciervo wants to cancel an </w:t>
+        <w:t xml:space="preserve">Juan </w:t>
+      </w:r>
+      <w:proofErr w:type="spellStart"/>
+      <w:r>
+        <w:rPr>
+          <w:rFonts w:ascii="Times New Roman" w:hAnsi="Times New Roman" w:cs="Times New Roman"/>
+          <w:sz w:val="24"/>
+          <w:szCs w:val="24"/>
+        </w:rPr>
+        <w:t>Ciervo</w:t>
+      </w:r>
+      <w:proofErr w:type="spellEnd"/>
+      <w:r>
+        <w:rPr>
+          <w:rFonts w:ascii="Times New Roman" w:hAnsi="Times New Roman" w:cs="Times New Roman"/>
+          <w:sz w:val="24"/>
+          <w:szCs w:val="24"/>
+        </w:rPr>
+        <w:t xml:space="preserve"> wants to cancel an </w:t>
       </w:r>
       <w:r>
         <w:rPr>
@@ -626,7 +682,25 @@
           <w:sz w:val="24"/>
           <w:szCs w:val="24"/>
         </w:rPr>
-        <w:t xml:space="preserve"> “The Ciervo Squad</w:t>
+        <w:t xml:space="preserve"> “The </w:t>
+      </w:r>
+      <w:proofErr w:type="spellStart"/>
+      <w:r>
+        <w:rPr>
+          <w:rFonts w:ascii="Times New Roman" w:hAnsi="Times New Roman" w:cs="Times New Roman"/>
+          <w:sz w:val="24"/>
+          <w:szCs w:val="24"/>
+        </w:rPr>
+        <w:t>Ciervo</w:t>
+      </w:r>
+      <w:proofErr w:type="spellEnd"/>
+      <w:r>
+        <w:rPr>
+          <w:rFonts w:ascii="Times New Roman" w:hAnsi="Times New Roman" w:cs="Times New Roman"/>
+          <w:sz w:val="24"/>
+          <w:szCs w:val="24"/>
+        </w:rPr>
+        <w:t xml:space="preserve"> Squad</w:t>
       </w:r>
       <w:r>
         <w:rPr>
@@ -1131,15 +1205,69 @@
           <w:sz w:val="24"/>
           <w:szCs w:val="24"/>
         </w:rPr>
-        <w:t xml:space="preserve">Juana Cierva is logged into the system and she has the role manager privilege. </w:t>
-      </w:r>
-      <w:r>
-        <w:rPr>
-          <w:rFonts w:ascii="Times New Roman" w:hAnsi="Times New Roman" w:cs="Times New Roman"/>
-          <w:sz w:val="24"/>
-          <w:szCs w:val="24"/>
-        </w:rPr>
-        <w:t>Juana is part of the organization “The Ciervo Squad.” Juana is currently on the organization management view. Juana want to grant a role to another member of “The Ciervo Squad,” Bob Swanson. Using the invitation menu Juana enters the following data:</w:t>
+        <w:t xml:space="preserve">Juana </w:t>
+      </w:r>
+      <w:proofErr w:type="spellStart"/>
+      <w:r>
+        <w:rPr>
+          <w:rFonts w:ascii="Times New Roman" w:hAnsi="Times New Roman" w:cs="Times New Roman"/>
+          <w:sz w:val="24"/>
+          <w:szCs w:val="24"/>
+        </w:rPr>
+        <w:t>Cierva</w:t>
+      </w:r>
+      <w:proofErr w:type="spellEnd"/>
+      <w:r>
+        <w:rPr>
+          <w:rFonts w:ascii="Times New Roman" w:hAnsi="Times New Roman" w:cs="Times New Roman"/>
+          <w:sz w:val="24"/>
+          <w:szCs w:val="24"/>
+        </w:rPr>
+        <w:t xml:space="preserve"> is logged into the system and she has the role manager privilege. </w:t>
+      </w:r>
+      <w:r>
+        <w:rPr>
+          <w:rFonts w:ascii="Times New Roman" w:hAnsi="Times New Roman" w:cs="Times New Roman"/>
+          <w:sz w:val="24"/>
+          <w:szCs w:val="24"/>
+        </w:rPr>
+        <w:t xml:space="preserve">Juana is part of the organization “The </w:t>
+      </w:r>
+      <w:proofErr w:type="spellStart"/>
+      <w:r>
+        <w:rPr>
+          <w:rFonts w:ascii="Times New Roman" w:hAnsi="Times New Roman" w:cs="Times New Roman"/>
+          <w:sz w:val="24"/>
+          <w:szCs w:val="24"/>
+        </w:rPr>
+        <w:t>Ciervo</w:t>
+      </w:r>
+      <w:proofErr w:type="spellEnd"/>
+      <w:r>
+        <w:rPr>
+          <w:rFonts w:ascii="Times New Roman" w:hAnsi="Times New Roman" w:cs="Times New Roman"/>
+          <w:sz w:val="24"/>
+          <w:szCs w:val="24"/>
+        </w:rPr>
+        <w:t xml:space="preserve"> Squad.” Juana is currently on the organization management view. Juana want to grant a role to another member of “The </w:t>
+      </w:r>
+      <w:proofErr w:type="spellStart"/>
+      <w:r>
+        <w:rPr>
+          <w:rFonts w:ascii="Times New Roman" w:hAnsi="Times New Roman" w:cs="Times New Roman"/>
+          <w:sz w:val="24"/>
+          <w:szCs w:val="24"/>
+        </w:rPr>
+        <w:t>Ciervo</w:t>
+      </w:r>
+      <w:proofErr w:type="spellEnd"/>
+      <w:r>
+        <w:rPr>
+          <w:rFonts w:ascii="Times New Roman" w:hAnsi="Times New Roman" w:cs="Times New Roman"/>
+          <w:sz w:val="24"/>
+          <w:szCs w:val="24"/>
+        </w:rPr>
+        <w:t xml:space="preserve"> Squad,” Bob Swanson. Using the invitation menu Juana enters the following data:</w:t>
       </w:r>
     </w:p>
     <w:p>
@@ -1235,7 +1363,43 @@
           <w:sz w:val="24"/>
           <w:szCs w:val="24"/>
         </w:rPr>
-        <w:t>grant the role to Bob. Bob is then notified and Juana now sees that Bob owns the role of Moderator within “The Ciervo Squad.”</w:t>
+        <w:t xml:space="preserve">grant the role to Bob. Bob is then </w:t>
+      </w:r>
+      <w:proofErr w:type="gramStart"/>
+      <w:r>
+        <w:rPr>
+          <w:rFonts w:ascii="Times New Roman" w:hAnsi="Times New Roman" w:cs="Times New Roman"/>
+          <w:sz w:val="24"/>
+          <w:szCs w:val="24"/>
+        </w:rPr>
+        <w:t>notified</w:t>
+      </w:r>
+      <w:proofErr w:type="gramEnd"/>
+      <w:r>
+        <w:rPr>
+          <w:rFonts w:ascii="Times New Roman" w:hAnsi="Times New Roman" w:cs="Times New Roman"/>
+          <w:sz w:val="24"/>
+          <w:szCs w:val="24"/>
+        </w:rPr>
+        <w:t xml:space="preserve"> and Juana now sees that Bob owns the role of Moderator within “The </w:t>
+      </w:r>
+      <w:proofErr w:type="spellStart"/>
+      <w:r>
+        <w:rPr>
+          <w:rFonts w:ascii="Times New Roman" w:hAnsi="Times New Roman" w:cs="Times New Roman"/>
+          <w:sz w:val="24"/>
+          <w:szCs w:val="24"/>
+        </w:rPr>
+        <w:t>Ciervo</w:t>
+      </w:r>
+      <w:proofErr w:type="spellEnd"/>
+      <w:r>
+        <w:rPr>
+          <w:rFonts w:ascii="Times New Roman" w:hAnsi="Times New Roman" w:cs="Times New Roman"/>
+          <w:sz w:val="24"/>
+          <w:szCs w:val="24"/>
+        </w:rPr>
+        <w:t xml:space="preserve"> Squad.”</w:t>
       </w:r>
     </w:p>
     <w:p>
@@ -1513,7 +1677,79 @@
           <w:sz w:val="24"/>
           <w:szCs w:val="24"/>
         </w:rPr>
-        <w:t>A user Lolly Tates is logged into the system. Lolly is in the event page. Lolly allows the webpage to access her location</w:t>
+        <w:t xml:space="preserve">A user </w:t>
+      </w:r>
+      <w:proofErr w:type="spellStart"/>
+      <w:r>
+        <w:rPr>
+          <w:rFonts w:ascii="Times New Roman" w:hAnsi="Times New Roman" w:cs="Times New Roman"/>
+          <w:sz w:val="24"/>
+          <w:szCs w:val="24"/>
+        </w:rPr>
+        <w:t>Lolly</w:t>
+      </w:r>
+      <w:proofErr w:type="spellEnd"/>
+      <w:r>
+        <w:rPr>
+          <w:rFonts w:ascii="Times New Roman" w:hAnsi="Times New Roman" w:cs="Times New Roman"/>
+          <w:sz w:val="24"/>
+          <w:szCs w:val="24"/>
+        </w:rPr>
+        <w:t xml:space="preserve"> </w:t>
+      </w:r>
+      <w:proofErr w:type="spellStart"/>
+      <w:r>
+        <w:rPr>
+          <w:rFonts w:ascii="Times New Roman" w:hAnsi="Times New Roman" w:cs="Times New Roman"/>
+          <w:sz w:val="24"/>
+          <w:szCs w:val="24"/>
+        </w:rPr>
+        <w:t>Tates</w:t>
+      </w:r>
+      <w:proofErr w:type="spellEnd"/>
+      <w:r>
+        <w:rPr>
+          <w:rFonts w:ascii="Times New Roman" w:hAnsi="Times New Roman" w:cs="Times New Roman"/>
+          <w:sz w:val="24"/>
+          <w:szCs w:val="24"/>
+        </w:rPr>
+        <w:t xml:space="preserve"> is logged into the system. </w:t>
+      </w:r>
+      <w:proofErr w:type="spellStart"/>
+      <w:r>
+        <w:rPr>
+          <w:rFonts w:ascii="Times New Roman" w:hAnsi="Times New Roman" w:cs="Times New Roman"/>
+          <w:sz w:val="24"/>
+          <w:szCs w:val="24"/>
+        </w:rPr>
+        <w:t>Lolly</w:t>
+      </w:r>
+      <w:proofErr w:type="spellEnd"/>
+      <w:r>
+        <w:rPr>
+          <w:rFonts w:ascii="Times New Roman" w:hAnsi="Times New Roman" w:cs="Times New Roman"/>
+          <w:sz w:val="24"/>
+          <w:szCs w:val="24"/>
+        </w:rPr>
+        <w:t xml:space="preserve"> is in the event page. </w:t>
+      </w:r>
+      <w:proofErr w:type="spellStart"/>
+      <w:r>
+        <w:rPr>
+          <w:rFonts w:ascii="Times New Roman" w:hAnsi="Times New Roman" w:cs="Times New Roman"/>
+          <w:sz w:val="24"/>
+          <w:szCs w:val="24"/>
+        </w:rPr>
+        <w:t>Lolly</w:t>
+      </w:r>
+      <w:proofErr w:type="spellEnd"/>
+      <w:r>
+        <w:rPr>
+          <w:rFonts w:ascii="Times New Roman" w:hAnsi="Times New Roman" w:cs="Times New Roman"/>
+          <w:sz w:val="24"/>
+          <w:szCs w:val="24"/>
+        </w:rPr>
+        <w:t xml:space="preserve"> allows the webpage to access her location</w:t>
       </w:r>
       <w:r>
         <w:rPr>
@@ -1529,7 +1765,25 @@
           <w:sz w:val="24"/>
           <w:szCs w:val="24"/>
         </w:rPr>
-        <w:t xml:space="preserve"> After confirming, Lolly sees </w:t>
+        <w:t xml:space="preserve"> After confirming, </w:t>
+      </w:r>
+      <w:proofErr w:type="spellStart"/>
+      <w:r>
+        <w:rPr>
+          <w:rFonts w:ascii="Times New Roman" w:hAnsi="Times New Roman" w:cs="Times New Roman"/>
+          <w:sz w:val="24"/>
+          <w:szCs w:val="24"/>
+        </w:rPr>
+        <w:t>Lolly</w:t>
+      </w:r>
+      <w:proofErr w:type="spellEnd"/>
+      <w:r>
+        <w:rPr>
+          <w:rFonts w:ascii="Times New Roman" w:hAnsi="Times New Roman" w:cs="Times New Roman"/>
+          <w:sz w:val="24"/>
+          <w:szCs w:val="24"/>
+        </w:rPr>
+        <w:t xml:space="preserve"> sees </w:t>
       </w:r>
       <w:r>
         <w:rPr>
@@ -2256,8 +2510,49 @@
           <w:szCs w:val="24"/>
         </w:rPr>
       </w:pPr>
-    </w:p>
-    <w:p/>
+      <w:r>
+        <w:rPr>
+          <w:rFonts w:ascii="Times New Roman" w:hAnsi="Times New Roman" w:cs="Times New Roman"/>
+          <w:sz w:val="24"/>
+          <w:szCs w:val="24"/>
+        </w:rPr>
+        <w:t xml:space="preserve">     A sequence diagram models the interactions between objects in a single use case. As presented below the following sequence diagram illustrate the </w:t>
+      </w:r>
+      <w:r>
+        <w:rPr>
+          <w:rFonts w:ascii="Times New Roman" w:hAnsi="Times New Roman" w:cs="Times New Roman"/>
+          <w:sz w:val="24"/>
+          <w:szCs w:val="24"/>
+        </w:rPr>
+        <w:t>flow of a use case with the interaction of the actor, webpage, system and data storage. Sequence diagrams aid in displaying how different part of the SOS webpage interact with each other to carry out a user desire. In fact, sequence diagrams describe the high level of how a use case is supposed to execute in the system through function calls within the boundaries, control and entities.</w:t>
+      </w:r>
+      <w:r>
+        <w:rPr>
+          <w:rFonts w:ascii="Times New Roman" w:hAnsi="Times New Roman" w:cs="Times New Roman"/>
+          <w:sz w:val="24"/>
+          <w:szCs w:val="24"/>
+        </w:rPr>
+        <w:t xml:space="preserve"> Each sequence diagram below represents the different actors found in the use case and shows the </w:t>
+      </w:r>
+      <w:r>
+        <w:rPr>
+          <w:rFonts w:ascii="Times New Roman" w:hAnsi="Times New Roman" w:cs="Times New Roman"/>
+          <w:sz w:val="24"/>
+          <w:szCs w:val="24"/>
+        </w:rPr>
+        <w:t xml:space="preserve">workflow </w:t>
+      </w:r>
+      <w:r>
+        <w:rPr>
+          <w:rFonts w:ascii="Times New Roman" w:hAnsi="Times New Roman" w:cs="Times New Roman"/>
+          <w:sz w:val="24"/>
+          <w:szCs w:val="24"/>
+        </w:rPr>
+        <w:t>that we plan to implement for the SOS system.</w:t>
+      </w:r>
+      <w:bookmarkStart w:id="0" w:name="_GoBack"/>
+      <w:bookmarkEnd w:id="0"/>
+    </w:p>
     <w:p>
       <w:r>
         <w:rPr>
@@ -2300,8 +2595,6 @@
           </wp:inline>
         </w:drawing>
       </w:r>
-      <w:bookmarkStart w:id="0" w:name="_GoBack"/>
-      <w:bookmarkEnd w:id="0"/>
     </w:p>
     <w:p>
       <w:r>

</xml_diff>